<commit_message>
Updated report with new content
</commit_message>
<xml_diff>
--- a/7COM1079_Final report_template.docx
+++ b/7COM1079_Final report_template.docx
@@ -4043,8 +4043,6 @@
         </w:numPr>
         <w:rPr>
           <w:rFonts w:ascii="Times New Roman" w:hAnsi="Times New Roman" w:cs="Times New Roman"/>
-          <w:b/>
-          <w:bCs/>
           <w:sz w:val="24"/>
           <w:szCs w:val="24"/>
         </w:rPr>
@@ -4066,6 +4064,29 @@
           <w:szCs w:val="24"/>
         </w:rPr>
         <w:t xml:space="preserve"> </w:t>
+      </w:r>
+    </w:p>
+    <w:p>
+      <w:pPr>
+        <w:ind w:left="1080"/>
+        <w:jc w:val="both"/>
+        <w:rPr>
+          <w:rFonts w:ascii="Times New Roman" w:hAnsi="Times New Roman" w:cs="Times New Roman"/>
+        </w:rPr>
+      </w:pPr>
+      <w:r>
+        <w:rPr>
+          <w:rFonts w:ascii="Times New Roman" w:hAnsi="Times New Roman" w:cs="Times New Roman"/>
+        </w:rPr>
+        <w:t>The global automotive industry is undergoing through rapid changes based on specific region customer’s need. For a huge and premium manufacturer like BMW it’s more important to know what is consumer’s preference in terms of vehicle segments (model) for fulfilling the targeted market strategies. Our research is about to analyse and compare the BMW car models strategies across two key emerging markets: Asia and Africa.</w:t>
+      </w:r>
+    </w:p>
+    <w:p>
+      <w:pPr>
+        <w:jc w:val="both"/>
+      </w:pPr>
+      <w:r>
+        <w:t xml:space="preserve">                     </w:t>
       </w:r>
     </w:p>
     <w:p>
@@ -4105,6 +4126,7 @@
     <w:p>
       <w:pPr>
         <w:ind w:left="1080"/>
+        <w:jc w:val="both"/>
         <w:rPr>
           <w:rFonts w:ascii="Times New Roman" w:eastAsiaTheme="majorEastAsia" w:hAnsi="Times New Roman" w:cs="Times New Roman"/>
           <w:color w:val="000000" w:themeColor="text1"/>
@@ -4224,6 +4246,7 @@
         </w:rPr>
         <w:t xml:space="preserve">, </w:t>
       </w:r>
+      <w:proofErr w:type="spellStart"/>
       <w:r>
         <w:rPr>
           <w:rFonts w:ascii="Times New Roman" w:eastAsiaTheme="majorEastAsia" w:hAnsi="Times New Roman" w:cs="Times New Roman"/>
@@ -4231,6 +4254,7 @@
         </w:rPr>
         <w:t>Color</w:t>
       </w:r>
+      <w:proofErr w:type="spellEnd"/>
       <w:r>
         <w:rPr>
           <w:rFonts w:ascii="Times New Roman" w:eastAsiaTheme="majorEastAsia" w:hAnsi="Times New Roman" w:cs="Times New Roman"/>
@@ -4238,6 +4262,7 @@
         </w:rPr>
         <w:t xml:space="preserve">, </w:t>
       </w:r>
+      <w:proofErr w:type="spellStart"/>
       <w:r>
         <w:rPr>
           <w:rFonts w:ascii="Times New Roman" w:eastAsiaTheme="majorEastAsia" w:hAnsi="Times New Roman" w:cs="Times New Roman"/>
@@ -4245,6 +4270,7 @@
         </w:rPr>
         <w:t>Fuel_Type</w:t>
       </w:r>
+      <w:proofErr w:type="spellEnd"/>
       <w:r>
         <w:rPr>
           <w:rFonts w:ascii="Times New Roman" w:eastAsiaTheme="majorEastAsia" w:hAnsi="Times New Roman" w:cs="Times New Roman"/>
@@ -4257,95 +4283,130 @@
           <w:rFonts w:ascii="Times New Roman" w:eastAsiaTheme="majorEastAsia" w:hAnsi="Times New Roman" w:cs="Times New Roman"/>
           <w:color w:val="000000" w:themeColor="text1"/>
         </w:rPr>
-        <w:tab/>
-        <w:t>Transmission</w:t>
+        <w:t xml:space="preserve"> </w:t>
       </w:r>
       <w:r>
         <w:rPr>
           <w:rFonts w:ascii="Times New Roman" w:eastAsiaTheme="majorEastAsia" w:hAnsi="Times New Roman" w:cs="Times New Roman"/>
           <w:color w:val="000000" w:themeColor="text1"/>
         </w:rPr>
-        <w:t>,</w:t>
+        <w:t>Transmission</w:t>
       </w:r>
       <w:r>
         <w:rPr>
           <w:rFonts w:ascii="Times New Roman" w:eastAsiaTheme="majorEastAsia" w:hAnsi="Times New Roman" w:cs="Times New Roman"/>
           <w:color w:val="000000" w:themeColor="text1"/>
         </w:rPr>
-        <w:tab/>
-        <w:t>Engine_Size_L</w:t>
+        <w:t>,</w:t>
       </w:r>
       <w:r>
         <w:rPr>
           <w:rFonts w:ascii="Times New Roman" w:eastAsiaTheme="majorEastAsia" w:hAnsi="Times New Roman" w:cs="Times New Roman"/>
           <w:color w:val="000000" w:themeColor="text1"/>
         </w:rPr>
-        <w:t>,</w:t>
-      </w:r>
-    </w:p>
-    <w:p>
-      <w:pPr>
-        <w:ind w:left="1080"/>
-        <w:rPr>
-          <w:color w:val="000000" w:themeColor="text1"/>
-        </w:rPr>
-      </w:pPr>
+        <w:tab/>
+      </w:r>
       <w:r>
         <w:rPr>
           <w:rFonts w:ascii="Times New Roman" w:eastAsiaTheme="majorEastAsia" w:hAnsi="Times New Roman" w:cs="Times New Roman"/>
           <w:color w:val="000000" w:themeColor="text1"/>
         </w:rPr>
-        <w:t>Mileage_KM</w:t>
-      </w:r>
+        <w:t xml:space="preserve"> </w:t>
+      </w:r>
+      <w:proofErr w:type="spellStart"/>
       <w:r>
         <w:rPr>
           <w:rFonts w:ascii="Times New Roman" w:eastAsiaTheme="majorEastAsia" w:hAnsi="Times New Roman" w:cs="Times New Roman"/>
           <w:color w:val="000000" w:themeColor="text1"/>
         </w:rPr>
-        <w:t xml:space="preserve">, </w:t>
-      </w:r>
+        <w:t>Engine_Size_L</w:t>
+      </w:r>
+      <w:proofErr w:type="spellEnd"/>
       <w:r>
         <w:rPr>
           <w:rFonts w:ascii="Times New Roman" w:eastAsiaTheme="majorEastAsia" w:hAnsi="Times New Roman" w:cs="Times New Roman"/>
           <w:color w:val="000000" w:themeColor="text1"/>
         </w:rPr>
-        <w:t>Price_USD</w:t>
+        <w:t>,</w:t>
       </w:r>
       <w:r>
         <w:rPr>
           <w:rFonts w:ascii="Times New Roman" w:eastAsiaTheme="majorEastAsia" w:hAnsi="Times New Roman" w:cs="Times New Roman"/>
           <w:color w:val="000000" w:themeColor="text1"/>
         </w:rPr>
-        <w:tab/>
-      </w:r>
+        <w:t xml:space="preserve"> </w:t>
+      </w:r>
+      <w:proofErr w:type="spellStart"/>
       <w:r>
         <w:rPr>
           <w:rFonts w:ascii="Times New Roman" w:eastAsiaTheme="majorEastAsia" w:hAnsi="Times New Roman" w:cs="Times New Roman"/>
           <w:color w:val="000000" w:themeColor="text1"/>
         </w:rPr>
-        <w:t xml:space="preserve">, </w:t>
-      </w:r>
+        <w:t>Mileage_KM</w:t>
+      </w:r>
+      <w:proofErr w:type="spellEnd"/>
       <w:r>
         <w:rPr>
           <w:rFonts w:ascii="Times New Roman" w:eastAsiaTheme="majorEastAsia" w:hAnsi="Times New Roman" w:cs="Times New Roman"/>
           <w:color w:val="000000" w:themeColor="text1"/>
         </w:rPr>
-        <w:t>Sales_Volume</w:t>
-      </w:r>
+        <w:t xml:space="preserve">, </w:t>
+      </w:r>
+      <w:proofErr w:type="spellStart"/>
       <w:r>
         <w:rPr>
           <w:rFonts w:ascii="Times New Roman" w:eastAsiaTheme="majorEastAsia" w:hAnsi="Times New Roman" w:cs="Times New Roman"/>
           <w:color w:val="000000" w:themeColor="text1"/>
         </w:rPr>
-        <w:t xml:space="preserve">, </w:t>
-      </w:r>
+        <w:t>Price_USD</w:t>
+      </w:r>
+      <w:proofErr w:type="spellEnd"/>
       <w:r>
         <w:rPr>
           <w:rFonts w:ascii="Times New Roman" w:eastAsiaTheme="majorEastAsia" w:hAnsi="Times New Roman" w:cs="Times New Roman"/>
           <w:color w:val="000000" w:themeColor="text1"/>
         </w:rPr>
+        <w:t>,</w:t>
+      </w:r>
+      <w:r>
+        <w:rPr>
+          <w:rFonts w:ascii="Times New Roman" w:eastAsiaTheme="majorEastAsia" w:hAnsi="Times New Roman" w:cs="Times New Roman"/>
+          <w:color w:val="000000" w:themeColor="text1"/>
+        </w:rPr>
+        <w:t xml:space="preserve"> </w:t>
+      </w:r>
+      <w:r>
+        <w:rPr>
+          <w:rFonts w:ascii="Times New Roman" w:eastAsiaTheme="majorEastAsia" w:hAnsi="Times New Roman" w:cs="Times New Roman"/>
+          <w:color w:val="000000" w:themeColor="text1"/>
+        </w:rPr>
+        <w:t xml:space="preserve"> </w:t>
+      </w:r>
+      <w:proofErr w:type="spellStart"/>
+      <w:r>
+        <w:rPr>
+          <w:rFonts w:ascii="Times New Roman" w:eastAsiaTheme="majorEastAsia" w:hAnsi="Times New Roman" w:cs="Times New Roman"/>
+          <w:color w:val="000000" w:themeColor="text1"/>
+        </w:rPr>
+        <w:t>Sales_Volume</w:t>
+      </w:r>
+      <w:proofErr w:type="spellEnd"/>
+      <w:r>
+        <w:rPr>
+          <w:rFonts w:ascii="Times New Roman" w:eastAsiaTheme="majorEastAsia" w:hAnsi="Times New Roman" w:cs="Times New Roman"/>
+          <w:color w:val="000000" w:themeColor="text1"/>
+        </w:rPr>
+        <w:t xml:space="preserve">, </w:t>
+      </w:r>
+      <w:proofErr w:type="spellStart"/>
+      <w:r>
+        <w:rPr>
+          <w:rFonts w:ascii="Times New Roman" w:eastAsiaTheme="majorEastAsia" w:hAnsi="Times New Roman" w:cs="Times New Roman"/>
+          <w:color w:val="000000" w:themeColor="text1"/>
+        </w:rPr>
         <w:t>Sales_Classification</w:t>
       </w:r>
+      <w:proofErr w:type="spellEnd"/>
       <w:r>
         <w:rPr>
           <w:rFonts w:ascii="Times New Roman" w:eastAsiaTheme="majorEastAsia" w:hAnsi="Times New Roman" w:cs="Times New Roman"/>
@@ -4932,7 +4993,6 @@
           <w:highlight w:val="yellow"/>
           <w:shd w:val="clear" w:color="auto" w:fill="FFFFFF"/>
         </w:rPr>
-        <w:lastRenderedPageBreak/>
         <w:t>Include histogram or contingency table</w:t>
       </w:r>
       <w:r>
@@ -5660,7 +5720,6 @@
           <w:sz w:val="24"/>
           <w:szCs w:val="24"/>
         </w:rPr>
-        <w:lastRenderedPageBreak/>
         <w:t>Evaluation</w:t>
       </w:r>
       <w:r>
@@ -6306,7 +6365,6 @@
           <w:sz w:val="24"/>
           <w:szCs w:val="24"/>
         </w:rPr>
-        <w:lastRenderedPageBreak/>
         <w:t>Conclusions</w:t>
       </w:r>
       <w:bookmarkEnd w:id="23"/>
@@ -6567,7 +6625,6 @@
           <w:docPart w:val="DefaultPlaceholder_-1854013440"/>
         </w:placeholder>
       </w:sdtPr>
-      <w:sdtEndPr/>
       <w:sdtContent>
         <w:p>
           <w:pPr>
@@ -6741,13 +6798,23 @@
         </w:rPr>
         <w:t xml:space="preserve"> count)</w:t>
       </w:r>
-      <w:r>
-        <w:rPr>
-          <w:rFonts w:ascii="Times New Roman" w:hAnsi="Times New Roman" w:cs="Times New Roman"/>
-          <w:sz w:val="24"/>
-          <w:szCs w:val="24"/>
-        </w:rPr>
-        <w:t>Analysis.R code with the appropriate statistics to test the hypotheses.</w:t>
+      <w:proofErr w:type="spellStart"/>
+      <w:r>
+        <w:rPr>
+          <w:rFonts w:ascii="Times New Roman" w:hAnsi="Times New Roman" w:cs="Times New Roman"/>
+          <w:sz w:val="24"/>
+          <w:szCs w:val="24"/>
+        </w:rPr>
+        <w:t>Analysis.R</w:t>
+      </w:r>
+      <w:proofErr w:type="spellEnd"/>
+      <w:r>
+        <w:rPr>
+          <w:rFonts w:ascii="Times New Roman" w:hAnsi="Times New Roman" w:cs="Times New Roman"/>
+          <w:sz w:val="24"/>
+          <w:szCs w:val="24"/>
+        </w:rPr>
+        <w:t xml:space="preserve"> code with the appropriate statistics to test the hypotheses.</w:t>
       </w:r>
       <w:bookmarkEnd w:id="29"/>
       <w:r>
@@ -6946,11 +7013,6 @@
         <w:docPartUnique/>
       </w:docPartObj>
     </w:sdtPr>
-    <w:sdtEndPr>
-      <w:rPr>
-        <w:rStyle w:val="PageNumber"/>
-      </w:rPr>
-    </w:sdtEndPr>
     <w:sdtContent>
       <w:p>
         <w:pPr>
@@ -7003,11 +7065,6 @@
         <w:docPartUnique/>
       </w:docPartObj>
     </w:sdtPr>
-    <w:sdtEndPr>
-      <w:rPr>
-        <w:rStyle w:val="PageNumber"/>
-      </w:rPr>
-    </w:sdtEndPr>
     <w:sdtContent>
       <w:p>
         <w:pPr>
@@ -9773,7 +9830,6 @@
   <w:style w:type="character" w:default="1" w:styleId="DefaultParagraphFont">
     <w:name w:val="Default Paragraph Font"/>
     <w:uiPriority w:val="1"/>
-    <w:semiHidden/>
     <w:unhideWhenUsed/>
   </w:style>
   <w:style w:type="table" w:default="1" w:styleId="TableNormal">
@@ -10430,6 +10486,8 @@
   <w:rsids>
     <w:rsidRoot w:val="0015584D"/>
     <w:rsid w:val="0015584D"/>
+    <w:rsid w:val="00673211"/>
+    <w:rsid w:val="00764961"/>
     <w:rsid w:val="007807EE"/>
     <w:rsid w:val="00BA78EF"/>
     <w:rsid w:val="00BD47A6"/>

</xml_diff>

<commit_message>
Analysis has been updated in the report
</commit_message>
<xml_diff>
--- a/7COM1079_Final report_template.docx
+++ b/7COM1079_Final report_template.docx
@@ -525,39 +525,6 @@
           <w:rFonts w:ascii="Times New Roman" w:eastAsia="Times New Roman" w:hAnsi="Times New Roman" w:cs="Times New Roman"/>
         </w:rPr>
         <w:t>Table of Contents</w:t>
-      </w:r>
-      <w:r>
-        <w:rPr>
-          <w:rFonts w:ascii="Times New Roman" w:eastAsia="Times New Roman" w:hAnsi="Times New Roman" w:cs="Times New Roman"/>
-        </w:rPr>
-        <w:t xml:space="preserve"> </w:t>
-      </w:r>
-      <w:r>
-        <w:rPr>
-          <w:rFonts w:ascii="Times New Roman" w:eastAsia="Times New Roman" w:hAnsi="Times New Roman" w:cs="Times New Roman"/>
-          <w:i/>
-          <w:iCs/>
-          <w:highlight w:val="yellow"/>
-        </w:rPr>
-        <w:t xml:space="preserve">add page numbers </w:t>
-      </w:r>
-      <w:r>
-        <w:rPr>
-          <w:rFonts w:ascii="Times New Roman" w:eastAsia="Times New Roman" w:hAnsi="Times New Roman" w:cs="Times New Roman"/>
-          <w:i/>
-          <w:iCs/>
-          <w:highlight w:val="yellow"/>
-        </w:rPr>
-        <w:t xml:space="preserve">from </w:t>
-      </w:r>
-      <w:r>
-        <w:rPr>
-          <w:rFonts w:ascii="Times New Roman" w:eastAsia="Times New Roman" w:hAnsi="Times New Roman" w:cs="Times New Roman"/>
-          <w:i/>
-          <w:iCs/>
-          <w:highlight w:val="yellow"/>
-        </w:rPr>
-        <w:t>here</w:t>
       </w:r>
     </w:p>
     <w:p>
@@ -600,8 +567,18 @@
               <w:ilvl w:val="0"/>
               <w:numId w:val="0"/>
             </w:numPr>
+            <w:rPr>
+              <w:rFonts w:ascii="Times New Roman" w:hAnsi="Times New Roman" w:cs="Times New Roman"/>
+              <w:sz w:val="36"/>
+              <w:szCs w:val="36"/>
+            </w:rPr>
           </w:pPr>
           <w:r>
+            <w:rPr>
+              <w:rFonts w:ascii="Times New Roman" w:hAnsi="Times New Roman" w:cs="Times New Roman"/>
+              <w:sz w:val="36"/>
+              <w:szCs w:val="36"/>
+            </w:rPr>
             <w:t>Contents</w:t>
           </w:r>
         </w:p>
@@ -613,18 +590,27 @@
               <w:tab w:val="right" w:leader="dot" w:pos="9016"/>
             </w:tabs>
             <w:rPr>
-              <w:rFonts w:eastAsiaTheme="minorEastAsia"/>
+              <w:rFonts w:ascii="Times New Roman" w:eastAsiaTheme="minorEastAsia" w:hAnsi="Times New Roman" w:cs="Times New Roman"/>
               <w:noProof/>
               <w:lang w:eastAsia="en-GB"/>
             </w:rPr>
           </w:pPr>
           <w:r>
+            <w:rPr>
+              <w:rFonts w:ascii="Times New Roman" w:hAnsi="Times New Roman" w:cs="Times New Roman"/>
+            </w:rPr>
             <w:fldChar w:fldCharType="begin"/>
           </w:r>
           <w:r>
+            <w:rPr>
+              <w:rFonts w:ascii="Times New Roman" w:hAnsi="Times New Roman" w:cs="Times New Roman"/>
+            </w:rPr>
             <w:instrText xml:space="preserve"> TOC \o "1-3" \h \z \u </w:instrText>
           </w:r>
           <w:r>
+            <w:rPr>
+              <w:rFonts w:ascii="Times New Roman" w:hAnsi="Times New Roman" w:cs="Times New Roman"/>
+            </w:rPr>
             <w:fldChar w:fldCharType="separate"/>
           </w:r>
           <w:hyperlink w:anchor="_Toc215910291" w:history="1">
@@ -638,7 +624,7 @@
             </w:r>
             <w:r>
               <w:rPr>
-                <w:rFonts w:eastAsiaTheme="minorEastAsia"/>
+                <w:rFonts w:ascii="Times New Roman" w:eastAsiaTheme="minorEastAsia" w:hAnsi="Times New Roman" w:cs="Times New Roman"/>
                 <w:noProof/>
                 <w:lang w:eastAsia="en-GB"/>
               </w:rPr>
@@ -654,6 +640,7 @@
             </w:r>
             <w:r>
               <w:rPr>
+                <w:rFonts w:ascii="Times New Roman" w:hAnsi="Times New Roman" w:cs="Times New Roman"/>
                 <w:noProof/>
                 <w:webHidden/>
               </w:rPr>
@@ -661,6 +648,7 @@
             </w:r>
             <w:r>
               <w:rPr>
+                <w:rFonts w:ascii="Times New Roman" w:hAnsi="Times New Roman" w:cs="Times New Roman"/>
                 <w:noProof/>
                 <w:webHidden/>
               </w:rPr>
@@ -668,6 +656,7 @@
             </w:r>
             <w:r>
               <w:rPr>
+                <w:rFonts w:ascii="Times New Roman" w:hAnsi="Times New Roman" w:cs="Times New Roman"/>
                 <w:noProof/>
                 <w:webHidden/>
               </w:rPr>
@@ -675,12 +664,14 @@
             </w:r>
             <w:r>
               <w:rPr>
-                <w:noProof/>
-                <w:webHidden/>
-              </w:rPr>
-            </w:r>
-            <w:r>
-              <w:rPr>
+                <w:rFonts w:ascii="Times New Roman" w:hAnsi="Times New Roman" w:cs="Times New Roman"/>
+                <w:noProof/>
+                <w:webHidden/>
+              </w:rPr>
+            </w:r>
+            <w:r>
+              <w:rPr>
+                <w:rFonts w:ascii="Times New Roman" w:hAnsi="Times New Roman" w:cs="Times New Roman"/>
                 <w:noProof/>
                 <w:webHidden/>
               </w:rPr>
@@ -688,6 +679,7 @@
             </w:r>
             <w:r>
               <w:rPr>
+                <w:rFonts w:ascii="Times New Roman" w:hAnsi="Times New Roman" w:cs="Times New Roman"/>
                 <w:noProof/>
                 <w:webHidden/>
               </w:rPr>
@@ -695,6 +687,7 @@
             </w:r>
             <w:r>
               <w:rPr>
+                <w:rFonts w:ascii="Times New Roman" w:hAnsi="Times New Roman" w:cs="Times New Roman"/>
                 <w:noProof/>
                 <w:webHidden/>
               </w:rPr>
@@ -710,7 +703,7 @@
               <w:tab w:val="right" w:leader="dot" w:pos="9016"/>
             </w:tabs>
             <w:rPr>
-              <w:rFonts w:eastAsiaTheme="minorEastAsia"/>
+              <w:rFonts w:ascii="Times New Roman" w:eastAsiaTheme="minorEastAsia" w:hAnsi="Times New Roman" w:cs="Times New Roman"/>
               <w:noProof/>
               <w:lang w:eastAsia="en-GB"/>
             </w:rPr>
@@ -726,7 +719,7 @@
             </w:r>
             <w:r>
               <w:rPr>
-                <w:rFonts w:eastAsiaTheme="minorEastAsia"/>
+                <w:rFonts w:ascii="Times New Roman" w:eastAsiaTheme="minorEastAsia" w:hAnsi="Times New Roman" w:cs="Times New Roman"/>
                 <w:noProof/>
                 <w:lang w:eastAsia="en-GB"/>
               </w:rPr>
@@ -742,6 +735,7 @@
             </w:r>
             <w:r>
               <w:rPr>
+                <w:rFonts w:ascii="Times New Roman" w:hAnsi="Times New Roman" w:cs="Times New Roman"/>
                 <w:noProof/>
                 <w:webHidden/>
               </w:rPr>
@@ -749,6 +743,7 @@
             </w:r>
             <w:r>
               <w:rPr>
+                <w:rFonts w:ascii="Times New Roman" w:hAnsi="Times New Roman" w:cs="Times New Roman"/>
                 <w:noProof/>
                 <w:webHidden/>
               </w:rPr>
@@ -756,6 +751,7 @@
             </w:r>
             <w:r>
               <w:rPr>
+                <w:rFonts w:ascii="Times New Roman" w:hAnsi="Times New Roman" w:cs="Times New Roman"/>
                 <w:noProof/>
                 <w:webHidden/>
               </w:rPr>
@@ -763,12 +759,14 @@
             </w:r>
             <w:r>
               <w:rPr>
-                <w:noProof/>
-                <w:webHidden/>
-              </w:rPr>
-            </w:r>
-            <w:r>
-              <w:rPr>
+                <w:rFonts w:ascii="Times New Roman" w:hAnsi="Times New Roman" w:cs="Times New Roman"/>
+                <w:noProof/>
+                <w:webHidden/>
+              </w:rPr>
+            </w:r>
+            <w:r>
+              <w:rPr>
+                <w:rFonts w:ascii="Times New Roman" w:hAnsi="Times New Roman" w:cs="Times New Roman"/>
                 <w:noProof/>
                 <w:webHidden/>
               </w:rPr>
@@ -776,6 +774,7 @@
             </w:r>
             <w:r>
               <w:rPr>
+                <w:rFonts w:ascii="Times New Roman" w:hAnsi="Times New Roman" w:cs="Times New Roman"/>
                 <w:noProof/>
                 <w:webHidden/>
               </w:rPr>
@@ -783,6 +782,7 @@
             </w:r>
             <w:r>
               <w:rPr>
+                <w:rFonts w:ascii="Times New Roman" w:hAnsi="Times New Roman" w:cs="Times New Roman"/>
                 <w:noProof/>
                 <w:webHidden/>
               </w:rPr>
@@ -798,7 +798,7 @@
               <w:tab w:val="right" w:leader="dot" w:pos="9016"/>
             </w:tabs>
             <w:rPr>
-              <w:rFonts w:eastAsiaTheme="minorEastAsia"/>
+              <w:rFonts w:ascii="Times New Roman" w:eastAsiaTheme="minorEastAsia" w:hAnsi="Times New Roman" w:cs="Times New Roman"/>
               <w:noProof/>
               <w:lang w:eastAsia="en-GB"/>
             </w:rPr>
@@ -814,7 +814,7 @@
             </w:r>
             <w:r>
               <w:rPr>
-                <w:rFonts w:eastAsiaTheme="minorEastAsia"/>
+                <w:rFonts w:ascii="Times New Roman" w:eastAsiaTheme="minorEastAsia" w:hAnsi="Times New Roman" w:cs="Times New Roman"/>
                 <w:noProof/>
                 <w:lang w:eastAsia="en-GB"/>
               </w:rPr>
@@ -839,6 +839,7 @@
             </w:r>
             <w:r>
               <w:rPr>
+                <w:rFonts w:ascii="Times New Roman" w:hAnsi="Times New Roman" w:cs="Times New Roman"/>
                 <w:noProof/>
                 <w:webHidden/>
               </w:rPr>
@@ -846,6 +847,7 @@
             </w:r>
             <w:r>
               <w:rPr>
+                <w:rFonts w:ascii="Times New Roman" w:hAnsi="Times New Roman" w:cs="Times New Roman"/>
                 <w:noProof/>
                 <w:webHidden/>
               </w:rPr>
@@ -853,6 +855,7 @@
             </w:r>
             <w:r>
               <w:rPr>
+                <w:rFonts w:ascii="Times New Roman" w:hAnsi="Times New Roman" w:cs="Times New Roman"/>
                 <w:noProof/>
                 <w:webHidden/>
               </w:rPr>
@@ -860,12 +863,14 @@
             </w:r>
             <w:r>
               <w:rPr>
-                <w:noProof/>
-                <w:webHidden/>
-              </w:rPr>
-            </w:r>
-            <w:r>
-              <w:rPr>
+                <w:rFonts w:ascii="Times New Roman" w:hAnsi="Times New Roman" w:cs="Times New Roman"/>
+                <w:noProof/>
+                <w:webHidden/>
+              </w:rPr>
+            </w:r>
+            <w:r>
+              <w:rPr>
+                <w:rFonts w:ascii="Times New Roman" w:hAnsi="Times New Roman" w:cs="Times New Roman"/>
                 <w:noProof/>
                 <w:webHidden/>
               </w:rPr>
@@ -873,6 +878,7 @@
             </w:r>
             <w:r>
               <w:rPr>
+                <w:rFonts w:ascii="Times New Roman" w:hAnsi="Times New Roman" w:cs="Times New Roman"/>
                 <w:noProof/>
                 <w:webHidden/>
               </w:rPr>
@@ -880,6 +886,7 @@
             </w:r>
             <w:r>
               <w:rPr>
+                <w:rFonts w:ascii="Times New Roman" w:hAnsi="Times New Roman" w:cs="Times New Roman"/>
                 <w:noProof/>
                 <w:webHidden/>
               </w:rPr>
@@ -895,7 +902,7 @@
               <w:tab w:val="right" w:leader="dot" w:pos="9016"/>
             </w:tabs>
             <w:rPr>
-              <w:rFonts w:eastAsiaTheme="minorEastAsia"/>
+              <w:rFonts w:ascii="Times New Roman" w:eastAsiaTheme="minorEastAsia" w:hAnsi="Times New Roman" w:cs="Times New Roman"/>
               <w:noProof/>
               <w:lang w:eastAsia="en-GB"/>
             </w:rPr>
@@ -911,7 +918,7 @@
             </w:r>
             <w:r>
               <w:rPr>
-                <w:rFonts w:eastAsiaTheme="minorEastAsia"/>
+                <w:rFonts w:ascii="Times New Roman" w:eastAsiaTheme="minorEastAsia" w:hAnsi="Times New Roman" w:cs="Times New Roman"/>
                 <w:noProof/>
                 <w:lang w:eastAsia="en-GB"/>
               </w:rPr>
@@ -942,19 +949,8 @@
                 <w:i/>
                 <w:iCs/>
                 <w:noProof/>
-                <w:highlight w:val="yellow"/>
-              </w:rPr>
-              <w:t>State your RQ</w:t>
-            </w:r>
-            <w:r>
-              <w:rPr>
-                <w:rStyle w:val="Hyperlink"/>
-                <w:rFonts w:ascii="Times New Roman" w:hAnsi="Times New Roman" w:cs="Times New Roman"/>
-                <w:i/>
-                <w:iCs/>
-                <w:noProof/>
-              </w:rPr>
-              <w:t xml:space="preserve"> </w:t>
+              </w:rPr>
+              <w:t xml:space="preserve">State your RQ </w:t>
             </w:r>
             <w:r>
               <w:rPr>
@@ -968,6 +964,7 @@
             </w:r>
             <w:r>
               <w:rPr>
+                <w:rFonts w:ascii="Times New Roman" w:hAnsi="Times New Roman" w:cs="Times New Roman"/>
                 <w:noProof/>
                 <w:webHidden/>
               </w:rPr>
@@ -975,6 +972,7 @@
             </w:r>
             <w:r>
               <w:rPr>
+                <w:rFonts w:ascii="Times New Roman" w:hAnsi="Times New Roman" w:cs="Times New Roman"/>
                 <w:noProof/>
                 <w:webHidden/>
               </w:rPr>
@@ -982,6 +980,7 @@
             </w:r>
             <w:r>
               <w:rPr>
+                <w:rFonts w:ascii="Times New Roman" w:hAnsi="Times New Roman" w:cs="Times New Roman"/>
                 <w:noProof/>
                 <w:webHidden/>
               </w:rPr>
@@ -989,12 +988,14 @@
             </w:r>
             <w:r>
               <w:rPr>
-                <w:noProof/>
-                <w:webHidden/>
-              </w:rPr>
-            </w:r>
-            <w:r>
-              <w:rPr>
+                <w:rFonts w:ascii="Times New Roman" w:hAnsi="Times New Roman" w:cs="Times New Roman"/>
+                <w:noProof/>
+                <w:webHidden/>
+              </w:rPr>
+            </w:r>
+            <w:r>
+              <w:rPr>
+                <w:rFonts w:ascii="Times New Roman" w:hAnsi="Times New Roman" w:cs="Times New Roman"/>
                 <w:noProof/>
                 <w:webHidden/>
               </w:rPr>
@@ -1002,6 +1003,7 @@
             </w:r>
             <w:r>
               <w:rPr>
+                <w:rFonts w:ascii="Times New Roman" w:hAnsi="Times New Roman" w:cs="Times New Roman"/>
                 <w:noProof/>
                 <w:webHidden/>
               </w:rPr>
@@ -1009,6 +1011,7 @@
             </w:r>
             <w:r>
               <w:rPr>
+                <w:rFonts w:ascii="Times New Roman" w:hAnsi="Times New Roman" w:cs="Times New Roman"/>
                 <w:noProof/>
                 <w:webHidden/>
               </w:rPr>
@@ -1024,7 +1027,7 @@
               <w:tab w:val="right" w:leader="dot" w:pos="9016"/>
             </w:tabs>
             <w:rPr>
-              <w:rFonts w:eastAsiaTheme="minorEastAsia"/>
+              <w:rFonts w:ascii="Times New Roman" w:eastAsiaTheme="minorEastAsia" w:hAnsi="Times New Roman" w:cs="Times New Roman"/>
               <w:noProof/>
               <w:lang w:eastAsia="en-GB"/>
             </w:rPr>
@@ -1040,7 +1043,7 @@
             </w:r>
             <w:r>
               <w:rPr>
-                <w:rFonts w:eastAsiaTheme="minorEastAsia"/>
+                <w:rFonts w:ascii="Times New Roman" w:eastAsiaTheme="minorEastAsia" w:hAnsi="Times New Roman" w:cs="Times New Roman"/>
                 <w:noProof/>
                 <w:lang w:eastAsia="en-GB"/>
               </w:rPr>
@@ -1066,6 +1069,7 @@
             </w:r>
             <w:r>
               <w:rPr>
+                <w:rFonts w:ascii="Times New Roman" w:hAnsi="Times New Roman" w:cs="Times New Roman"/>
                 <w:noProof/>
                 <w:webHidden/>
               </w:rPr>
@@ -1073,6 +1077,7 @@
             </w:r>
             <w:r>
               <w:rPr>
+                <w:rFonts w:ascii="Times New Roman" w:hAnsi="Times New Roman" w:cs="Times New Roman"/>
                 <w:noProof/>
                 <w:webHidden/>
               </w:rPr>
@@ -1080,6 +1085,7 @@
             </w:r>
             <w:r>
               <w:rPr>
+                <w:rFonts w:ascii="Times New Roman" w:hAnsi="Times New Roman" w:cs="Times New Roman"/>
                 <w:noProof/>
                 <w:webHidden/>
               </w:rPr>
@@ -1087,12 +1093,14 @@
             </w:r>
             <w:r>
               <w:rPr>
-                <w:noProof/>
-                <w:webHidden/>
-              </w:rPr>
-            </w:r>
-            <w:r>
-              <w:rPr>
+                <w:rFonts w:ascii="Times New Roman" w:hAnsi="Times New Roman" w:cs="Times New Roman"/>
+                <w:noProof/>
+                <w:webHidden/>
+              </w:rPr>
+            </w:r>
+            <w:r>
+              <w:rPr>
+                <w:rFonts w:ascii="Times New Roman" w:hAnsi="Times New Roman" w:cs="Times New Roman"/>
                 <w:noProof/>
                 <w:webHidden/>
               </w:rPr>
@@ -1100,6 +1108,7 @@
             </w:r>
             <w:r>
               <w:rPr>
+                <w:rFonts w:ascii="Times New Roman" w:hAnsi="Times New Roman" w:cs="Times New Roman"/>
                 <w:noProof/>
                 <w:webHidden/>
               </w:rPr>
@@ -1107,6 +1116,7 @@
             </w:r>
             <w:r>
               <w:rPr>
+                <w:rFonts w:ascii="Times New Roman" w:hAnsi="Times New Roman" w:cs="Times New Roman"/>
                 <w:noProof/>
                 <w:webHidden/>
               </w:rPr>
@@ -1122,7 +1132,7 @@
               <w:tab w:val="right" w:leader="dot" w:pos="9016"/>
             </w:tabs>
             <w:rPr>
-              <w:rFonts w:eastAsiaTheme="minorEastAsia"/>
+              <w:rFonts w:ascii="Times New Roman" w:eastAsiaTheme="minorEastAsia" w:hAnsi="Times New Roman" w:cs="Times New Roman"/>
               <w:noProof/>
               <w:lang w:eastAsia="en-GB"/>
             </w:rPr>
@@ -1131,13 +1141,14 @@
             <w:r>
               <w:rPr>
                 <w:rStyle w:val="Hyperlink"/>
+                <w:rFonts w:ascii="Times New Roman" w:hAnsi="Times New Roman" w:cs="Times New Roman"/>
                 <w:noProof/>
               </w:rPr>
               <w:t>2.</w:t>
             </w:r>
             <w:r>
               <w:rPr>
-                <w:rFonts w:eastAsiaTheme="minorEastAsia"/>
+                <w:rFonts w:ascii="Times New Roman" w:eastAsiaTheme="minorEastAsia" w:hAnsi="Times New Roman" w:cs="Times New Roman"/>
                 <w:noProof/>
                 <w:lang w:eastAsia="en-GB"/>
               </w:rPr>
@@ -1146,12 +1157,14 @@
             <w:r>
               <w:rPr>
                 <w:rStyle w:val="Hyperlink"/>
+                <w:rFonts w:ascii="Times New Roman" w:hAnsi="Times New Roman" w:cs="Times New Roman"/>
                 <w:noProof/>
               </w:rPr>
               <w:t>Background research</w:t>
             </w:r>
             <w:r>
               <w:rPr>
+                <w:rFonts w:ascii="Times New Roman" w:hAnsi="Times New Roman" w:cs="Times New Roman"/>
                 <w:noProof/>
                 <w:webHidden/>
               </w:rPr>
@@ -1159,6 +1172,7 @@
             </w:r>
             <w:r>
               <w:rPr>
+                <w:rFonts w:ascii="Times New Roman" w:hAnsi="Times New Roman" w:cs="Times New Roman"/>
                 <w:noProof/>
                 <w:webHidden/>
               </w:rPr>
@@ -1166,6 +1180,7 @@
             </w:r>
             <w:r>
               <w:rPr>
+                <w:rFonts w:ascii="Times New Roman" w:hAnsi="Times New Roman" w:cs="Times New Roman"/>
                 <w:noProof/>
                 <w:webHidden/>
               </w:rPr>
@@ -1173,12 +1188,14 @@
             </w:r>
             <w:r>
               <w:rPr>
-                <w:noProof/>
-                <w:webHidden/>
-              </w:rPr>
-            </w:r>
-            <w:r>
-              <w:rPr>
+                <w:rFonts w:ascii="Times New Roman" w:hAnsi="Times New Roman" w:cs="Times New Roman"/>
+                <w:noProof/>
+                <w:webHidden/>
+              </w:rPr>
+            </w:r>
+            <w:r>
+              <w:rPr>
+                <w:rFonts w:ascii="Times New Roman" w:hAnsi="Times New Roman" w:cs="Times New Roman"/>
                 <w:noProof/>
                 <w:webHidden/>
               </w:rPr>
@@ -1186,6 +1203,7 @@
             </w:r>
             <w:r>
               <w:rPr>
+                <w:rFonts w:ascii="Times New Roman" w:hAnsi="Times New Roman" w:cs="Times New Roman"/>
                 <w:noProof/>
                 <w:webHidden/>
               </w:rPr>
@@ -1193,6 +1211,7 @@
             </w:r>
             <w:r>
               <w:rPr>
+                <w:rFonts w:ascii="Times New Roman" w:hAnsi="Times New Roman" w:cs="Times New Roman"/>
                 <w:noProof/>
                 <w:webHidden/>
               </w:rPr>
@@ -1208,7 +1227,7 @@
               <w:tab w:val="right" w:leader="dot" w:pos="9016"/>
             </w:tabs>
             <w:rPr>
-              <w:rFonts w:eastAsiaTheme="minorEastAsia"/>
+              <w:rFonts w:ascii="Times New Roman" w:eastAsiaTheme="minorEastAsia" w:hAnsi="Times New Roman" w:cs="Times New Roman"/>
               <w:noProof/>
               <w:lang w:eastAsia="en-GB"/>
             </w:rPr>
@@ -1217,13 +1236,14 @@
             <w:r>
               <w:rPr>
                 <w:rStyle w:val="Hyperlink"/>
+                <w:rFonts w:ascii="Times New Roman" w:hAnsi="Times New Roman" w:cs="Times New Roman"/>
                 <w:noProof/>
               </w:rPr>
               <w:t>2.1</w:t>
             </w:r>
             <w:r>
               <w:rPr>
-                <w:rFonts w:eastAsiaTheme="minorEastAsia"/>
+                <w:rFonts w:ascii="Times New Roman" w:eastAsiaTheme="minorEastAsia" w:hAnsi="Times New Roman" w:cs="Times New Roman"/>
                 <w:noProof/>
                 <w:lang w:eastAsia="en-GB"/>
               </w:rPr>
@@ -1232,6 +1252,7 @@
             <w:r>
               <w:rPr>
                 <w:rStyle w:val="Hyperlink"/>
+                <w:rFonts w:ascii="Times New Roman" w:hAnsi="Times New Roman" w:cs="Times New Roman"/>
                 <w:noProof/>
               </w:rPr>
               <w:t xml:space="preserve">Research papers (at least 3 relevant to your topic / DS) </w:t>
@@ -1239,6 +1260,7 @@
             <w:r>
               <w:rPr>
                 <w:rStyle w:val="Hyperlink"/>
+                <w:rFonts w:ascii="Times New Roman" w:hAnsi="Times New Roman" w:cs="Times New Roman"/>
                 <w:b/>
                 <w:bCs/>
                 <w:noProof/>
@@ -1247,6 +1269,7 @@
             </w:r>
             <w:r>
               <w:rPr>
+                <w:rFonts w:ascii="Times New Roman" w:hAnsi="Times New Roman" w:cs="Times New Roman"/>
                 <w:noProof/>
                 <w:webHidden/>
               </w:rPr>
@@ -1254,6 +1277,7 @@
             </w:r>
             <w:r>
               <w:rPr>
+                <w:rFonts w:ascii="Times New Roman" w:hAnsi="Times New Roman" w:cs="Times New Roman"/>
                 <w:noProof/>
                 <w:webHidden/>
               </w:rPr>
@@ -1261,6 +1285,7 @@
             </w:r>
             <w:r>
               <w:rPr>
+                <w:rFonts w:ascii="Times New Roman" w:hAnsi="Times New Roman" w:cs="Times New Roman"/>
                 <w:noProof/>
                 <w:webHidden/>
               </w:rPr>
@@ -1268,12 +1293,14 @@
             </w:r>
             <w:r>
               <w:rPr>
-                <w:noProof/>
-                <w:webHidden/>
-              </w:rPr>
-            </w:r>
-            <w:r>
-              <w:rPr>
+                <w:rFonts w:ascii="Times New Roman" w:hAnsi="Times New Roman" w:cs="Times New Roman"/>
+                <w:noProof/>
+                <w:webHidden/>
+              </w:rPr>
+            </w:r>
+            <w:r>
+              <w:rPr>
+                <w:rFonts w:ascii="Times New Roman" w:hAnsi="Times New Roman" w:cs="Times New Roman"/>
                 <w:noProof/>
                 <w:webHidden/>
               </w:rPr>
@@ -1281,6 +1308,7 @@
             </w:r>
             <w:r>
               <w:rPr>
+                <w:rFonts w:ascii="Times New Roman" w:hAnsi="Times New Roman" w:cs="Times New Roman"/>
                 <w:noProof/>
                 <w:webHidden/>
               </w:rPr>
@@ -1288,6 +1316,7 @@
             </w:r>
             <w:r>
               <w:rPr>
+                <w:rFonts w:ascii="Times New Roman" w:hAnsi="Times New Roman" w:cs="Times New Roman"/>
                 <w:noProof/>
                 <w:webHidden/>
               </w:rPr>
@@ -1303,7 +1332,7 @@
               <w:tab w:val="right" w:leader="dot" w:pos="9016"/>
             </w:tabs>
             <w:rPr>
-              <w:rFonts w:eastAsiaTheme="minorEastAsia"/>
+              <w:rFonts w:ascii="Times New Roman" w:eastAsiaTheme="minorEastAsia" w:hAnsi="Times New Roman" w:cs="Times New Roman"/>
               <w:noProof/>
               <w:lang w:eastAsia="en-GB"/>
             </w:rPr>
@@ -1312,13 +1341,14 @@
             <w:r>
               <w:rPr>
                 <w:rStyle w:val="Hyperlink"/>
+                <w:rFonts w:ascii="Times New Roman" w:hAnsi="Times New Roman" w:cs="Times New Roman"/>
                 <w:noProof/>
               </w:rPr>
               <w:t>2.2</w:t>
             </w:r>
             <w:r>
               <w:rPr>
-                <w:rFonts w:eastAsiaTheme="minorEastAsia"/>
+                <w:rFonts w:ascii="Times New Roman" w:eastAsiaTheme="minorEastAsia" w:hAnsi="Times New Roman" w:cs="Times New Roman"/>
                 <w:noProof/>
                 <w:lang w:eastAsia="en-GB"/>
               </w:rPr>
@@ -1327,12 +1357,14 @@
             <w:r>
               <w:rPr>
                 <w:rStyle w:val="Hyperlink"/>
+                <w:rFonts w:ascii="Times New Roman" w:hAnsi="Times New Roman" w:cs="Times New Roman"/>
                 <w:noProof/>
               </w:rPr>
               <w:t>Why RQ is of interest (research gap and future directions according to the literature) (100 words)</w:t>
             </w:r>
             <w:r>
               <w:rPr>
+                <w:rFonts w:ascii="Times New Roman" w:hAnsi="Times New Roman" w:cs="Times New Roman"/>
                 <w:noProof/>
                 <w:webHidden/>
               </w:rPr>
@@ -1340,6 +1372,7 @@
             </w:r>
             <w:r>
               <w:rPr>
+                <w:rFonts w:ascii="Times New Roman" w:hAnsi="Times New Roman" w:cs="Times New Roman"/>
                 <w:noProof/>
                 <w:webHidden/>
               </w:rPr>
@@ -1347,6 +1380,7 @@
             </w:r>
             <w:r>
               <w:rPr>
+                <w:rFonts w:ascii="Times New Roman" w:hAnsi="Times New Roman" w:cs="Times New Roman"/>
                 <w:noProof/>
                 <w:webHidden/>
               </w:rPr>
@@ -1354,12 +1388,14 @@
             </w:r>
             <w:r>
               <w:rPr>
-                <w:noProof/>
-                <w:webHidden/>
-              </w:rPr>
-            </w:r>
-            <w:r>
-              <w:rPr>
+                <w:rFonts w:ascii="Times New Roman" w:hAnsi="Times New Roman" w:cs="Times New Roman"/>
+                <w:noProof/>
+                <w:webHidden/>
+              </w:rPr>
+            </w:r>
+            <w:r>
+              <w:rPr>
+                <w:rFonts w:ascii="Times New Roman" w:hAnsi="Times New Roman" w:cs="Times New Roman"/>
                 <w:noProof/>
                 <w:webHidden/>
               </w:rPr>
@@ -1367,6 +1403,7 @@
             </w:r>
             <w:r>
               <w:rPr>
+                <w:rFonts w:ascii="Times New Roman" w:hAnsi="Times New Roman" w:cs="Times New Roman"/>
                 <w:noProof/>
                 <w:webHidden/>
               </w:rPr>
@@ -1374,6 +1411,7 @@
             </w:r>
             <w:r>
               <w:rPr>
+                <w:rFonts w:ascii="Times New Roman" w:hAnsi="Times New Roman" w:cs="Times New Roman"/>
                 <w:noProof/>
                 <w:webHidden/>
               </w:rPr>
@@ -1389,7 +1427,7 @@
               <w:tab w:val="right" w:leader="dot" w:pos="9016"/>
             </w:tabs>
             <w:rPr>
-              <w:rFonts w:eastAsiaTheme="minorEastAsia"/>
+              <w:rFonts w:ascii="Times New Roman" w:eastAsiaTheme="minorEastAsia" w:hAnsi="Times New Roman" w:cs="Times New Roman"/>
               <w:noProof/>
               <w:lang w:eastAsia="en-GB"/>
             </w:rPr>
@@ -1398,13 +1436,14 @@
             <w:r>
               <w:rPr>
                 <w:rStyle w:val="Hyperlink"/>
+                <w:rFonts w:ascii="Times New Roman" w:hAnsi="Times New Roman" w:cs="Times New Roman"/>
                 <w:noProof/>
               </w:rPr>
               <w:t>3.</w:t>
             </w:r>
             <w:r>
               <w:rPr>
-                <w:rFonts w:eastAsiaTheme="minorEastAsia"/>
+                <w:rFonts w:ascii="Times New Roman" w:eastAsiaTheme="minorEastAsia" w:hAnsi="Times New Roman" w:cs="Times New Roman"/>
                 <w:noProof/>
                 <w:lang w:eastAsia="en-GB"/>
               </w:rPr>
@@ -1413,12 +1452,14 @@
             <w:r>
               <w:rPr>
                 <w:rStyle w:val="Hyperlink"/>
+                <w:rFonts w:ascii="Times New Roman" w:hAnsi="Times New Roman" w:cs="Times New Roman"/>
                 <w:noProof/>
               </w:rPr>
               <w:t>Visualisation</w:t>
             </w:r>
             <w:r>
               <w:rPr>
+                <w:rFonts w:ascii="Times New Roman" w:hAnsi="Times New Roman" w:cs="Times New Roman"/>
                 <w:noProof/>
                 <w:webHidden/>
               </w:rPr>
@@ -1426,6 +1467,7 @@
             </w:r>
             <w:r>
               <w:rPr>
+                <w:rFonts w:ascii="Times New Roman" w:hAnsi="Times New Roman" w:cs="Times New Roman"/>
                 <w:noProof/>
                 <w:webHidden/>
               </w:rPr>
@@ -1433,6 +1475,7 @@
             </w:r>
             <w:r>
               <w:rPr>
+                <w:rFonts w:ascii="Times New Roman" w:hAnsi="Times New Roman" w:cs="Times New Roman"/>
                 <w:noProof/>
                 <w:webHidden/>
               </w:rPr>
@@ -1440,12 +1483,14 @@
             </w:r>
             <w:r>
               <w:rPr>
-                <w:noProof/>
-                <w:webHidden/>
-              </w:rPr>
-            </w:r>
-            <w:r>
-              <w:rPr>
+                <w:rFonts w:ascii="Times New Roman" w:hAnsi="Times New Roman" w:cs="Times New Roman"/>
+                <w:noProof/>
+                <w:webHidden/>
+              </w:rPr>
+            </w:r>
+            <w:r>
+              <w:rPr>
+                <w:rFonts w:ascii="Times New Roman" w:hAnsi="Times New Roman" w:cs="Times New Roman"/>
                 <w:noProof/>
                 <w:webHidden/>
               </w:rPr>
@@ -1453,6 +1498,7 @@
             </w:r>
             <w:r>
               <w:rPr>
+                <w:rFonts w:ascii="Times New Roman" w:hAnsi="Times New Roman" w:cs="Times New Roman"/>
                 <w:noProof/>
                 <w:webHidden/>
               </w:rPr>
@@ -1460,6 +1506,7 @@
             </w:r>
             <w:r>
               <w:rPr>
+                <w:rFonts w:ascii="Times New Roman" w:hAnsi="Times New Roman" w:cs="Times New Roman"/>
                 <w:noProof/>
                 <w:webHidden/>
               </w:rPr>
@@ -1475,7 +1522,7 @@
               <w:tab w:val="right" w:leader="dot" w:pos="9016"/>
             </w:tabs>
             <w:rPr>
-              <w:rFonts w:eastAsiaTheme="minorEastAsia"/>
+              <w:rFonts w:ascii="Times New Roman" w:eastAsiaTheme="minorEastAsia" w:hAnsi="Times New Roman" w:cs="Times New Roman"/>
               <w:noProof/>
               <w:lang w:eastAsia="en-GB"/>
             </w:rPr>
@@ -1484,13 +1531,14 @@
             <w:r>
               <w:rPr>
                 <w:rStyle w:val="Hyperlink"/>
+                <w:rFonts w:ascii="Times New Roman" w:hAnsi="Times New Roman" w:cs="Times New Roman"/>
                 <w:noProof/>
               </w:rPr>
               <w:t>3.1</w:t>
             </w:r>
             <w:r>
               <w:rPr>
-                <w:rFonts w:eastAsiaTheme="minorEastAsia"/>
+                <w:rFonts w:ascii="Times New Roman" w:eastAsiaTheme="minorEastAsia" w:hAnsi="Times New Roman" w:cs="Times New Roman"/>
                 <w:noProof/>
                 <w:lang w:eastAsia="en-GB"/>
               </w:rPr>
@@ -1499,6 +1547,7 @@
             <w:r>
               <w:rPr>
                 <w:rStyle w:val="Hyperlink"/>
+                <w:rFonts w:ascii="Times New Roman" w:hAnsi="Times New Roman" w:cs="Times New Roman"/>
                 <w:noProof/>
               </w:rPr>
               <w:t xml:space="preserve">Appropriate graphs for the RQ </w:t>
@@ -1506,32 +1555,25 @@
             <w:r>
               <w:rPr>
                 <w:rStyle w:val="Hyperlink"/>
+                <w:rFonts w:ascii="Times New Roman" w:hAnsi="Times New Roman" w:cs="Times New Roman"/>
                 <w:i/>
                 <w:iCs/>
                 <w:noProof/>
-                <w:highlight w:val="yellow"/>
-              </w:rPr>
-              <w:t>output of an R script (NOT a screenshot)</w:t>
+              </w:rPr>
+              <w:t xml:space="preserve">output of an R script (NOT a screenshot) </w:t>
             </w:r>
             <w:r>
               <w:rPr>
                 <w:rStyle w:val="Hyperlink"/>
-                <w:i/>
-                <w:iCs/>
-                <w:noProof/>
-              </w:rPr>
-              <w:t xml:space="preserve"> </w:t>
+                <w:rFonts w:ascii="Times New Roman" w:hAnsi="Times New Roman" w:cs="Times New Roman"/>
+                <w:noProof/>
+              </w:rPr>
+              <w:t>(</w:t>
             </w:r>
             <w:r>
               <w:rPr>
                 <w:rStyle w:val="Hyperlink"/>
-                <w:noProof/>
-              </w:rPr>
-              <w:t>(</w:t>
-            </w:r>
-            <w:r>
-              <w:rPr>
-                <w:rStyle w:val="Hyperlink"/>
+                <w:rFonts w:ascii="Times New Roman" w:hAnsi="Times New Roman" w:cs="Times New Roman"/>
                 <w:b/>
                 <w:bCs/>
                 <w:noProof/>
@@ -1540,6 +1582,7 @@
             </w:r>
             <w:r>
               <w:rPr>
+                <w:rFonts w:ascii="Times New Roman" w:hAnsi="Times New Roman" w:cs="Times New Roman"/>
                 <w:noProof/>
                 <w:webHidden/>
               </w:rPr>
@@ -1547,6 +1590,7 @@
             </w:r>
             <w:r>
               <w:rPr>
+                <w:rFonts w:ascii="Times New Roman" w:hAnsi="Times New Roman" w:cs="Times New Roman"/>
                 <w:noProof/>
                 <w:webHidden/>
               </w:rPr>
@@ -1554,6 +1598,7 @@
             </w:r>
             <w:r>
               <w:rPr>
+                <w:rFonts w:ascii="Times New Roman" w:hAnsi="Times New Roman" w:cs="Times New Roman"/>
                 <w:noProof/>
                 <w:webHidden/>
               </w:rPr>
@@ -1561,12 +1606,14 @@
             </w:r>
             <w:r>
               <w:rPr>
-                <w:noProof/>
-                <w:webHidden/>
-              </w:rPr>
-            </w:r>
-            <w:r>
-              <w:rPr>
+                <w:rFonts w:ascii="Times New Roman" w:hAnsi="Times New Roman" w:cs="Times New Roman"/>
+                <w:noProof/>
+                <w:webHidden/>
+              </w:rPr>
+            </w:r>
+            <w:r>
+              <w:rPr>
+                <w:rFonts w:ascii="Times New Roman" w:hAnsi="Times New Roman" w:cs="Times New Roman"/>
                 <w:noProof/>
                 <w:webHidden/>
               </w:rPr>
@@ -1574,6 +1621,7 @@
             </w:r>
             <w:r>
               <w:rPr>
+                <w:rFonts w:ascii="Times New Roman" w:hAnsi="Times New Roman" w:cs="Times New Roman"/>
                 <w:noProof/>
                 <w:webHidden/>
               </w:rPr>
@@ -1581,6 +1629,7 @@
             </w:r>
             <w:r>
               <w:rPr>
+                <w:rFonts w:ascii="Times New Roman" w:hAnsi="Times New Roman" w:cs="Times New Roman"/>
                 <w:noProof/>
                 <w:webHidden/>
               </w:rPr>
@@ -1596,7 +1645,7 @@
               <w:tab w:val="right" w:leader="dot" w:pos="9016"/>
             </w:tabs>
             <w:rPr>
-              <w:rFonts w:eastAsiaTheme="minorEastAsia"/>
+              <w:rFonts w:ascii="Times New Roman" w:eastAsiaTheme="minorEastAsia" w:hAnsi="Times New Roman" w:cs="Times New Roman"/>
               <w:noProof/>
               <w:lang w:eastAsia="en-GB"/>
             </w:rPr>
@@ -1605,16 +1654,16 @@
             <w:r>
               <w:rPr>
                 <w:rStyle w:val="Hyperlink"/>
+                <w:rFonts w:ascii="Times New Roman" w:hAnsi="Times New Roman" w:cs="Times New Roman"/>
                 <w:i/>
                 <w:iCs/>
                 <w:noProof/>
-                <w:highlight w:val="yellow"/>
               </w:rPr>
               <w:t>3.2</w:t>
             </w:r>
             <w:r>
               <w:rPr>
-                <w:rFonts w:eastAsiaTheme="minorEastAsia"/>
+                <w:rFonts w:ascii="Times New Roman" w:eastAsiaTheme="minorEastAsia" w:hAnsi="Times New Roman" w:cs="Times New Roman"/>
                 <w:noProof/>
                 <w:lang w:eastAsia="en-GB"/>
               </w:rPr>
@@ -1623,6 +1672,7 @@
             <w:r>
               <w:rPr>
                 <w:rStyle w:val="Hyperlink"/>
+                <w:rFonts w:ascii="Times New Roman" w:hAnsi="Times New Roman" w:cs="Times New Roman"/>
                 <w:noProof/>
               </w:rPr>
               <w:t>Additional information relating to understanding the data (optional) (</w:t>
@@ -1630,6 +1680,7 @@
             <w:r>
               <w:rPr>
                 <w:rStyle w:val="Hyperlink"/>
+                <w:rFonts w:ascii="Times New Roman" w:hAnsi="Times New Roman" w:cs="Times New Roman"/>
                 <w:b/>
                 <w:bCs/>
                 <w:noProof/>
@@ -1639,6 +1690,7 @@
             <w:r>
               <w:rPr>
                 <w:rStyle w:val="Hyperlink"/>
+                <w:rFonts w:ascii="Times New Roman" w:hAnsi="Times New Roman" w:cs="Times New Roman"/>
                 <w:i/>
                 <w:iCs/>
                 <w:noProof/>
@@ -1648,24 +1700,16 @@
             <w:r>
               <w:rPr>
                 <w:rStyle w:val="Hyperlink"/>
+                <w:rFonts w:ascii="Times New Roman" w:hAnsi="Times New Roman" w:cs="Times New Roman"/>
                 <w:i/>
                 <w:iCs/>
                 <w:noProof/>
               </w:rPr>
-              <w:t xml:space="preserve"> </w:t>
-            </w:r>
-            <w:r>
-              <w:rPr>
-                <w:rStyle w:val="Hyperlink"/>
-                <w:i/>
-                <w:iCs/>
-                <w:noProof/>
-                <w:highlight w:val="yellow"/>
-              </w:rPr>
-              <w:t>Per plot: explain the purpose and insights.</w:t>
-            </w:r>
-            <w:r>
-              <w:rPr>
+              <w:t> Per plot: explain the purpose and insights.</w:t>
+            </w:r>
+            <w:r>
+              <w:rPr>
+                <w:rFonts w:ascii="Times New Roman" w:hAnsi="Times New Roman" w:cs="Times New Roman"/>
                 <w:noProof/>
                 <w:webHidden/>
               </w:rPr>
@@ -1673,6 +1717,7 @@
             </w:r>
             <w:r>
               <w:rPr>
+                <w:rFonts w:ascii="Times New Roman" w:hAnsi="Times New Roman" w:cs="Times New Roman"/>
                 <w:noProof/>
                 <w:webHidden/>
               </w:rPr>
@@ -1680,6 +1725,7 @@
             </w:r>
             <w:r>
               <w:rPr>
+                <w:rFonts w:ascii="Times New Roman" w:hAnsi="Times New Roman" w:cs="Times New Roman"/>
                 <w:noProof/>
                 <w:webHidden/>
               </w:rPr>
@@ -1687,12 +1733,14 @@
             </w:r>
             <w:r>
               <w:rPr>
-                <w:noProof/>
-                <w:webHidden/>
-              </w:rPr>
-            </w:r>
-            <w:r>
-              <w:rPr>
+                <w:rFonts w:ascii="Times New Roman" w:hAnsi="Times New Roman" w:cs="Times New Roman"/>
+                <w:noProof/>
+                <w:webHidden/>
+              </w:rPr>
+            </w:r>
+            <w:r>
+              <w:rPr>
+                <w:rFonts w:ascii="Times New Roman" w:hAnsi="Times New Roman" w:cs="Times New Roman"/>
                 <w:noProof/>
                 <w:webHidden/>
               </w:rPr>
@@ -1700,6 +1748,7 @@
             </w:r>
             <w:r>
               <w:rPr>
+                <w:rFonts w:ascii="Times New Roman" w:hAnsi="Times New Roman" w:cs="Times New Roman"/>
                 <w:noProof/>
                 <w:webHidden/>
               </w:rPr>
@@ -1707,6 +1756,7 @@
             </w:r>
             <w:r>
               <w:rPr>
+                <w:rFonts w:ascii="Times New Roman" w:hAnsi="Times New Roman" w:cs="Times New Roman"/>
                 <w:noProof/>
                 <w:webHidden/>
               </w:rPr>
@@ -1722,7 +1772,7 @@
               <w:tab w:val="right" w:leader="dot" w:pos="9016"/>
             </w:tabs>
             <w:rPr>
-              <w:rFonts w:eastAsiaTheme="minorEastAsia"/>
+              <w:rFonts w:ascii="Times New Roman" w:eastAsiaTheme="minorEastAsia" w:hAnsi="Times New Roman" w:cs="Times New Roman"/>
               <w:noProof/>
               <w:lang w:eastAsia="en-GB"/>
             </w:rPr>
@@ -1731,6 +1781,7 @@
             <w:r>
               <w:rPr>
                 <w:rStyle w:val="Hyperlink"/>
+                <w:rFonts w:ascii="Times New Roman" w:hAnsi="Times New Roman" w:cs="Times New Roman"/>
                 <w:i/>
                 <w:iCs/>
                 <w:noProof/>
@@ -1739,7 +1790,7 @@
             </w:r>
             <w:r>
               <w:rPr>
-                <w:rFonts w:eastAsiaTheme="minorEastAsia"/>
+                <w:rFonts w:ascii="Times New Roman" w:eastAsiaTheme="minorEastAsia" w:hAnsi="Times New Roman" w:cs="Times New Roman"/>
                 <w:noProof/>
                 <w:lang w:eastAsia="en-GB"/>
               </w:rPr>
@@ -1748,6 +1799,7 @@
             <w:r>
               <w:rPr>
                 <w:rStyle w:val="Hyperlink"/>
+                <w:rFonts w:ascii="Times New Roman" w:hAnsi="Times New Roman" w:cs="Times New Roman"/>
                 <w:noProof/>
               </w:rPr>
               <w:t>Useful information for the data understanding (</w:t>
@@ -1755,6 +1807,7 @@
             <w:r>
               <w:rPr>
                 <w:rStyle w:val="Hyperlink"/>
+                <w:rFonts w:ascii="Times New Roman" w:hAnsi="Times New Roman" w:cs="Times New Roman"/>
                 <w:b/>
                 <w:bCs/>
                 <w:noProof/>
@@ -1763,6 +1816,7 @@
             </w:r>
             <w:r>
               <w:rPr>
+                <w:rFonts w:ascii="Times New Roman" w:hAnsi="Times New Roman" w:cs="Times New Roman"/>
                 <w:noProof/>
                 <w:webHidden/>
               </w:rPr>
@@ -1770,6 +1824,7 @@
             </w:r>
             <w:r>
               <w:rPr>
+                <w:rFonts w:ascii="Times New Roman" w:hAnsi="Times New Roman" w:cs="Times New Roman"/>
                 <w:noProof/>
                 <w:webHidden/>
               </w:rPr>
@@ -1777,6 +1832,7 @@
             </w:r>
             <w:r>
               <w:rPr>
+                <w:rFonts w:ascii="Times New Roman" w:hAnsi="Times New Roman" w:cs="Times New Roman"/>
                 <w:noProof/>
                 <w:webHidden/>
               </w:rPr>
@@ -1784,12 +1840,14 @@
             </w:r>
             <w:r>
               <w:rPr>
-                <w:noProof/>
-                <w:webHidden/>
-              </w:rPr>
-            </w:r>
-            <w:r>
-              <w:rPr>
+                <w:rFonts w:ascii="Times New Roman" w:hAnsi="Times New Roman" w:cs="Times New Roman"/>
+                <w:noProof/>
+                <w:webHidden/>
+              </w:rPr>
+            </w:r>
+            <w:r>
+              <w:rPr>
+                <w:rFonts w:ascii="Times New Roman" w:hAnsi="Times New Roman" w:cs="Times New Roman"/>
                 <w:noProof/>
                 <w:webHidden/>
               </w:rPr>
@@ -1797,6 +1855,7 @@
             </w:r>
             <w:r>
               <w:rPr>
+                <w:rFonts w:ascii="Times New Roman" w:hAnsi="Times New Roman" w:cs="Times New Roman"/>
                 <w:noProof/>
                 <w:webHidden/>
               </w:rPr>
@@ -1804,6 +1863,7 @@
             </w:r>
             <w:r>
               <w:rPr>
+                <w:rFonts w:ascii="Times New Roman" w:hAnsi="Times New Roman" w:cs="Times New Roman"/>
                 <w:noProof/>
                 <w:webHidden/>
               </w:rPr>
@@ -1819,7 +1879,7 @@
               <w:tab w:val="right" w:leader="dot" w:pos="9016"/>
             </w:tabs>
             <w:rPr>
-              <w:rFonts w:eastAsiaTheme="minorEastAsia"/>
+              <w:rFonts w:ascii="Times New Roman" w:eastAsiaTheme="minorEastAsia" w:hAnsi="Times New Roman" w:cs="Times New Roman"/>
               <w:noProof/>
               <w:lang w:eastAsia="en-GB"/>
             </w:rPr>
@@ -1828,13 +1888,14 @@
             <w:r>
               <w:rPr>
                 <w:rStyle w:val="Hyperlink"/>
+                <w:rFonts w:ascii="Times New Roman" w:hAnsi="Times New Roman" w:cs="Times New Roman"/>
                 <w:noProof/>
               </w:rPr>
               <w:t>4</w:t>
             </w:r>
             <w:r>
               <w:rPr>
-                <w:rFonts w:eastAsiaTheme="minorEastAsia"/>
+                <w:rFonts w:ascii="Times New Roman" w:eastAsiaTheme="minorEastAsia" w:hAnsi="Times New Roman" w:cs="Times New Roman"/>
                 <w:noProof/>
                 <w:lang w:eastAsia="en-GB"/>
               </w:rPr>
@@ -1843,12 +1904,14 @@
             <w:r>
               <w:rPr>
                 <w:rStyle w:val="Hyperlink"/>
+                <w:rFonts w:ascii="Times New Roman" w:hAnsi="Times New Roman" w:cs="Times New Roman"/>
                 <w:noProof/>
               </w:rPr>
               <w:t>Analysis</w:t>
             </w:r>
             <w:r>
               <w:rPr>
+                <w:rFonts w:ascii="Times New Roman" w:hAnsi="Times New Roman" w:cs="Times New Roman"/>
                 <w:noProof/>
                 <w:webHidden/>
               </w:rPr>
@@ -1856,6 +1919,7 @@
             </w:r>
             <w:r>
               <w:rPr>
+                <w:rFonts w:ascii="Times New Roman" w:hAnsi="Times New Roman" w:cs="Times New Roman"/>
                 <w:noProof/>
                 <w:webHidden/>
               </w:rPr>
@@ -1863,6 +1927,7 @@
             </w:r>
             <w:r>
               <w:rPr>
+                <w:rFonts w:ascii="Times New Roman" w:hAnsi="Times New Roman" w:cs="Times New Roman"/>
                 <w:noProof/>
                 <w:webHidden/>
               </w:rPr>
@@ -1870,12 +1935,14 @@
             </w:r>
             <w:r>
               <w:rPr>
-                <w:noProof/>
-                <w:webHidden/>
-              </w:rPr>
-            </w:r>
-            <w:r>
-              <w:rPr>
+                <w:rFonts w:ascii="Times New Roman" w:hAnsi="Times New Roman" w:cs="Times New Roman"/>
+                <w:noProof/>
+                <w:webHidden/>
+              </w:rPr>
+            </w:r>
+            <w:r>
+              <w:rPr>
+                <w:rFonts w:ascii="Times New Roman" w:hAnsi="Times New Roman" w:cs="Times New Roman"/>
                 <w:noProof/>
                 <w:webHidden/>
               </w:rPr>
@@ -1883,6 +1950,7 @@
             </w:r>
             <w:r>
               <w:rPr>
+                <w:rFonts w:ascii="Times New Roman" w:hAnsi="Times New Roman" w:cs="Times New Roman"/>
                 <w:noProof/>
                 <w:webHidden/>
               </w:rPr>
@@ -1890,6 +1958,7 @@
             </w:r>
             <w:r>
               <w:rPr>
+                <w:rFonts w:ascii="Times New Roman" w:hAnsi="Times New Roman" w:cs="Times New Roman"/>
                 <w:noProof/>
                 <w:webHidden/>
               </w:rPr>
@@ -1905,7 +1974,7 @@
               <w:tab w:val="right" w:leader="dot" w:pos="9016"/>
             </w:tabs>
             <w:rPr>
-              <w:rFonts w:eastAsiaTheme="minorEastAsia"/>
+              <w:rFonts w:ascii="Times New Roman" w:eastAsiaTheme="minorEastAsia" w:hAnsi="Times New Roman" w:cs="Times New Roman"/>
               <w:noProof/>
               <w:lang w:eastAsia="en-GB"/>
             </w:rPr>
@@ -1914,6 +1983,7 @@
             <w:r>
               <w:rPr>
                 <w:rStyle w:val="Hyperlink"/>
+                <w:rFonts w:ascii="Times New Roman" w:hAnsi="Times New Roman" w:cs="Times New Roman"/>
                 <w:i/>
                 <w:iCs/>
                 <w:noProof/>
@@ -1922,7 +1992,7 @@
             </w:r>
             <w:r>
               <w:rPr>
-                <w:rFonts w:eastAsiaTheme="minorEastAsia"/>
+                <w:rFonts w:ascii="Times New Roman" w:eastAsiaTheme="minorEastAsia" w:hAnsi="Times New Roman" w:cs="Times New Roman"/>
                 <w:noProof/>
                 <w:lang w:eastAsia="en-GB"/>
               </w:rPr>
@@ -1931,6 +2001,7 @@
             <w:r>
               <w:rPr>
                 <w:rStyle w:val="Hyperlink"/>
+                <w:rFonts w:ascii="Times New Roman" w:hAnsi="Times New Roman" w:cs="Times New Roman"/>
                 <w:noProof/>
               </w:rPr>
               <w:t>Statistical test used to test the hypotheses and output (</w:t>
@@ -1938,6 +2009,7 @@
             <w:r>
               <w:rPr>
                 <w:rStyle w:val="Hyperlink"/>
+                <w:rFonts w:ascii="Times New Roman" w:hAnsi="Times New Roman" w:cs="Times New Roman"/>
                 <w:b/>
                 <w:bCs/>
                 <w:noProof/>
@@ -1946,6 +2018,7 @@
             </w:r>
             <w:r>
               <w:rPr>
+                <w:rFonts w:ascii="Times New Roman" w:hAnsi="Times New Roman" w:cs="Times New Roman"/>
                 <w:noProof/>
                 <w:webHidden/>
               </w:rPr>
@@ -1953,6 +2026,7 @@
             </w:r>
             <w:r>
               <w:rPr>
+                <w:rFonts w:ascii="Times New Roman" w:hAnsi="Times New Roman" w:cs="Times New Roman"/>
                 <w:noProof/>
                 <w:webHidden/>
               </w:rPr>
@@ -1960,6 +2034,7 @@
             </w:r>
             <w:r>
               <w:rPr>
+                <w:rFonts w:ascii="Times New Roman" w:hAnsi="Times New Roman" w:cs="Times New Roman"/>
                 <w:noProof/>
                 <w:webHidden/>
               </w:rPr>
@@ -1967,12 +2042,14 @@
             </w:r>
             <w:r>
               <w:rPr>
-                <w:noProof/>
-                <w:webHidden/>
-              </w:rPr>
-            </w:r>
-            <w:r>
-              <w:rPr>
+                <w:rFonts w:ascii="Times New Roman" w:hAnsi="Times New Roman" w:cs="Times New Roman"/>
+                <w:noProof/>
+                <w:webHidden/>
+              </w:rPr>
+            </w:r>
+            <w:r>
+              <w:rPr>
+                <w:rFonts w:ascii="Times New Roman" w:hAnsi="Times New Roman" w:cs="Times New Roman"/>
                 <w:noProof/>
                 <w:webHidden/>
               </w:rPr>
@@ -1980,6 +2057,7 @@
             </w:r>
             <w:r>
               <w:rPr>
+                <w:rFonts w:ascii="Times New Roman" w:hAnsi="Times New Roman" w:cs="Times New Roman"/>
                 <w:noProof/>
                 <w:webHidden/>
               </w:rPr>
@@ -1987,6 +2065,7 @@
             </w:r>
             <w:r>
               <w:rPr>
+                <w:rFonts w:ascii="Times New Roman" w:hAnsi="Times New Roman" w:cs="Times New Roman"/>
                 <w:noProof/>
                 <w:webHidden/>
               </w:rPr>
@@ -2002,7 +2081,7 @@
               <w:tab w:val="right" w:leader="dot" w:pos="9016"/>
             </w:tabs>
             <w:rPr>
-              <w:rFonts w:eastAsiaTheme="minorEastAsia"/>
+              <w:rFonts w:ascii="Times New Roman" w:eastAsiaTheme="minorEastAsia" w:hAnsi="Times New Roman" w:cs="Times New Roman"/>
               <w:noProof/>
               <w:lang w:eastAsia="en-GB"/>
             </w:rPr>
@@ -2011,16 +2090,16 @@
             <w:r>
               <w:rPr>
                 <w:rStyle w:val="Hyperlink"/>
+                <w:rFonts w:ascii="Times New Roman" w:hAnsi="Times New Roman" w:cs="Times New Roman"/>
                 <w:i/>
                 <w:iCs/>
                 <w:noProof/>
-                <w:highlight w:val="yellow"/>
               </w:rPr>
               <w:t>4.2</w:t>
             </w:r>
             <w:r>
               <w:rPr>
-                <w:rFonts w:eastAsiaTheme="minorEastAsia"/>
+                <w:rFonts w:ascii="Times New Roman" w:eastAsiaTheme="minorEastAsia" w:hAnsi="Times New Roman" w:cs="Times New Roman"/>
                 <w:noProof/>
                 <w:lang w:eastAsia="en-GB"/>
               </w:rPr>
@@ -2029,6 +2108,7 @@
             <w:r>
               <w:rPr>
                 <w:rStyle w:val="Hyperlink"/>
+                <w:rFonts w:ascii="Times New Roman" w:hAnsi="Times New Roman" w:cs="Times New Roman"/>
                 <w:noProof/>
               </w:rPr>
               <w:t>The null hypothesis is rejected /not rejected based on the p-value (</w:t>
@@ -2036,6 +2116,7 @@
             <w:r>
               <w:rPr>
                 <w:rStyle w:val="Hyperlink"/>
+                <w:rFonts w:ascii="Times New Roman" w:hAnsi="Times New Roman" w:cs="Times New Roman"/>
                 <w:b/>
                 <w:bCs/>
                 <w:noProof/>
@@ -2045,6 +2126,7 @@
             <w:r>
               <w:rPr>
                 <w:rStyle w:val="Hyperlink"/>
+                <w:rFonts w:ascii="Times New Roman" w:hAnsi="Times New Roman" w:cs="Times New Roman"/>
                 <w:noProof/>
               </w:rPr>
               <w:t xml:space="preserve"> </w:t>
@@ -2052,15 +2134,16 @@
             <w:r>
               <w:rPr>
                 <w:rStyle w:val="Hyperlink"/>
+                <w:rFonts w:ascii="Times New Roman" w:hAnsi="Times New Roman" w:cs="Times New Roman"/>
                 <w:i/>
                 <w:iCs/>
                 <w:noProof/>
-                <w:highlight w:val="yellow"/>
               </w:rPr>
               <w:t>(interpret the results)</w:t>
             </w:r>
             <w:r>
               <w:rPr>
+                <w:rFonts w:ascii="Times New Roman" w:hAnsi="Times New Roman" w:cs="Times New Roman"/>
                 <w:noProof/>
                 <w:webHidden/>
               </w:rPr>
@@ -2068,6 +2151,7 @@
             </w:r>
             <w:r>
               <w:rPr>
+                <w:rFonts w:ascii="Times New Roman" w:hAnsi="Times New Roman" w:cs="Times New Roman"/>
                 <w:noProof/>
                 <w:webHidden/>
               </w:rPr>
@@ -2075,6 +2159,7 @@
             </w:r>
             <w:r>
               <w:rPr>
+                <w:rFonts w:ascii="Times New Roman" w:hAnsi="Times New Roman" w:cs="Times New Roman"/>
                 <w:noProof/>
                 <w:webHidden/>
               </w:rPr>
@@ -2082,12 +2167,14 @@
             </w:r>
             <w:r>
               <w:rPr>
-                <w:noProof/>
-                <w:webHidden/>
-              </w:rPr>
-            </w:r>
-            <w:r>
-              <w:rPr>
+                <w:rFonts w:ascii="Times New Roman" w:hAnsi="Times New Roman" w:cs="Times New Roman"/>
+                <w:noProof/>
+                <w:webHidden/>
+              </w:rPr>
+            </w:r>
+            <w:r>
+              <w:rPr>
+                <w:rFonts w:ascii="Times New Roman" w:hAnsi="Times New Roman" w:cs="Times New Roman"/>
                 <w:noProof/>
                 <w:webHidden/>
               </w:rPr>
@@ -2095,6 +2182,7 @@
             </w:r>
             <w:r>
               <w:rPr>
+                <w:rFonts w:ascii="Times New Roman" w:hAnsi="Times New Roman" w:cs="Times New Roman"/>
                 <w:noProof/>
                 <w:webHidden/>
               </w:rPr>
@@ -2102,6 +2190,7 @@
             </w:r>
             <w:r>
               <w:rPr>
+                <w:rFonts w:ascii="Times New Roman" w:hAnsi="Times New Roman" w:cs="Times New Roman"/>
                 <w:noProof/>
                 <w:webHidden/>
               </w:rPr>
@@ -2117,7 +2206,7 @@
               <w:tab w:val="right" w:leader="dot" w:pos="9016"/>
             </w:tabs>
             <w:rPr>
-              <w:rFonts w:eastAsiaTheme="minorEastAsia"/>
+              <w:rFonts w:ascii="Times New Roman" w:eastAsiaTheme="minorEastAsia" w:hAnsi="Times New Roman" w:cs="Times New Roman"/>
               <w:noProof/>
               <w:lang w:eastAsia="en-GB"/>
             </w:rPr>
@@ -2126,13 +2215,14 @@
             <w:r>
               <w:rPr>
                 <w:rStyle w:val="Hyperlink"/>
+                <w:rFonts w:ascii="Times New Roman" w:hAnsi="Times New Roman" w:cs="Times New Roman"/>
                 <w:noProof/>
               </w:rPr>
               <w:t>5</w:t>
             </w:r>
             <w:r>
               <w:rPr>
-                <w:rFonts w:eastAsiaTheme="minorEastAsia"/>
+                <w:rFonts w:ascii="Times New Roman" w:eastAsiaTheme="minorEastAsia" w:hAnsi="Times New Roman" w:cs="Times New Roman"/>
                 <w:noProof/>
                 <w:lang w:eastAsia="en-GB"/>
               </w:rPr>
@@ -2141,12 +2231,14 @@
             <w:r>
               <w:rPr>
                 <w:rStyle w:val="Hyperlink"/>
+                <w:rFonts w:ascii="Times New Roman" w:hAnsi="Times New Roman" w:cs="Times New Roman"/>
                 <w:noProof/>
               </w:rPr>
               <w:t>Evaluation – group’s experience at 7COM1079</w:t>
             </w:r>
             <w:r>
               <w:rPr>
+                <w:rFonts w:ascii="Times New Roman" w:hAnsi="Times New Roman" w:cs="Times New Roman"/>
                 <w:noProof/>
                 <w:webHidden/>
               </w:rPr>
@@ -2154,6 +2246,7 @@
             </w:r>
             <w:r>
               <w:rPr>
+                <w:rFonts w:ascii="Times New Roman" w:hAnsi="Times New Roman" w:cs="Times New Roman"/>
                 <w:noProof/>
                 <w:webHidden/>
               </w:rPr>
@@ -2161,6 +2254,7 @@
             </w:r>
             <w:r>
               <w:rPr>
+                <w:rFonts w:ascii="Times New Roman" w:hAnsi="Times New Roman" w:cs="Times New Roman"/>
                 <w:noProof/>
                 <w:webHidden/>
               </w:rPr>
@@ -2168,12 +2262,14 @@
             </w:r>
             <w:r>
               <w:rPr>
-                <w:noProof/>
-                <w:webHidden/>
-              </w:rPr>
-            </w:r>
-            <w:r>
-              <w:rPr>
+                <w:rFonts w:ascii="Times New Roman" w:hAnsi="Times New Roman" w:cs="Times New Roman"/>
+                <w:noProof/>
+                <w:webHidden/>
+              </w:rPr>
+            </w:r>
+            <w:r>
+              <w:rPr>
+                <w:rFonts w:ascii="Times New Roman" w:hAnsi="Times New Roman" w:cs="Times New Roman"/>
                 <w:noProof/>
                 <w:webHidden/>
               </w:rPr>
@@ -2181,6 +2277,7 @@
             </w:r>
             <w:r>
               <w:rPr>
+                <w:rFonts w:ascii="Times New Roman" w:hAnsi="Times New Roman" w:cs="Times New Roman"/>
                 <w:noProof/>
                 <w:webHidden/>
               </w:rPr>
@@ -2188,6 +2285,7 @@
             </w:r>
             <w:r>
               <w:rPr>
+                <w:rFonts w:ascii="Times New Roman" w:hAnsi="Times New Roman" w:cs="Times New Roman"/>
                 <w:noProof/>
                 <w:webHidden/>
               </w:rPr>
@@ -2203,7 +2301,7 @@
               <w:tab w:val="right" w:leader="dot" w:pos="9016"/>
             </w:tabs>
             <w:rPr>
-              <w:rFonts w:eastAsiaTheme="minorEastAsia"/>
+              <w:rFonts w:ascii="Times New Roman" w:eastAsiaTheme="minorEastAsia" w:hAnsi="Times New Roman" w:cs="Times New Roman"/>
               <w:noProof/>
               <w:lang w:eastAsia="en-GB"/>
             </w:rPr>
@@ -2212,13 +2310,14 @@
             <w:r>
               <w:rPr>
                 <w:rStyle w:val="Hyperlink"/>
+                <w:rFonts w:ascii="Times New Roman" w:hAnsi="Times New Roman" w:cs="Times New Roman"/>
                 <w:noProof/>
               </w:rPr>
               <w:t>5.1</w:t>
             </w:r>
             <w:r>
               <w:rPr>
-                <w:rFonts w:eastAsiaTheme="minorEastAsia"/>
+                <w:rFonts w:ascii="Times New Roman" w:eastAsiaTheme="minorEastAsia" w:hAnsi="Times New Roman" w:cs="Times New Roman"/>
                 <w:noProof/>
                 <w:lang w:eastAsia="en-GB"/>
               </w:rPr>
@@ -2227,6 +2326,7 @@
             <w:r>
               <w:rPr>
                 <w:rStyle w:val="Hyperlink"/>
+                <w:rFonts w:ascii="Times New Roman" w:hAnsi="Times New Roman" w:cs="Times New Roman"/>
                 <w:noProof/>
               </w:rPr>
               <w:t xml:space="preserve">What went well </w:t>
@@ -2234,6 +2334,7 @@
             <w:r>
               <w:rPr>
                 <w:rStyle w:val="Hyperlink"/>
+                <w:rFonts w:ascii="Times New Roman" w:hAnsi="Times New Roman" w:cs="Times New Roman"/>
                 <w:b/>
                 <w:bCs/>
                 <w:noProof/>
@@ -2242,6 +2343,7 @@
             </w:r>
             <w:r>
               <w:rPr>
+                <w:rFonts w:ascii="Times New Roman" w:hAnsi="Times New Roman" w:cs="Times New Roman"/>
                 <w:noProof/>
                 <w:webHidden/>
               </w:rPr>
@@ -2249,6 +2351,7 @@
             </w:r>
             <w:r>
               <w:rPr>
+                <w:rFonts w:ascii="Times New Roman" w:hAnsi="Times New Roman" w:cs="Times New Roman"/>
                 <w:noProof/>
                 <w:webHidden/>
               </w:rPr>
@@ -2256,6 +2359,7 @@
             </w:r>
             <w:r>
               <w:rPr>
+                <w:rFonts w:ascii="Times New Roman" w:hAnsi="Times New Roman" w:cs="Times New Roman"/>
                 <w:noProof/>
                 <w:webHidden/>
               </w:rPr>
@@ -2263,12 +2367,14 @@
             </w:r>
             <w:r>
               <w:rPr>
-                <w:noProof/>
-                <w:webHidden/>
-              </w:rPr>
-            </w:r>
-            <w:r>
-              <w:rPr>
+                <w:rFonts w:ascii="Times New Roman" w:hAnsi="Times New Roman" w:cs="Times New Roman"/>
+                <w:noProof/>
+                <w:webHidden/>
+              </w:rPr>
+            </w:r>
+            <w:r>
+              <w:rPr>
+                <w:rFonts w:ascii="Times New Roman" w:hAnsi="Times New Roman" w:cs="Times New Roman"/>
                 <w:noProof/>
                 <w:webHidden/>
               </w:rPr>
@@ -2276,6 +2382,7 @@
             </w:r>
             <w:r>
               <w:rPr>
+                <w:rFonts w:ascii="Times New Roman" w:hAnsi="Times New Roman" w:cs="Times New Roman"/>
                 <w:noProof/>
                 <w:webHidden/>
               </w:rPr>
@@ -2283,6 +2390,7 @@
             </w:r>
             <w:r>
               <w:rPr>
+                <w:rFonts w:ascii="Times New Roman" w:hAnsi="Times New Roman" w:cs="Times New Roman"/>
                 <w:noProof/>
                 <w:webHidden/>
               </w:rPr>
@@ -2298,7 +2406,7 @@
               <w:tab w:val="right" w:leader="dot" w:pos="9016"/>
             </w:tabs>
             <w:rPr>
-              <w:rFonts w:eastAsiaTheme="minorEastAsia"/>
+              <w:rFonts w:ascii="Times New Roman" w:eastAsiaTheme="minorEastAsia" w:hAnsi="Times New Roman" w:cs="Times New Roman"/>
               <w:noProof/>
               <w:lang w:eastAsia="en-GB"/>
             </w:rPr>
@@ -2307,13 +2415,14 @@
             <w:r>
               <w:rPr>
                 <w:rStyle w:val="Hyperlink"/>
+                <w:rFonts w:ascii="Times New Roman" w:hAnsi="Times New Roman" w:cs="Times New Roman"/>
                 <w:noProof/>
               </w:rPr>
               <w:t>5.2</w:t>
             </w:r>
             <w:r>
               <w:rPr>
-                <w:rFonts w:eastAsiaTheme="minorEastAsia"/>
+                <w:rFonts w:ascii="Times New Roman" w:eastAsiaTheme="minorEastAsia" w:hAnsi="Times New Roman" w:cs="Times New Roman"/>
                 <w:noProof/>
                 <w:lang w:eastAsia="en-GB"/>
               </w:rPr>
@@ -2322,6 +2431,7 @@
             <w:r>
               <w:rPr>
                 <w:rStyle w:val="Hyperlink"/>
+                <w:rFonts w:ascii="Times New Roman" w:hAnsi="Times New Roman" w:cs="Times New Roman"/>
                 <w:noProof/>
               </w:rPr>
               <w:t xml:space="preserve">Points for improvement </w:t>
@@ -2329,6 +2439,7 @@
             <w:r>
               <w:rPr>
                 <w:rStyle w:val="Hyperlink"/>
+                <w:rFonts w:ascii="Times New Roman" w:hAnsi="Times New Roman" w:cs="Times New Roman"/>
                 <w:b/>
                 <w:bCs/>
                 <w:noProof/>
@@ -2337,6 +2448,7 @@
             </w:r>
             <w:r>
               <w:rPr>
+                <w:rFonts w:ascii="Times New Roman" w:hAnsi="Times New Roman" w:cs="Times New Roman"/>
                 <w:noProof/>
                 <w:webHidden/>
               </w:rPr>
@@ -2344,6 +2456,7 @@
             </w:r>
             <w:r>
               <w:rPr>
+                <w:rFonts w:ascii="Times New Roman" w:hAnsi="Times New Roman" w:cs="Times New Roman"/>
                 <w:noProof/>
                 <w:webHidden/>
               </w:rPr>
@@ -2351,6 +2464,7 @@
             </w:r>
             <w:r>
               <w:rPr>
+                <w:rFonts w:ascii="Times New Roman" w:hAnsi="Times New Roman" w:cs="Times New Roman"/>
                 <w:noProof/>
                 <w:webHidden/>
               </w:rPr>
@@ -2358,12 +2472,14 @@
             </w:r>
             <w:r>
               <w:rPr>
-                <w:noProof/>
-                <w:webHidden/>
-              </w:rPr>
-            </w:r>
-            <w:r>
-              <w:rPr>
+                <w:rFonts w:ascii="Times New Roman" w:hAnsi="Times New Roman" w:cs="Times New Roman"/>
+                <w:noProof/>
+                <w:webHidden/>
+              </w:rPr>
+            </w:r>
+            <w:r>
+              <w:rPr>
+                <w:rFonts w:ascii="Times New Roman" w:hAnsi="Times New Roman" w:cs="Times New Roman"/>
                 <w:noProof/>
                 <w:webHidden/>
               </w:rPr>
@@ -2371,6 +2487,7 @@
             </w:r>
             <w:r>
               <w:rPr>
+                <w:rFonts w:ascii="Times New Roman" w:hAnsi="Times New Roman" w:cs="Times New Roman"/>
                 <w:noProof/>
                 <w:webHidden/>
               </w:rPr>
@@ -2378,6 +2495,7 @@
             </w:r>
             <w:r>
               <w:rPr>
+                <w:rFonts w:ascii="Times New Roman" w:hAnsi="Times New Roman" w:cs="Times New Roman"/>
                 <w:noProof/>
                 <w:webHidden/>
               </w:rPr>
@@ -2393,7 +2511,7 @@
               <w:tab w:val="right" w:leader="dot" w:pos="9016"/>
             </w:tabs>
             <w:rPr>
-              <w:rFonts w:eastAsiaTheme="minorEastAsia"/>
+              <w:rFonts w:ascii="Times New Roman" w:eastAsiaTheme="minorEastAsia" w:hAnsi="Times New Roman" w:cs="Times New Roman"/>
               <w:noProof/>
               <w:lang w:eastAsia="en-GB"/>
             </w:rPr>
@@ -2402,13 +2520,14 @@
             <w:r>
               <w:rPr>
                 <w:rStyle w:val="Hyperlink"/>
+                <w:rFonts w:ascii="Times New Roman" w:hAnsi="Times New Roman" w:cs="Times New Roman"/>
                 <w:noProof/>
               </w:rPr>
               <w:t>5.3</w:t>
             </w:r>
             <w:r>
               <w:rPr>
-                <w:rFonts w:eastAsiaTheme="minorEastAsia"/>
+                <w:rFonts w:ascii="Times New Roman" w:eastAsiaTheme="minorEastAsia" w:hAnsi="Times New Roman" w:cs="Times New Roman"/>
                 <w:noProof/>
                 <w:lang w:eastAsia="en-GB"/>
               </w:rPr>
@@ -2417,6 +2536,7 @@
             <w:r>
               <w:rPr>
                 <w:rStyle w:val="Hyperlink"/>
+                <w:rFonts w:ascii="Times New Roman" w:hAnsi="Times New Roman" w:cs="Times New Roman"/>
                 <w:noProof/>
               </w:rPr>
               <w:t>Group’s time management (</w:t>
@@ -2424,6 +2544,7 @@
             <w:r>
               <w:rPr>
                 <w:rStyle w:val="Hyperlink"/>
+                <w:rFonts w:ascii="Times New Roman" w:hAnsi="Times New Roman" w:cs="Times New Roman"/>
                 <w:b/>
                 <w:noProof/>
               </w:rPr>
@@ -2431,6 +2552,7 @@
             </w:r>
             <w:r>
               <w:rPr>
+                <w:rFonts w:ascii="Times New Roman" w:hAnsi="Times New Roman" w:cs="Times New Roman"/>
                 <w:noProof/>
                 <w:webHidden/>
               </w:rPr>
@@ -2438,6 +2560,7 @@
             </w:r>
             <w:r>
               <w:rPr>
+                <w:rFonts w:ascii="Times New Roman" w:hAnsi="Times New Roman" w:cs="Times New Roman"/>
                 <w:noProof/>
                 <w:webHidden/>
               </w:rPr>
@@ -2445,6 +2568,7 @@
             </w:r>
             <w:r>
               <w:rPr>
+                <w:rFonts w:ascii="Times New Roman" w:hAnsi="Times New Roman" w:cs="Times New Roman"/>
                 <w:noProof/>
                 <w:webHidden/>
               </w:rPr>
@@ -2452,12 +2576,14 @@
             </w:r>
             <w:r>
               <w:rPr>
-                <w:noProof/>
-                <w:webHidden/>
-              </w:rPr>
-            </w:r>
-            <w:r>
-              <w:rPr>
+                <w:rFonts w:ascii="Times New Roman" w:hAnsi="Times New Roman" w:cs="Times New Roman"/>
+                <w:noProof/>
+                <w:webHidden/>
+              </w:rPr>
+            </w:r>
+            <w:r>
+              <w:rPr>
+                <w:rFonts w:ascii="Times New Roman" w:hAnsi="Times New Roman" w:cs="Times New Roman"/>
                 <w:noProof/>
                 <w:webHidden/>
               </w:rPr>
@@ -2465,6 +2591,7 @@
             </w:r>
             <w:r>
               <w:rPr>
+                <w:rFonts w:ascii="Times New Roman" w:hAnsi="Times New Roman" w:cs="Times New Roman"/>
                 <w:noProof/>
                 <w:webHidden/>
               </w:rPr>
@@ -2472,6 +2599,7 @@
             </w:r>
             <w:r>
               <w:rPr>
+                <w:rFonts w:ascii="Times New Roman" w:hAnsi="Times New Roman" w:cs="Times New Roman"/>
                 <w:noProof/>
                 <w:webHidden/>
               </w:rPr>
@@ -2487,7 +2615,7 @@
               <w:tab w:val="right" w:leader="dot" w:pos="9016"/>
             </w:tabs>
             <w:rPr>
-              <w:rFonts w:eastAsiaTheme="minorEastAsia"/>
+              <w:rFonts w:ascii="Times New Roman" w:eastAsiaTheme="minorEastAsia" w:hAnsi="Times New Roman" w:cs="Times New Roman"/>
               <w:noProof/>
               <w:lang w:eastAsia="en-GB"/>
             </w:rPr>
@@ -2496,13 +2624,14 @@
             <w:r>
               <w:rPr>
                 <w:rStyle w:val="Hyperlink"/>
+                <w:rFonts w:ascii="Times New Roman" w:hAnsi="Times New Roman" w:cs="Times New Roman"/>
                 <w:noProof/>
               </w:rPr>
               <w:t>5.4</w:t>
             </w:r>
             <w:r>
               <w:rPr>
-                <w:rFonts w:eastAsiaTheme="minorEastAsia"/>
+                <w:rFonts w:ascii="Times New Roman" w:eastAsiaTheme="minorEastAsia" w:hAnsi="Times New Roman" w:cs="Times New Roman"/>
                 <w:noProof/>
                 <w:lang w:eastAsia="en-GB"/>
               </w:rPr>
@@ -2511,6 +2640,7 @@
             <w:r>
               <w:rPr>
                 <w:rStyle w:val="Hyperlink"/>
+                <w:rFonts w:ascii="Times New Roman" w:hAnsi="Times New Roman" w:cs="Times New Roman"/>
                 <w:noProof/>
               </w:rPr>
               <w:t>Project’s overall judgement (</w:t>
@@ -2518,6 +2648,7 @@
             <w:r>
               <w:rPr>
                 <w:rStyle w:val="Hyperlink"/>
+                <w:rFonts w:ascii="Times New Roman" w:hAnsi="Times New Roman" w:cs="Times New Roman"/>
                 <w:b/>
                 <w:noProof/>
               </w:rPr>
@@ -2525,6 +2656,7 @@
             </w:r>
             <w:r>
               <w:rPr>
+                <w:rFonts w:ascii="Times New Roman" w:hAnsi="Times New Roman" w:cs="Times New Roman"/>
                 <w:noProof/>
                 <w:webHidden/>
               </w:rPr>
@@ -2532,6 +2664,7 @@
             </w:r>
             <w:r>
               <w:rPr>
+                <w:rFonts w:ascii="Times New Roman" w:hAnsi="Times New Roman" w:cs="Times New Roman"/>
                 <w:noProof/>
                 <w:webHidden/>
               </w:rPr>
@@ -2539,6 +2672,7 @@
             </w:r>
             <w:r>
               <w:rPr>
+                <w:rFonts w:ascii="Times New Roman" w:hAnsi="Times New Roman" w:cs="Times New Roman"/>
                 <w:noProof/>
                 <w:webHidden/>
               </w:rPr>
@@ -2546,12 +2680,14 @@
             </w:r>
             <w:r>
               <w:rPr>
-                <w:noProof/>
-                <w:webHidden/>
-              </w:rPr>
-            </w:r>
-            <w:r>
-              <w:rPr>
+                <w:rFonts w:ascii="Times New Roman" w:hAnsi="Times New Roman" w:cs="Times New Roman"/>
+                <w:noProof/>
+                <w:webHidden/>
+              </w:rPr>
+            </w:r>
+            <w:r>
+              <w:rPr>
+                <w:rFonts w:ascii="Times New Roman" w:hAnsi="Times New Roman" w:cs="Times New Roman"/>
                 <w:noProof/>
                 <w:webHidden/>
               </w:rPr>
@@ -2559,6 +2695,7 @@
             </w:r>
             <w:r>
               <w:rPr>
+                <w:rFonts w:ascii="Times New Roman" w:hAnsi="Times New Roman" w:cs="Times New Roman"/>
                 <w:noProof/>
                 <w:webHidden/>
               </w:rPr>
@@ -2566,6 +2703,7 @@
             </w:r>
             <w:r>
               <w:rPr>
+                <w:rFonts w:ascii="Times New Roman" w:hAnsi="Times New Roman" w:cs="Times New Roman"/>
                 <w:noProof/>
                 <w:webHidden/>
               </w:rPr>
@@ -2581,7 +2719,7 @@
               <w:tab w:val="right" w:leader="dot" w:pos="9016"/>
             </w:tabs>
             <w:rPr>
-              <w:rFonts w:eastAsiaTheme="minorEastAsia"/>
+              <w:rFonts w:ascii="Times New Roman" w:eastAsiaTheme="minorEastAsia" w:hAnsi="Times New Roman" w:cs="Times New Roman"/>
               <w:noProof/>
               <w:lang w:eastAsia="en-GB"/>
             </w:rPr>
@@ -2590,6 +2728,7 @@
             <w:r>
               <w:rPr>
                 <w:rStyle w:val="Hyperlink"/>
+                <w:rFonts w:ascii="Times New Roman" w:hAnsi="Times New Roman" w:cs="Times New Roman"/>
                 <w:b/>
                 <w:bCs/>
                 <w:noProof/>
@@ -2598,7 +2737,7 @@
             </w:r>
             <w:r>
               <w:rPr>
-                <w:rFonts w:eastAsiaTheme="minorEastAsia"/>
+                <w:rFonts w:ascii="Times New Roman" w:eastAsiaTheme="minorEastAsia" w:hAnsi="Times New Roman" w:cs="Times New Roman"/>
                 <w:noProof/>
                 <w:lang w:eastAsia="en-GB"/>
               </w:rPr>
@@ -2607,6 +2746,7 @@
             <w:r>
               <w:rPr>
                 <w:rStyle w:val="Hyperlink"/>
+                <w:rFonts w:ascii="Times New Roman" w:hAnsi="Times New Roman" w:cs="Times New Roman"/>
                 <w:i/>
                 <w:iCs/>
                 <w:noProof/>
@@ -2616,6 +2756,7 @@
             <w:r>
               <w:rPr>
                 <w:rStyle w:val="Hyperlink"/>
+                <w:rFonts w:ascii="Times New Roman" w:hAnsi="Times New Roman" w:cs="Times New Roman"/>
                 <w:noProof/>
               </w:rPr>
               <w:t xml:space="preserve"> </w:t>
@@ -2623,6 +2764,7 @@
             <w:r>
               <w:rPr>
                 <w:rStyle w:val="Hyperlink"/>
+                <w:rFonts w:ascii="Times New Roman" w:hAnsi="Times New Roman" w:cs="Times New Roman"/>
                 <w:b/>
                 <w:bCs/>
                 <w:noProof/>
@@ -2631,6 +2773,7 @@
             </w:r>
             <w:r>
               <w:rPr>
+                <w:rFonts w:ascii="Times New Roman" w:hAnsi="Times New Roman" w:cs="Times New Roman"/>
                 <w:noProof/>
                 <w:webHidden/>
               </w:rPr>
@@ -2638,6 +2781,7 @@
             </w:r>
             <w:r>
               <w:rPr>
+                <w:rFonts w:ascii="Times New Roman" w:hAnsi="Times New Roman" w:cs="Times New Roman"/>
                 <w:noProof/>
                 <w:webHidden/>
               </w:rPr>
@@ -2645,6 +2789,7 @@
             </w:r>
             <w:r>
               <w:rPr>
+                <w:rFonts w:ascii="Times New Roman" w:hAnsi="Times New Roman" w:cs="Times New Roman"/>
                 <w:noProof/>
                 <w:webHidden/>
               </w:rPr>
@@ -2652,12 +2797,14 @@
             </w:r>
             <w:r>
               <w:rPr>
-                <w:noProof/>
-                <w:webHidden/>
-              </w:rPr>
-            </w:r>
-            <w:r>
-              <w:rPr>
+                <w:rFonts w:ascii="Times New Roman" w:hAnsi="Times New Roman" w:cs="Times New Roman"/>
+                <w:noProof/>
+                <w:webHidden/>
+              </w:rPr>
+            </w:r>
+            <w:r>
+              <w:rPr>
+                <w:rFonts w:ascii="Times New Roman" w:hAnsi="Times New Roman" w:cs="Times New Roman"/>
                 <w:noProof/>
                 <w:webHidden/>
               </w:rPr>
@@ -2665,6 +2812,7 @@
             </w:r>
             <w:r>
               <w:rPr>
+                <w:rFonts w:ascii="Times New Roman" w:hAnsi="Times New Roman" w:cs="Times New Roman"/>
                 <w:noProof/>
                 <w:webHidden/>
               </w:rPr>
@@ -2672,6 +2820,7 @@
             </w:r>
             <w:r>
               <w:rPr>
+                <w:rFonts w:ascii="Times New Roman" w:hAnsi="Times New Roman" w:cs="Times New Roman"/>
                 <w:noProof/>
                 <w:webHidden/>
               </w:rPr>
@@ -2687,7 +2836,7 @@
               <w:tab w:val="right" w:leader="dot" w:pos="9016"/>
             </w:tabs>
             <w:rPr>
-              <w:rFonts w:eastAsiaTheme="minorEastAsia"/>
+              <w:rFonts w:ascii="Times New Roman" w:eastAsiaTheme="minorEastAsia" w:hAnsi="Times New Roman" w:cs="Times New Roman"/>
               <w:noProof/>
               <w:lang w:eastAsia="en-GB"/>
             </w:rPr>
@@ -2696,6 +2845,7 @@
             <w:r>
               <w:rPr>
                 <w:rStyle w:val="Hyperlink"/>
+                <w:rFonts w:ascii="Times New Roman" w:hAnsi="Times New Roman" w:cs="Times New Roman"/>
                 <w:b/>
                 <w:bCs/>
                 <w:noProof/>
@@ -2704,7 +2854,7 @@
             </w:r>
             <w:r>
               <w:rPr>
-                <w:rFonts w:eastAsiaTheme="minorEastAsia"/>
+                <w:rFonts w:ascii="Times New Roman" w:eastAsiaTheme="minorEastAsia" w:hAnsi="Times New Roman" w:cs="Times New Roman"/>
                 <w:noProof/>
                 <w:lang w:eastAsia="en-GB"/>
               </w:rPr>
@@ -2713,6 +2863,7 @@
             <w:r>
               <w:rPr>
                 <w:rStyle w:val="Hyperlink"/>
+                <w:rFonts w:ascii="Times New Roman" w:hAnsi="Times New Roman" w:cs="Times New Roman"/>
                 <w:noProof/>
               </w:rPr>
               <w:t xml:space="preserve">Comment on the GitHub log output </w:t>
@@ -2720,6 +2871,7 @@
             <w:r>
               <w:rPr>
                 <w:rStyle w:val="Hyperlink"/>
+                <w:rFonts w:ascii="Times New Roman" w:hAnsi="Times New Roman" w:cs="Times New Roman"/>
                 <w:b/>
                 <w:bCs/>
                 <w:noProof/>
@@ -2728,6 +2880,7 @@
             </w:r>
             <w:r>
               <w:rPr>
+                <w:rFonts w:ascii="Times New Roman" w:hAnsi="Times New Roman" w:cs="Times New Roman"/>
                 <w:noProof/>
                 <w:webHidden/>
               </w:rPr>
@@ -2735,6 +2888,7 @@
             </w:r>
             <w:r>
               <w:rPr>
+                <w:rFonts w:ascii="Times New Roman" w:hAnsi="Times New Roman" w:cs="Times New Roman"/>
                 <w:noProof/>
                 <w:webHidden/>
               </w:rPr>
@@ -2742,6 +2896,7 @@
             </w:r>
             <w:r>
               <w:rPr>
+                <w:rFonts w:ascii="Times New Roman" w:hAnsi="Times New Roman" w:cs="Times New Roman"/>
                 <w:noProof/>
                 <w:webHidden/>
               </w:rPr>
@@ -2749,12 +2904,14 @@
             </w:r>
             <w:r>
               <w:rPr>
-                <w:noProof/>
-                <w:webHidden/>
-              </w:rPr>
-            </w:r>
-            <w:r>
-              <w:rPr>
+                <w:rFonts w:ascii="Times New Roman" w:hAnsi="Times New Roman" w:cs="Times New Roman"/>
+                <w:noProof/>
+                <w:webHidden/>
+              </w:rPr>
+            </w:r>
+            <w:r>
+              <w:rPr>
+                <w:rFonts w:ascii="Times New Roman" w:hAnsi="Times New Roman" w:cs="Times New Roman"/>
                 <w:noProof/>
                 <w:webHidden/>
               </w:rPr>
@@ -2762,6 +2919,7 @@
             </w:r>
             <w:r>
               <w:rPr>
+                <w:rFonts w:ascii="Times New Roman" w:hAnsi="Times New Roman" w:cs="Times New Roman"/>
                 <w:noProof/>
                 <w:webHidden/>
               </w:rPr>
@@ -2769,6 +2927,7 @@
             </w:r>
             <w:r>
               <w:rPr>
+                <w:rFonts w:ascii="Times New Roman" w:hAnsi="Times New Roman" w:cs="Times New Roman"/>
                 <w:noProof/>
                 <w:webHidden/>
               </w:rPr>
@@ -2784,7 +2943,7 @@
               <w:tab w:val="right" w:leader="dot" w:pos="9016"/>
             </w:tabs>
             <w:rPr>
-              <w:rFonts w:eastAsiaTheme="minorEastAsia"/>
+              <w:rFonts w:ascii="Times New Roman" w:eastAsiaTheme="minorEastAsia" w:hAnsi="Times New Roman" w:cs="Times New Roman"/>
               <w:noProof/>
               <w:lang w:eastAsia="en-GB"/>
             </w:rPr>
@@ -2793,13 +2952,14 @@
             <w:r>
               <w:rPr>
                 <w:rStyle w:val="Hyperlink"/>
+                <w:rFonts w:ascii="Times New Roman" w:hAnsi="Times New Roman" w:cs="Times New Roman"/>
                 <w:noProof/>
               </w:rPr>
               <w:t>6</w:t>
             </w:r>
             <w:r>
               <w:rPr>
-                <w:rFonts w:eastAsiaTheme="minorEastAsia"/>
+                <w:rFonts w:ascii="Times New Roman" w:eastAsiaTheme="minorEastAsia" w:hAnsi="Times New Roman" w:cs="Times New Roman"/>
                 <w:noProof/>
                 <w:lang w:eastAsia="en-GB"/>
               </w:rPr>
@@ -2808,12 +2968,14 @@
             <w:r>
               <w:rPr>
                 <w:rStyle w:val="Hyperlink"/>
+                <w:rFonts w:ascii="Times New Roman" w:hAnsi="Times New Roman" w:cs="Times New Roman"/>
                 <w:noProof/>
               </w:rPr>
               <w:t>Conclusions</w:t>
             </w:r>
             <w:r>
               <w:rPr>
+                <w:rFonts w:ascii="Times New Roman" w:hAnsi="Times New Roman" w:cs="Times New Roman"/>
                 <w:noProof/>
                 <w:webHidden/>
               </w:rPr>
@@ -2821,6 +2983,7 @@
             </w:r>
             <w:r>
               <w:rPr>
+                <w:rFonts w:ascii="Times New Roman" w:hAnsi="Times New Roman" w:cs="Times New Roman"/>
                 <w:noProof/>
                 <w:webHidden/>
               </w:rPr>
@@ -2828,6 +2991,7 @@
             </w:r>
             <w:r>
               <w:rPr>
+                <w:rFonts w:ascii="Times New Roman" w:hAnsi="Times New Roman" w:cs="Times New Roman"/>
                 <w:noProof/>
                 <w:webHidden/>
               </w:rPr>
@@ -2835,12 +2999,14 @@
             </w:r>
             <w:r>
               <w:rPr>
-                <w:noProof/>
-                <w:webHidden/>
-              </w:rPr>
-            </w:r>
-            <w:r>
-              <w:rPr>
+                <w:rFonts w:ascii="Times New Roman" w:hAnsi="Times New Roman" w:cs="Times New Roman"/>
+                <w:noProof/>
+                <w:webHidden/>
+              </w:rPr>
+            </w:r>
+            <w:r>
+              <w:rPr>
+                <w:rFonts w:ascii="Times New Roman" w:hAnsi="Times New Roman" w:cs="Times New Roman"/>
                 <w:noProof/>
                 <w:webHidden/>
               </w:rPr>
@@ -2848,6 +3014,7 @@
             </w:r>
             <w:r>
               <w:rPr>
+                <w:rFonts w:ascii="Times New Roman" w:hAnsi="Times New Roman" w:cs="Times New Roman"/>
                 <w:noProof/>
                 <w:webHidden/>
               </w:rPr>
@@ -2855,6 +3022,7 @@
             </w:r>
             <w:r>
               <w:rPr>
+                <w:rFonts w:ascii="Times New Roman" w:hAnsi="Times New Roman" w:cs="Times New Roman"/>
                 <w:noProof/>
                 <w:webHidden/>
               </w:rPr>
@@ -2870,7 +3038,7 @@
               <w:tab w:val="right" w:leader="dot" w:pos="9016"/>
             </w:tabs>
             <w:rPr>
-              <w:rFonts w:eastAsiaTheme="minorEastAsia"/>
+              <w:rFonts w:ascii="Times New Roman" w:eastAsiaTheme="minorEastAsia" w:hAnsi="Times New Roman" w:cs="Times New Roman"/>
               <w:noProof/>
               <w:lang w:eastAsia="en-GB"/>
             </w:rPr>
@@ -2879,13 +3047,14 @@
             <w:r>
               <w:rPr>
                 <w:rStyle w:val="Hyperlink"/>
+                <w:rFonts w:ascii="Times New Roman" w:hAnsi="Times New Roman" w:cs="Times New Roman"/>
                 <w:noProof/>
               </w:rPr>
               <w:t>6.1</w:t>
             </w:r>
             <w:r>
               <w:rPr>
-                <w:rFonts w:eastAsiaTheme="minorEastAsia"/>
+                <w:rFonts w:ascii="Times New Roman" w:eastAsiaTheme="minorEastAsia" w:hAnsi="Times New Roman" w:cs="Times New Roman"/>
                 <w:noProof/>
                 <w:lang w:eastAsia="en-GB"/>
               </w:rPr>
@@ -2894,6 +3063,7 @@
             <w:r>
               <w:rPr>
                 <w:rStyle w:val="Hyperlink"/>
+                <w:rFonts w:ascii="Times New Roman" w:hAnsi="Times New Roman" w:cs="Times New Roman"/>
                 <w:noProof/>
               </w:rPr>
               <w:t>Results explained (</w:t>
@@ -2901,6 +3071,7 @@
             <w:r>
               <w:rPr>
                 <w:rStyle w:val="Hyperlink"/>
+                <w:rFonts w:ascii="Times New Roman" w:hAnsi="Times New Roman" w:cs="Times New Roman"/>
                 <w:b/>
                 <w:bCs/>
                 <w:noProof/>
@@ -2909,6 +3080,7 @@
             </w:r>
             <w:r>
               <w:rPr>
+                <w:rFonts w:ascii="Times New Roman" w:hAnsi="Times New Roman" w:cs="Times New Roman"/>
                 <w:noProof/>
                 <w:webHidden/>
               </w:rPr>
@@ -2916,6 +3088,7 @@
             </w:r>
             <w:r>
               <w:rPr>
+                <w:rFonts w:ascii="Times New Roman" w:hAnsi="Times New Roman" w:cs="Times New Roman"/>
                 <w:noProof/>
                 <w:webHidden/>
               </w:rPr>
@@ -2923,6 +3096,7 @@
             </w:r>
             <w:r>
               <w:rPr>
+                <w:rFonts w:ascii="Times New Roman" w:hAnsi="Times New Roman" w:cs="Times New Roman"/>
                 <w:noProof/>
                 <w:webHidden/>
               </w:rPr>
@@ -2930,12 +3104,14 @@
             </w:r>
             <w:r>
               <w:rPr>
-                <w:noProof/>
-                <w:webHidden/>
-              </w:rPr>
-            </w:r>
-            <w:r>
-              <w:rPr>
+                <w:rFonts w:ascii="Times New Roman" w:hAnsi="Times New Roman" w:cs="Times New Roman"/>
+                <w:noProof/>
+                <w:webHidden/>
+              </w:rPr>
+            </w:r>
+            <w:r>
+              <w:rPr>
+                <w:rFonts w:ascii="Times New Roman" w:hAnsi="Times New Roman" w:cs="Times New Roman"/>
                 <w:noProof/>
                 <w:webHidden/>
               </w:rPr>
@@ -2943,6 +3119,7 @@
             </w:r>
             <w:r>
               <w:rPr>
+                <w:rFonts w:ascii="Times New Roman" w:hAnsi="Times New Roman" w:cs="Times New Roman"/>
                 <w:noProof/>
                 <w:webHidden/>
               </w:rPr>
@@ -2950,6 +3127,7 @@
             </w:r>
             <w:r>
               <w:rPr>
+                <w:rFonts w:ascii="Times New Roman" w:hAnsi="Times New Roman" w:cs="Times New Roman"/>
                 <w:noProof/>
                 <w:webHidden/>
               </w:rPr>
@@ -2965,7 +3143,7 @@
               <w:tab w:val="right" w:leader="dot" w:pos="9016"/>
             </w:tabs>
             <w:rPr>
-              <w:rFonts w:eastAsiaTheme="minorEastAsia"/>
+              <w:rFonts w:ascii="Times New Roman" w:eastAsiaTheme="minorEastAsia" w:hAnsi="Times New Roman" w:cs="Times New Roman"/>
               <w:noProof/>
               <w:lang w:eastAsia="en-GB"/>
             </w:rPr>
@@ -2974,6 +3152,7 @@
             <w:r>
               <w:rPr>
                 <w:rStyle w:val="Hyperlink"/>
+                <w:rFonts w:ascii="Times New Roman" w:hAnsi="Times New Roman" w:cs="Times New Roman"/>
                 <w:b/>
                 <w:bCs/>
                 <w:noProof/>
@@ -2982,7 +3161,7 @@
             </w:r>
             <w:r>
               <w:rPr>
-                <w:rFonts w:eastAsiaTheme="minorEastAsia"/>
+                <w:rFonts w:ascii="Times New Roman" w:eastAsiaTheme="minorEastAsia" w:hAnsi="Times New Roman" w:cs="Times New Roman"/>
                 <w:noProof/>
                 <w:lang w:eastAsia="en-GB"/>
               </w:rPr>
@@ -2991,6 +3170,7 @@
             <w:r>
               <w:rPr>
                 <w:rStyle w:val="Hyperlink"/>
+                <w:rFonts w:ascii="Times New Roman" w:hAnsi="Times New Roman" w:cs="Times New Roman"/>
                 <w:noProof/>
               </w:rPr>
               <w:t>Interpretation of the results (</w:t>
@@ -2998,6 +3178,7 @@
             <w:r>
               <w:rPr>
                 <w:rStyle w:val="Hyperlink"/>
+                <w:rFonts w:ascii="Times New Roman" w:hAnsi="Times New Roman" w:cs="Times New Roman"/>
                 <w:b/>
                 <w:bCs/>
                 <w:noProof/>
@@ -3006,6 +3187,7 @@
             </w:r>
             <w:r>
               <w:rPr>
+                <w:rFonts w:ascii="Times New Roman" w:hAnsi="Times New Roman" w:cs="Times New Roman"/>
                 <w:noProof/>
                 <w:webHidden/>
               </w:rPr>
@@ -3013,6 +3195,7 @@
             </w:r>
             <w:r>
               <w:rPr>
+                <w:rFonts w:ascii="Times New Roman" w:hAnsi="Times New Roman" w:cs="Times New Roman"/>
                 <w:noProof/>
                 <w:webHidden/>
               </w:rPr>
@@ -3020,6 +3203,7 @@
             </w:r>
             <w:r>
               <w:rPr>
+                <w:rFonts w:ascii="Times New Roman" w:hAnsi="Times New Roman" w:cs="Times New Roman"/>
                 <w:noProof/>
                 <w:webHidden/>
               </w:rPr>
@@ -3027,12 +3211,14 @@
             </w:r>
             <w:r>
               <w:rPr>
-                <w:noProof/>
-                <w:webHidden/>
-              </w:rPr>
-            </w:r>
-            <w:r>
-              <w:rPr>
+                <w:rFonts w:ascii="Times New Roman" w:hAnsi="Times New Roman" w:cs="Times New Roman"/>
+                <w:noProof/>
+                <w:webHidden/>
+              </w:rPr>
+            </w:r>
+            <w:r>
+              <w:rPr>
+                <w:rFonts w:ascii="Times New Roman" w:hAnsi="Times New Roman" w:cs="Times New Roman"/>
                 <w:noProof/>
                 <w:webHidden/>
               </w:rPr>
@@ -3040,6 +3226,7 @@
             </w:r>
             <w:r>
               <w:rPr>
+                <w:rFonts w:ascii="Times New Roman" w:hAnsi="Times New Roman" w:cs="Times New Roman"/>
                 <w:noProof/>
                 <w:webHidden/>
               </w:rPr>
@@ -3047,6 +3234,7 @@
             </w:r>
             <w:r>
               <w:rPr>
+                <w:rFonts w:ascii="Times New Roman" w:hAnsi="Times New Roman" w:cs="Times New Roman"/>
                 <w:noProof/>
                 <w:webHidden/>
               </w:rPr>
@@ -3062,7 +3250,7 @@
               <w:tab w:val="right" w:leader="dot" w:pos="9016"/>
             </w:tabs>
             <w:rPr>
-              <w:rFonts w:eastAsiaTheme="minorEastAsia"/>
+              <w:rFonts w:ascii="Times New Roman" w:eastAsiaTheme="minorEastAsia" w:hAnsi="Times New Roman" w:cs="Times New Roman"/>
               <w:noProof/>
               <w:lang w:eastAsia="en-GB"/>
             </w:rPr>
@@ -3071,13 +3259,14 @@
             <w:r>
               <w:rPr>
                 <w:rStyle w:val="Hyperlink"/>
+                <w:rFonts w:ascii="Times New Roman" w:hAnsi="Times New Roman" w:cs="Times New Roman"/>
                 <w:noProof/>
               </w:rPr>
               <w:t>6.3</w:t>
             </w:r>
             <w:r>
               <w:rPr>
-                <w:rFonts w:eastAsiaTheme="minorEastAsia"/>
+                <w:rFonts w:ascii="Times New Roman" w:eastAsiaTheme="minorEastAsia" w:hAnsi="Times New Roman" w:cs="Times New Roman"/>
                 <w:noProof/>
                 <w:lang w:eastAsia="en-GB"/>
               </w:rPr>
@@ -3086,6 +3275,7 @@
             <w:r>
               <w:rPr>
                 <w:rStyle w:val="Hyperlink"/>
+                <w:rFonts w:ascii="Times New Roman" w:hAnsi="Times New Roman" w:cs="Times New Roman"/>
                 <w:noProof/>
               </w:rPr>
               <w:t>Reasons and/or implications for future work, limitations of your study (</w:t>
@@ -3093,6 +3283,7 @@
             <w:r>
               <w:rPr>
                 <w:rStyle w:val="Hyperlink"/>
+                <w:rFonts w:ascii="Times New Roman" w:hAnsi="Times New Roman" w:cs="Times New Roman"/>
                 <w:b/>
                 <w:bCs/>
                 <w:noProof/>
@@ -3101,6 +3292,7 @@
             </w:r>
             <w:r>
               <w:rPr>
+                <w:rFonts w:ascii="Times New Roman" w:hAnsi="Times New Roman" w:cs="Times New Roman"/>
                 <w:noProof/>
                 <w:webHidden/>
               </w:rPr>
@@ -3108,6 +3300,7 @@
             </w:r>
             <w:r>
               <w:rPr>
+                <w:rFonts w:ascii="Times New Roman" w:hAnsi="Times New Roman" w:cs="Times New Roman"/>
                 <w:noProof/>
                 <w:webHidden/>
               </w:rPr>
@@ -3115,6 +3308,7 @@
             </w:r>
             <w:r>
               <w:rPr>
+                <w:rFonts w:ascii="Times New Roman" w:hAnsi="Times New Roman" w:cs="Times New Roman"/>
                 <w:noProof/>
                 <w:webHidden/>
               </w:rPr>
@@ -3122,12 +3316,14 @@
             </w:r>
             <w:r>
               <w:rPr>
-                <w:noProof/>
-                <w:webHidden/>
-              </w:rPr>
-            </w:r>
-            <w:r>
-              <w:rPr>
+                <w:rFonts w:ascii="Times New Roman" w:hAnsi="Times New Roman" w:cs="Times New Roman"/>
+                <w:noProof/>
+                <w:webHidden/>
+              </w:rPr>
+            </w:r>
+            <w:r>
+              <w:rPr>
+                <w:rFonts w:ascii="Times New Roman" w:hAnsi="Times New Roman" w:cs="Times New Roman"/>
                 <w:noProof/>
                 <w:webHidden/>
               </w:rPr>
@@ -3135,6 +3331,7 @@
             </w:r>
             <w:r>
               <w:rPr>
+                <w:rFonts w:ascii="Times New Roman" w:hAnsi="Times New Roman" w:cs="Times New Roman"/>
                 <w:noProof/>
                 <w:webHidden/>
               </w:rPr>
@@ -3142,6 +3339,7 @@
             </w:r>
             <w:r>
               <w:rPr>
+                <w:rFonts w:ascii="Times New Roman" w:hAnsi="Times New Roman" w:cs="Times New Roman"/>
                 <w:noProof/>
                 <w:webHidden/>
               </w:rPr>
@@ -3157,7 +3355,7 @@
               <w:tab w:val="right" w:leader="dot" w:pos="9016"/>
             </w:tabs>
             <w:rPr>
-              <w:rFonts w:eastAsiaTheme="minorEastAsia"/>
+              <w:rFonts w:ascii="Times New Roman" w:eastAsiaTheme="minorEastAsia" w:hAnsi="Times New Roman" w:cs="Times New Roman"/>
               <w:noProof/>
               <w:lang w:eastAsia="en-GB"/>
             </w:rPr>
@@ -3166,6 +3364,7 @@
             <w:r>
               <w:rPr>
                 <w:rStyle w:val="Hyperlink"/>
+                <w:rFonts w:ascii="Times New Roman" w:hAnsi="Times New Roman" w:cs="Times New Roman"/>
                 <w:bCs/>
                 <w:iCs/>
                 <w:noProof/>
@@ -3174,7 +3373,7 @@
             </w:r>
             <w:r>
               <w:rPr>
-                <w:rFonts w:eastAsiaTheme="minorEastAsia"/>
+                <w:rFonts w:ascii="Times New Roman" w:eastAsiaTheme="minorEastAsia" w:hAnsi="Times New Roman" w:cs="Times New Roman"/>
                 <w:noProof/>
                 <w:lang w:eastAsia="en-GB"/>
               </w:rPr>
@@ -3183,12 +3382,14 @@
             <w:r>
               <w:rPr>
                 <w:rStyle w:val="Hyperlink"/>
+                <w:rFonts w:ascii="Times New Roman" w:hAnsi="Times New Roman" w:cs="Times New Roman"/>
                 <w:noProof/>
               </w:rPr>
               <w:t>Reference list</w:t>
             </w:r>
             <w:r>
               <w:rPr>
+                <w:rFonts w:ascii="Times New Roman" w:hAnsi="Times New Roman" w:cs="Times New Roman"/>
                 <w:noProof/>
                 <w:webHidden/>
               </w:rPr>
@@ -3196,6 +3397,7 @@
             </w:r>
             <w:r>
               <w:rPr>
+                <w:rFonts w:ascii="Times New Roman" w:hAnsi="Times New Roman" w:cs="Times New Roman"/>
                 <w:noProof/>
                 <w:webHidden/>
               </w:rPr>
@@ -3203,6 +3405,7 @@
             </w:r>
             <w:r>
               <w:rPr>
+                <w:rFonts w:ascii="Times New Roman" w:hAnsi="Times New Roman" w:cs="Times New Roman"/>
                 <w:noProof/>
                 <w:webHidden/>
               </w:rPr>
@@ -3210,12 +3413,14 @@
             </w:r>
             <w:r>
               <w:rPr>
-                <w:noProof/>
-                <w:webHidden/>
-              </w:rPr>
-            </w:r>
-            <w:r>
-              <w:rPr>
+                <w:rFonts w:ascii="Times New Roman" w:hAnsi="Times New Roman" w:cs="Times New Roman"/>
+                <w:noProof/>
+                <w:webHidden/>
+              </w:rPr>
+            </w:r>
+            <w:r>
+              <w:rPr>
+                <w:rFonts w:ascii="Times New Roman" w:hAnsi="Times New Roman" w:cs="Times New Roman"/>
                 <w:noProof/>
                 <w:webHidden/>
               </w:rPr>
@@ -3223,6 +3428,7 @@
             </w:r>
             <w:r>
               <w:rPr>
+                <w:rFonts w:ascii="Times New Roman" w:hAnsi="Times New Roman" w:cs="Times New Roman"/>
                 <w:noProof/>
                 <w:webHidden/>
               </w:rPr>
@@ -3230,6 +3436,7 @@
             </w:r>
             <w:r>
               <w:rPr>
+                <w:rFonts w:ascii="Times New Roman" w:hAnsi="Times New Roman" w:cs="Times New Roman"/>
                 <w:noProof/>
                 <w:webHidden/>
               </w:rPr>
@@ -3245,7 +3452,7 @@
               <w:tab w:val="right" w:leader="dot" w:pos="9016"/>
             </w:tabs>
             <w:rPr>
-              <w:rFonts w:eastAsiaTheme="minorEastAsia"/>
+              <w:rFonts w:ascii="Times New Roman" w:eastAsiaTheme="minorEastAsia" w:hAnsi="Times New Roman" w:cs="Times New Roman"/>
               <w:noProof/>
               <w:lang w:eastAsia="en-GB"/>
             </w:rPr>
@@ -3254,13 +3461,14 @@
             <w:r>
               <w:rPr>
                 <w:rStyle w:val="Hyperlink"/>
+                <w:rFonts w:ascii="Times New Roman" w:hAnsi="Times New Roman" w:cs="Times New Roman"/>
                 <w:noProof/>
               </w:rPr>
               <w:t>8</w:t>
             </w:r>
             <w:r>
               <w:rPr>
-                <w:rFonts w:eastAsiaTheme="minorEastAsia"/>
+                <w:rFonts w:ascii="Times New Roman" w:eastAsiaTheme="minorEastAsia" w:hAnsi="Times New Roman" w:cs="Times New Roman"/>
                 <w:noProof/>
                 <w:lang w:eastAsia="en-GB"/>
               </w:rPr>
@@ -3269,6 +3477,7 @@
             <w:r>
               <w:rPr>
                 <w:rStyle w:val="Hyperlink"/>
+                <w:rFonts w:ascii="Times New Roman" w:hAnsi="Times New Roman" w:cs="Times New Roman"/>
                 <w:noProof/>
               </w:rPr>
               <w:t>Appendice</w:t>
@@ -3283,6 +3492,7 @@
             </w:r>
             <w:r>
               <w:rPr>
+                <w:rFonts w:ascii="Times New Roman" w:hAnsi="Times New Roman" w:cs="Times New Roman"/>
                 <w:noProof/>
                 <w:webHidden/>
               </w:rPr>
@@ -3290,6 +3500,7 @@
             </w:r>
             <w:r>
               <w:rPr>
+                <w:rFonts w:ascii="Times New Roman" w:hAnsi="Times New Roman" w:cs="Times New Roman"/>
                 <w:noProof/>
                 <w:webHidden/>
               </w:rPr>
@@ -3297,6 +3508,7 @@
             </w:r>
             <w:r>
               <w:rPr>
+                <w:rFonts w:ascii="Times New Roman" w:hAnsi="Times New Roman" w:cs="Times New Roman"/>
                 <w:noProof/>
                 <w:webHidden/>
               </w:rPr>
@@ -3304,12 +3516,14 @@
             </w:r>
             <w:r>
               <w:rPr>
-                <w:noProof/>
-                <w:webHidden/>
-              </w:rPr>
-            </w:r>
-            <w:r>
-              <w:rPr>
+                <w:rFonts w:ascii="Times New Roman" w:hAnsi="Times New Roman" w:cs="Times New Roman"/>
+                <w:noProof/>
+                <w:webHidden/>
+              </w:rPr>
+            </w:r>
+            <w:r>
+              <w:rPr>
+                <w:rFonts w:ascii="Times New Roman" w:hAnsi="Times New Roman" w:cs="Times New Roman"/>
                 <w:noProof/>
                 <w:webHidden/>
               </w:rPr>
@@ -3317,6 +3531,7 @@
             </w:r>
             <w:r>
               <w:rPr>
+                <w:rFonts w:ascii="Times New Roman" w:hAnsi="Times New Roman" w:cs="Times New Roman"/>
                 <w:noProof/>
                 <w:webHidden/>
               </w:rPr>
@@ -3324,6 +3539,7 @@
             </w:r>
             <w:r>
               <w:rPr>
+                <w:rFonts w:ascii="Times New Roman" w:hAnsi="Times New Roman" w:cs="Times New Roman"/>
                 <w:noProof/>
                 <w:webHidden/>
               </w:rPr>
@@ -3339,7 +3555,7 @@
               <w:tab w:val="right" w:leader="dot" w:pos="9016"/>
             </w:tabs>
             <w:rPr>
-              <w:rFonts w:eastAsiaTheme="minorEastAsia"/>
+              <w:rFonts w:ascii="Times New Roman" w:eastAsiaTheme="minorEastAsia" w:hAnsi="Times New Roman" w:cs="Times New Roman"/>
               <w:noProof/>
               <w:lang w:eastAsia="en-GB"/>
             </w:rPr>
@@ -3348,13 +3564,14 @@
             <w:r>
               <w:rPr>
                 <w:rStyle w:val="Hyperlink"/>
+                <w:rFonts w:ascii="Times New Roman" w:hAnsi="Times New Roman" w:cs="Times New Roman"/>
                 <w:noProof/>
               </w:rPr>
               <w:t>A.</w:t>
             </w:r>
             <w:r>
               <w:rPr>
-                <w:rFonts w:eastAsiaTheme="minorEastAsia"/>
+                <w:rFonts w:ascii="Times New Roman" w:eastAsiaTheme="minorEastAsia" w:hAnsi="Times New Roman" w:cs="Times New Roman"/>
                 <w:noProof/>
                 <w:lang w:eastAsia="en-GB"/>
               </w:rPr>
@@ -3363,6 +3580,7 @@
             <w:r>
               <w:rPr>
                 <w:rStyle w:val="Hyperlink"/>
+                <w:rFonts w:ascii="Times New Roman" w:hAnsi="Times New Roman" w:cs="Times New Roman"/>
                 <w:noProof/>
               </w:rPr>
               <w:t xml:space="preserve">R code used for analysis and visualisation </w:t>
@@ -3370,6 +3588,7 @@
             <w:r>
               <w:rPr>
                 <w:rStyle w:val="Hyperlink"/>
+                <w:rFonts w:ascii="Times New Roman" w:hAnsi="Times New Roman" w:cs="Times New Roman"/>
                 <w:b/>
                 <w:bCs/>
                 <w:i/>
@@ -3381,12 +3600,14 @@
             <w:r>
               <w:rPr>
                 <w:rStyle w:val="Hyperlink"/>
+                <w:rFonts w:ascii="Times New Roman" w:hAnsi="Times New Roman" w:cs="Times New Roman"/>
                 <w:noProof/>
               </w:rPr>
               <w:t>Analysis.R code with the appropriate statistics to test the hypotheses.</w:t>
             </w:r>
             <w:r>
               <w:rPr>
+                <w:rFonts w:ascii="Times New Roman" w:hAnsi="Times New Roman" w:cs="Times New Roman"/>
                 <w:noProof/>
                 <w:webHidden/>
               </w:rPr>
@@ -3394,6 +3615,7 @@
             </w:r>
             <w:r>
               <w:rPr>
+                <w:rFonts w:ascii="Times New Roman" w:hAnsi="Times New Roman" w:cs="Times New Roman"/>
                 <w:noProof/>
                 <w:webHidden/>
               </w:rPr>
@@ -3401,6 +3623,7 @@
             </w:r>
             <w:r>
               <w:rPr>
+                <w:rFonts w:ascii="Times New Roman" w:hAnsi="Times New Roman" w:cs="Times New Roman"/>
                 <w:noProof/>
                 <w:webHidden/>
               </w:rPr>
@@ -3408,12 +3631,14 @@
             </w:r>
             <w:r>
               <w:rPr>
-                <w:noProof/>
-                <w:webHidden/>
-              </w:rPr>
-            </w:r>
-            <w:r>
-              <w:rPr>
+                <w:rFonts w:ascii="Times New Roman" w:hAnsi="Times New Roman" w:cs="Times New Roman"/>
+                <w:noProof/>
+                <w:webHidden/>
+              </w:rPr>
+            </w:r>
+            <w:r>
+              <w:rPr>
+                <w:rFonts w:ascii="Times New Roman" w:hAnsi="Times New Roman" w:cs="Times New Roman"/>
                 <w:noProof/>
                 <w:webHidden/>
               </w:rPr>
@@ -3421,6 +3646,7 @@
             </w:r>
             <w:r>
               <w:rPr>
+                <w:rFonts w:ascii="Times New Roman" w:hAnsi="Times New Roman" w:cs="Times New Roman"/>
                 <w:noProof/>
                 <w:webHidden/>
               </w:rPr>
@@ -3428,6 +3654,7 @@
             </w:r>
             <w:r>
               <w:rPr>
+                <w:rFonts w:ascii="Times New Roman" w:hAnsi="Times New Roman" w:cs="Times New Roman"/>
                 <w:noProof/>
                 <w:webHidden/>
               </w:rPr>
@@ -3443,7 +3670,7 @@
               <w:tab w:val="right" w:leader="dot" w:pos="9016"/>
             </w:tabs>
             <w:rPr>
-              <w:rFonts w:eastAsiaTheme="minorEastAsia"/>
+              <w:rFonts w:ascii="Times New Roman" w:eastAsiaTheme="minorEastAsia" w:hAnsi="Times New Roman" w:cs="Times New Roman"/>
               <w:noProof/>
               <w:lang w:eastAsia="en-GB"/>
             </w:rPr>
@@ -3459,7 +3686,7 @@
             </w:r>
             <w:r>
               <w:rPr>
-                <w:rFonts w:eastAsiaTheme="minorEastAsia"/>
+                <w:rFonts w:ascii="Times New Roman" w:eastAsiaTheme="minorEastAsia" w:hAnsi="Times New Roman" w:cs="Times New Roman"/>
                 <w:noProof/>
                 <w:lang w:eastAsia="en-GB"/>
               </w:rPr>
@@ -3468,6 +3695,7 @@
             <w:r>
               <w:rPr>
                 <w:rStyle w:val="Hyperlink"/>
+                <w:rFonts w:ascii="Times New Roman" w:hAnsi="Times New Roman" w:cs="Times New Roman"/>
                 <w:noProof/>
               </w:rPr>
               <w:t>GitHub log output</w:t>
@@ -3482,6 +3710,7 @@
             </w:r>
             <w:r>
               <w:rPr>
+                <w:rFonts w:ascii="Times New Roman" w:hAnsi="Times New Roman" w:cs="Times New Roman"/>
                 <w:noProof/>
                 <w:webHidden/>
               </w:rPr>
@@ -3489,6 +3718,7 @@
             </w:r>
             <w:r>
               <w:rPr>
+                <w:rFonts w:ascii="Times New Roman" w:hAnsi="Times New Roman" w:cs="Times New Roman"/>
                 <w:noProof/>
                 <w:webHidden/>
               </w:rPr>
@@ -3496,6 +3726,7 @@
             </w:r>
             <w:r>
               <w:rPr>
+                <w:rFonts w:ascii="Times New Roman" w:hAnsi="Times New Roman" w:cs="Times New Roman"/>
                 <w:noProof/>
                 <w:webHidden/>
               </w:rPr>
@@ -3503,12 +3734,14 @@
             </w:r>
             <w:r>
               <w:rPr>
-                <w:noProof/>
-                <w:webHidden/>
-              </w:rPr>
-            </w:r>
-            <w:r>
-              <w:rPr>
+                <w:rFonts w:ascii="Times New Roman" w:hAnsi="Times New Roman" w:cs="Times New Roman"/>
+                <w:noProof/>
+                <w:webHidden/>
+              </w:rPr>
+            </w:r>
+            <w:r>
+              <w:rPr>
+                <w:rFonts w:ascii="Times New Roman" w:hAnsi="Times New Roman" w:cs="Times New Roman"/>
                 <w:noProof/>
                 <w:webHidden/>
               </w:rPr>
@@ -3516,6 +3749,7 @@
             </w:r>
             <w:r>
               <w:rPr>
+                <w:rFonts w:ascii="Times New Roman" w:hAnsi="Times New Roman" w:cs="Times New Roman"/>
                 <w:noProof/>
                 <w:webHidden/>
               </w:rPr>
@@ -3523,6 +3757,7 @@
             </w:r>
             <w:r>
               <w:rPr>
+                <w:rFonts w:ascii="Times New Roman" w:hAnsi="Times New Roman" w:cs="Times New Roman"/>
                 <w:noProof/>
                 <w:webHidden/>
               </w:rPr>
@@ -3533,6 +3768,7 @@
         <w:p>
           <w:r>
             <w:rPr>
+              <w:rFonts w:ascii="Times New Roman" w:hAnsi="Times New Roman" w:cs="Times New Roman"/>
               <w:b/>
               <w:bCs/>
               <w:noProof/>
@@ -4012,6 +4248,30 @@
     </w:p>
     <w:p>
       <w:pPr>
+        <w:pStyle w:val="ListParagraph"/>
+        <w:ind w:left="1440" w:hanging="720"/>
+        <w:rPr>
+          <w:rFonts w:ascii="Times New Roman" w:eastAsia="Times New Roman" w:hAnsi="Times New Roman" w:cs="Times New Roman"/>
+          <w:i/>
+          <w:iCs/>
+          <w:highlight w:val="yellow"/>
+        </w:rPr>
+      </w:pPr>
+    </w:p>
+    <w:p>
+      <w:pPr>
+        <w:pStyle w:val="ListParagraph"/>
+        <w:ind w:left="1440" w:hanging="720"/>
+        <w:rPr>
+          <w:rFonts w:ascii="Times New Roman" w:eastAsia="Times New Roman" w:hAnsi="Times New Roman" w:cs="Times New Roman"/>
+          <w:i/>
+          <w:iCs/>
+          <w:highlight w:val="yellow"/>
+        </w:rPr>
+      </w:pPr>
+    </w:p>
+    <w:p>
+      <w:pPr>
         <w:pStyle w:val="Heading1"/>
         <w:numPr>
           <w:ilvl w:val="0"/>
@@ -4030,6 +4290,7 @@
           <w:sz w:val="24"/>
           <w:szCs w:val="24"/>
         </w:rPr>
+        <w:lastRenderedPageBreak/>
         <w:t>Introduction</w:t>
       </w:r>
       <w:bookmarkEnd w:id="1"/>
@@ -4246,7 +4507,6 @@
         </w:rPr>
         <w:t xml:space="preserve">, </w:t>
       </w:r>
-      <w:proofErr w:type="spellStart"/>
       <w:r>
         <w:rPr>
           <w:rFonts w:ascii="Times New Roman" w:eastAsiaTheme="majorEastAsia" w:hAnsi="Times New Roman" w:cs="Times New Roman"/>
@@ -4254,7 +4514,6 @@
         </w:rPr>
         <w:t>Color</w:t>
       </w:r>
-      <w:proofErr w:type="spellEnd"/>
       <w:r>
         <w:rPr>
           <w:rFonts w:ascii="Times New Roman" w:eastAsiaTheme="majorEastAsia" w:hAnsi="Times New Roman" w:cs="Times New Roman"/>
@@ -4262,7 +4521,6 @@
         </w:rPr>
         <w:t xml:space="preserve">, </w:t>
       </w:r>
-      <w:proofErr w:type="spellStart"/>
       <w:r>
         <w:rPr>
           <w:rFonts w:ascii="Times New Roman" w:eastAsiaTheme="majorEastAsia" w:hAnsi="Times New Roman" w:cs="Times New Roman"/>
@@ -4270,7 +4528,6 @@
         </w:rPr>
         <w:t>Fuel_Type</w:t>
       </w:r>
-      <w:proofErr w:type="spellEnd"/>
       <w:r>
         <w:rPr>
           <w:rFonts w:ascii="Times New Roman" w:eastAsiaTheme="majorEastAsia" w:hAnsi="Times New Roman" w:cs="Times New Roman"/>
@@ -4313,7 +4570,6 @@
         </w:rPr>
         <w:t xml:space="preserve"> </w:t>
       </w:r>
-      <w:proofErr w:type="spellStart"/>
       <w:r>
         <w:rPr>
           <w:rFonts w:ascii="Times New Roman" w:eastAsiaTheme="majorEastAsia" w:hAnsi="Times New Roman" w:cs="Times New Roman"/>
@@ -4321,7 +4577,6 @@
         </w:rPr>
         <w:t>Engine_Size_L</w:t>
       </w:r>
-      <w:proofErr w:type="spellEnd"/>
       <w:r>
         <w:rPr>
           <w:rFonts w:ascii="Times New Roman" w:eastAsiaTheme="majorEastAsia" w:hAnsi="Times New Roman" w:cs="Times New Roman"/>
@@ -4336,7 +4591,6 @@
         </w:rPr>
         <w:t xml:space="preserve"> </w:t>
       </w:r>
-      <w:proofErr w:type="spellStart"/>
       <w:r>
         <w:rPr>
           <w:rFonts w:ascii="Times New Roman" w:eastAsiaTheme="majorEastAsia" w:hAnsi="Times New Roman" w:cs="Times New Roman"/>
@@ -4344,7 +4598,6 @@
         </w:rPr>
         <w:t>Mileage_KM</w:t>
       </w:r>
-      <w:proofErr w:type="spellEnd"/>
       <w:r>
         <w:rPr>
           <w:rFonts w:ascii="Times New Roman" w:eastAsiaTheme="majorEastAsia" w:hAnsi="Times New Roman" w:cs="Times New Roman"/>
@@ -4352,7 +4605,6 @@
         </w:rPr>
         <w:t xml:space="preserve">, </w:t>
       </w:r>
-      <w:proofErr w:type="spellStart"/>
       <w:r>
         <w:rPr>
           <w:rFonts w:ascii="Times New Roman" w:eastAsiaTheme="majorEastAsia" w:hAnsi="Times New Roman" w:cs="Times New Roman"/>
@@ -4360,7 +4612,6 @@
         </w:rPr>
         <w:t>Price_USD</w:t>
       </w:r>
-      <w:proofErr w:type="spellEnd"/>
       <w:r>
         <w:rPr>
           <w:rFonts w:ascii="Times New Roman" w:eastAsiaTheme="majorEastAsia" w:hAnsi="Times New Roman" w:cs="Times New Roman"/>
@@ -4382,7 +4633,6 @@
         </w:rPr>
         <w:t xml:space="preserve"> </w:t>
       </w:r>
-      <w:proofErr w:type="spellStart"/>
       <w:r>
         <w:rPr>
           <w:rFonts w:ascii="Times New Roman" w:eastAsiaTheme="majorEastAsia" w:hAnsi="Times New Roman" w:cs="Times New Roman"/>
@@ -4390,7 +4640,6 @@
         </w:rPr>
         <w:t>Sales_Volume</w:t>
       </w:r>
-      <w:proofErr w:type="spellEnd"/>
       <w:r>
         <w:rPr>
           <w:rFonts w:ascii="Times New Roman" w:eastAsiaTheme="majorEastAsia" w:hAnsi="Times New Roman" w:cs="Times New Roman"/>
@@ -4398,7 +4647,6 @@
         </w:rPr>
         <w:t xml:space="preserve">, </w:t>
       </w:r>
-      <w:proofErr w:type="spellStart"/>
       <w:r>
         <w:rPr>
           <w:rFonts w:ascii="Times New Roman" w:eastAsiaTheme="majorEastAsia" w:hAnsi="Times New Roman" w:cs="Times New Roman"/>
@@ -4406,7 +4654,6 @@
         </w:rPr>
         <w:t>Sales_Classification</w:t>
       </w:r>
-      <w:proofErr w:type="spellEnd"/>
       <w:r>
         <w:rPr>
           <w:rFonts w:ascii="Times New Roman" w:eastAsiaTheme="majorEastAsia" w:hAnsi="Times New Roman" w:cs="Times New Roman"/>
@@ -5273,6 +5520,7 @@
           <w:sz w:val="24"/>
           <w:szCs w:val="24"/>
         </w:rPr>
+        <w:lastRenderedPageBreak/>
         <w:t>Additional information relating to understanding the data (optional)</w:t>
       </w:r>
       <w:r>
@@ -5513,103 +5761,17 @@
     <w:p>
       <w:pPr>
         <w:pStyle w:val="ListParagraph"/>
-        <w:numPr>
-          <w:ilvl w:val="0"/>
-          <w:numId w:val="4"/>
-        </w:numPr>
-        <w:rPr>
-          <w:rFonts w:ascii="Times New Roman" w:eastAsia="Times New Roman" w:hAnsi="Times New Roman" w:cs="Times New Roman"/>
-          <w:i/>
-          <w:iCs/>
-          <w:highlight w:val="yellow"/>
-        </w:rPr>
-      </w:pPr>
-      <w:r>
-        <w:rPr>
-          <w:rFonts w:ascii="Times New Roman" w:eastAsia="Times New Roman" w:hAnsi="Times New Roman" w:cs="Times New Roman"/>
-          <w:i/>
-          <w:iCs/>
-          <w:highlight w:val="yellow"/>
-        </w:rPr>
-        <w:t>E</w:t>
-      </w:r>
-      <w:r>
-        <w:rPr>
-          <w:rFonts w:ascii="Times New Roman" w:eastAsia="Times New Roman" w:hAnsi="Times New Roman" w:cs="Times New Roman"/>
-          <w:i/>
-          <w:iCs/>
-          <w:highlight w:val="yellow"/>
-        </w:rPr>
-        <w:t xml:space="preserve">xplain the choice of </w:t>
-      </w:r>
-      <w:r>
-        <w:rPr>
-          <w:rFonts w:ascii="Times New Roman" w:eastAsia="Times New Roman" w:hAnsi="Times New Roman" w:cs="Times New Roman"/>
-          <w:i/>
-          <w:iCs/>
-          <w:highlight w:val="yellow"/>
-        </w:rPr>
-        <w:t xml:space="preserve">the </w:t>
-      </w:r>
-      <w:r>
-        <w:rPr>
-          <w:rFonts w:ascii="Times New Roman" w:eastAsia="Times New Roman" w:hAnsi="Times New Roman" w:cs="Times New Roman"/>
-          <w:i/>
-          <w:iCs/>
-          <w:highlight w:val="yellow"/>
-        </w:rPr>
-        <w:t xml:space="preserve">statistical </w:t>
-      </w:r>
-      <w:r>
-        <w:rPr>
-          <w:rFonts w:ascii="Times New Roman" w:eastAsia="Times New Roman" w:hAnsi="Times New Roman" w:cs="Times New Roman"/>
-          <w:i/>
-          <w:iCs/>
-          <w:highlight w:val="yellow"/>
-        </w:rPr>
-        <w:t>test.</w:t>
-      </w:r>
-      <w:r>
-        <w:rPr>
-          <w:rFonts w:ascii="Times New Roman" w:eastAsia="Times New Roman" w:hAnsi="Times New Roman" w:cs="Times New Roman"/>
-          <w:i/>
-          <w:iCs/>
-        </w:rPr>
-        <w:t xml:space="preserve"> </w:t>
-      </w:r>
-    </w:p>
-    <w:p>
-      <w:pPr>
-        <w:pStyle w:val="ListParagraph"/>
-        <w:numPr>
-          <w:ilvl w:val="0"/>
-          <w:numId w:val="4"/>
-        </w:numPr>
-        <w:rPr>
-          <w:rFonts w:ascii="Times New Roman" w:eastAsia="Times New Roman" w:hAnsi="Times New Roman" w:cs="Times New Roman"/>
-          <w:i/>
-          <w:iCs/>
-          <w:highlight w:val="yellow"/>
-        </w:rPr>
-      </w:pPr>
-      <w:r>
-        <w:rPr>
-          <w:rFonts w:ascii="Times New Roman" w:eastAsia="Times New Roman" w:hAnsi="Times New Roman" w:cs="Times New Roman"/>
-          <w:i/>
-          <w:iCs/>
-          <w:highlight w:val="yellow"/>
-        </w:rPr>
-        <w:t>Make sure the test is appropriate for the RQ and data.</w:t>
-      </w:r>
-    </w:p>
-    <w:p>
-      <w:pPr>
-        <w:pStyle w:val="ListParagraph"/>
-        <w:ind w:left="1440" w:hanging="720"/>
-        <w:rPr>
-          <w:rFonts w:ascii="Times New Roman" w:eastAsia="Times New Roman" w:hAnsi="Times New Roman" w:cs="Times New Roman"/>
-        </w:rPr>
-      </w:pPr>
+        <w:ind w:left="1134"/>
+        <w:rPr>
+          <w:rFonts w:ascii="Times New Roman" w:eastAsia="Times New Roman" w:hAnsi="Times New Roman" w:cs="Times New Roman"/>
+        </w:rPr>
+      </w:pPr>
+      <w:r>
+        <w:rPr>
+          <w:rFonts w:ascii="Times New Roman" w:eastAsia="Times New Roman" w:hAnsi="Times New Roman" w:cs="Times New Roman"/>
+        </w:rPr>
+        <w:t>We used the Chi-squared test to assess whether BMW car model sales proportions differ between Asia and Africa from 2010 to 2024. This test is suitable because our research question involves categorical data (models and regions) and examines whether observed frequencies deviate from expected ones. Using the contingency table of Region × Model, the test produced a chi-squared statistic of 9.784 with 10 degrees of freedom, providing the basis for our statistical analysis.</w:t>
+      </w:r>
     </w:p>
     <w:p>
       <w:pPr>
@@ -5620,11 +5782,8 @@
         </w:numPr>
         <w:rPr>
           <w:rFonts w:ascii="Times New Roman" w:hAnsi="Times New Roman" w:cs="Times New Roman"/>
-          <w:i/>
-          <w:iCs/>
-          <w:sz w:val="24"/>
-          <w:szCs w:val="24"/>
-          <w:highlight w:val="yellow"/>
+          <w:sz w:val="24"/>
+          <w:szCs w:val="24"/>
         </w:rPr>
       </w:pPr>
       <w:bookmarkStart w:id="15" w:name="_Toc215910305"/>
@@ -5672,18 +5831,35 @@
         </w:rPr>
         <w:t xml:space="preserve"> </w:t>
       </w:r>
-      <w:r>
-        <w:rPr>
-          <w:rFonts w:ascii="Times New Roman" w:hAnsi="Times New Roman" w:cs="Times New Roman"/>
-          <w:i/>
-          <w:iCs/>
-          <w:sz w:val="24"/>
-          <w:szCs w:val="24"/>
-          <w:highlight w:val="yellow"/>
-        </w:rPr>
-        <w:t>(interpret the results)</w:t>
-      </w:r>
       <w:bookmarkEnd w:id="15"/>
+    </w:p>
+    <w:p>
+      <w:pPr>
+        <w:ind w:left="1080"/>
+        <w:rPr>
+          <w:rFonts w:ascii="Times New Roman" w:hAnsi="Times New Roman" w:cs="Times New Roman"/>
+        </w:rPr>
+      </w:pPr>
+      <w:r>
+        <w:rPr>
+          <w:rFonts w:ascii="Times New Roman" w:hAnsi="Times New Roman" w:cs="Times New Roman"/>
+        </w:rPr>
+        <w:t>The chi</w:t>
+      </w:r>
+      <w:r>
+        <w:rPr>
+          <w:rFonts w:ascii="Times New Roman" w:hAnsi="Times New Roman" w:cs="Times New Roman"/>
+        </w:rPr>
+        <w:noBreakHyphen/>
+        <w:t>squared test produced a p</w:t>
+      </w:r>
+      <w:r>
+        <w:rPr>
+          <w:rFonts w:ascii="Times New Roman" w:hAnsi="Times New Roman" w:cs="Times New Roman"/>
+        </w:rPr>
+        <w:noBreakHyphen/>
+        <w:t>value of 0.4596, which is greater than the conventional significance threshold of 0.05. As a result, we fail to reject the null hypothesis. This means that the observed differences in proportions of BMW car model sales between Asia and Africa from 2010 to 2024 are not statistically significant. Although the stacked bar chart shows some variation in distribution across models, these differences could be due to random variation rather than a true regional effect. Therefore, we conclude that BMW model preferences appear broadly similar across the two regions during this period.</w:t>
+      </w:r>
     </w:p>
     <w:p>
       <w:pPr>
@@ -5741,6 +5917,8 @@
         </w:numPr>
         <w:rPr>
           <w:rFonts w:ascii="Times New Roman" w:hAnsi="Times New Roman" w:cs="Times New Roman"/>
+          <w:b/>
+          <w:bCs/>
           <w:sz w:val="24"/>
           <w:szCs w:val="24"/>
         </w:rPr>
@@ -6253,6 +6431,7 @@
           <w:iCs/>
           <w:highlight w:val="yellow"/>
         </w:rPr>
+        <w:lastRenderedPageBreak/>
         <w:t>Commit Message:</w:t>
       </w:r>
       <w:r>
@@ -6625,6 +6804,7 @@
           <w:docPart w:val="DefaultPlaceholder_-1854013440"/>
         </w:placeholder>
       </w:sdtPr>
+      <w:sdtEndPr/>
       <w:sdtContent>
         <w:p>
           <w:pPr>
@@ -6798,23 +6978,13 @@
         </w:rPr>
         <w:t xml:space="preserve"> count)</w:t>
       </w:r>
-      <w:proofErr w:type="spellStart"/>
-      <w:r>
-        <w:rPr>
-          <w:rFonts w:ascii="Times New Roman" w:hAnsi="Times New Roman" w:cs="Times New Roman"/>
-          <w:sz w:val="24"/>
-          <w:szCs w:val="24"/>
-        </w:rPr>
-        <w:t>Analysis.R</w:t>
-      </w:r>
-      <w:proofErr w:type="spellEnd"/>
-      <w:r>
-        <w:rPr>
-          <w:rFonts w:ascii="Times New Roman" w:hAnsi="Times New Roman" w:cs="Times New Roman"/>
-          <w:sz w:val="24"/>
-          <w:szCs w:val="24"/>
-        </w:rPr>
-        <w:t xml:space="preserve"> code with the appropriate statistics to test the hypotheses.</w:t>
+      <w:r>
+        <w:rPr>
+          <w:rFonts w:ascii="Times New Roman" w:hAnsi="Times New Roman" w:cs="Times New Roman"/>
+          <w:sz w:val="24"/>
+          <w:szCs w:val="24"/>
+        </w:rPr>
+        <w:t>Analysis.R code with the appropriate statistics to test the hypotheses.</w:t>
       </w:r>
       <w:bookmarkEnd w:id="29"/>
       <w:r>
@@ -7013,6 +7183,11 @@
         <w:docPartUnique/>
       </w:docPartObj>
     </w:sdtPr>
+    <w:sdtEndPr>
+      <w:rPr>
+        <w:rStyle w:val="PageNumber"/>
+      </w:rPr>
+    </w:sdtEndPr>
     <w:sdtContent>
       <w:p>
         <w:pPr>
@@ -7065,6 +7240,11 @@
         <w:docPartUnique/>
       </w:docPartObj>
     </w:sdtPr>
+    <w:sdtEndPr>
+      <w:rPr>
+        <w:rStyle w:val="PageNumber"/>
+      </w:rPr>
+    </w:sdtEndPr>
     <w:sdtContent>
       <w:p>
         <w:pPr>
@@ -10417,7 +10597,6 @@
     <w:sig w:usb0="20000287" w:usb1="00000003" w:usb2="00000000" w:usb3="00000000" w:csb0="0000019F" w:csb1="00000000"/>
   </w:font>
   <w:font w:name="Yu Gothic Light">
-    <w:altName w:val="游ゴシック Light"/>
     <w:panose1 w:val="020B0300000000000000"/>
     <w:charset w:val="80"/>
     <w:family w:val="swiss"/>
@@ -10490,6 +10669,7 @@
     <w:rsid w:val="00764961"/>
     <w:rsid w:val="007807EE"/>
     <w:rsid w:val="00BA78EF"/>
+    <w:rsid w:val="00BB24F1"/>
     <w:rsid w:val="00BD47A6"/>
     <w:rsid w:val="00ED4340"/>
   </w:rsids>

</xml_diff>

<commit_message>
Modified the evaluation 5.6
</commit_message>
<xml_diff>
--- a/7COM1079_Final report_template.docx
+++ b/7COM1079_Final report_template.docx
@@ -1,6 +1,6 @@
 
 <file path=word/document.xml><?xml version="1.0" encoding="utf-8"?>
-<w:document xmlns:wpc="http://schemas.microsoft.com/office/word/2010/wordprocessingCanvas" xmlns:cx="http://schemas.microsoft.com/office/drawing/2014/chartex" xmlns:cx1="http://schemas.microsoft.com/office/drawing/2015/9/8/chartex" xmlns:cx2="http://schemas.microsoft.com/office/drawing/2015/10/21/chartex" xmlns:cx3="http://schemas.microsoft.com/office/drawing/2016/5/9/chartex" xmlns:cx4="http://schemas.microsoft.com/office/drawing/2016/5/10/chartex" xmlns:cx5="http://schemas.microsoft.com/office/drawing/2016/5/11/chartex" xmlns:cx6="http://schemas.microsoft.com/office/drawing/2016/5/12/chartex" xmlns:cx7="http://schemas.microsoft.com/office/drawing/2016/5/13/chartex" xmlns:cx8="http://schemas.microsoft.com/office/drawing/2016/5/14/chartex" xmlns:mc="http://schemas.openxmlformats.org/markup-compatibility/2006" xmlns:aink="http://schemas.microsoft.com/office/drawing/2016/ink" xmlns:am3d="http://schemas.microsoft.com/office/drawing/2017/model3d" xmlns:o="urn:schemas-microsoft-com:office:office" xmlns:r="http://schemas.openxmlformats.org/officeDocument/2006/relationships" xmlns:m="http://schemas.openxmlformats.org/officeDocument/2006/math" xmlns:v="urn:schemas-microsoft-com:vml" xmlns:wp14="http://schemas.microsoft.com/office/word/2010/wordprocessingDrawing" xmlns:wp="http://schemas.openxmlformats.org/drawingml/2006/wordprocessingDrawing" xmlns:w10="urn:schemas-microsoft-com:office:word" xmlns:w="http://schemas.openxmlformats.org/wordprocessingml/2006/main" xmlns:w14="http://schemas.microsoft.com/office/word/2010/wordml" xmlns:w15="http://schemas.microsoft.com/office/word/2012/wordml" xmlns:w16cex="http://schemas.microsoft.com/office/word/2018/wordml/cex" xmlns:w16cid="http://schemas.microsoft.com/office/word/2016/wordml/cid" xmlns:w16="http://schemas.microsoft.com/office/word/2018/wordml" xmlns:w16sdtdh="http://schemas.microsoft.com/office/word/2020/wordml/sdtdatahash" xmlns:w16se="http://schemas.microsoft.com/office/word/2015/wordml/symex" xmlns:wpg="http://schemas.microsoft.com/office/word/2010/wordprocessingGroup" xmlns:wpi="http://schemas.microsoft.com/office/word/2010/wordprocessingInk" xmlns:wne="http://schemas.microsoft.com/office/word/2006/wordml" xmlns:wps="http://schemas.microsoft.com/office/word/2010/wordprocessingShape" mc:Ignorable="w14 w15 w16se w16cid w16 w16cex w16sdtdh wp14">
+<w:document xmlns:wpc="http://schemas.microsoft.com/office/word/2010/wordprocessingCanvas" xmlns:cx="http://schemas.microsoft.com/office/drawing/2014/chartex" xmlns:cx1="http://schemas.microsoft.com/office/drawing/2015/9/8/chartex" xmlns:cx2="http://schemas.microsoft.com/office/drawing/2015/10/21/chartex" xmlns:cx3="http://schemas.microsoft.com/office/drawing/2016/5/9/chartex" xmlns:cx4="http://schemas.microsoft.com/office/drawing/2016/5/10/chartex" xmlns:cx5="http://schemas.microsoft.com/office/drawing/2016/5/11/chartex" xmlns:cx6="http://schemas.microsoft.com/office/drawing/2016/5/12/chartex" xmlns:cx7="http://schemas.microsoft.com/office/drawing/2016/5/13/chartex" xmlns:cx8="http://schemas.microsoft.com/office/drawing/2016/5/14/chartex" xmlns:mc="http://schemas.openxmlformats.org/markup-compatibility/2006" xmlns:aink="http://schemas.microsoft.com/office/drawing/2016/ink" xmlns:am3d="http://schemas.microsoft.com/office/drawing/2017/model3d" xmlns:o="urn:schemas-microsoft-com:office:office" xmlns:oel="http://schemas.microsoft.com/office/2019/extlst" xmlns:r="http://schemas.openxmlformats.org/officeDocument/2006/relationships" xmlns:m="http://schemas.openxmlformats.org/officeDocument/2006/math" xmlns:v="urn:schemas-microsoft-com:vml" xmlns:wp14="http://schemas.microsoft.com/office/word/2010/wordprocessingDrawing" xmlns:wp="http://schemas.openxmlformats.org/drawingml/2006/wordprocessingDrawing" xmlns:w10="urn:schemas-microsoft-com:office:word" xmlns:w="http://schemas.openxmlformats.org/wordprocessingml/2006/main" xmlns:w14="http://schemas.microsoft.com/office/word/2010/wordml" xmlns:w15="http://schemas.microsoft.com/office/word/2012/wordml" xmlns:w16cex="http://schemas.microsoft.com/office/word/2018/wordml/cex" xmlns:w16cid="http://schemas.microsoft.com/office/word/2016/wordml/cid" xmlns:w16="http://schemas.microsoft.com/office/word/2018/wordml" xmlns:w16du="http://schemas.microsoft.com/office/word/2023/wordml/word16du" xmlns:w16sdtdh="http://schemas.microsoft.com/office/word/2020/wordml/sdtdatahash" xmlns:w16sdtfl="http://schemas.microsoft.com/office/word/2024/wordml/sdtformatlock" xmlns:w16se="http://schemas.microsoft.com/office/word/2015/wordml/symex" xmlns:wpg="http://schemas.microsoft.com/office/word/2010/wordprocessingGroup" xmlns:wpi="http://schemas.microsoft.com/office/word/2010/wordprocessingInk" xmlns:wne="http://schemas.microsoft.com/office/word/2006/wordml" xmlns:wps="http://schemas.microsoft.com/office/word/2010/wordprocessingShape" mc:Ignorable="w14 w15 w16se w16cid w16 w16cex w16sdtdh w16sdtfl w16du wp14">
   <w:body>
     <w:p>
       <w:pPr>
@@ -4605,23 +4605,22 @@
           <w:rFonts w:ascii="Times New Roman" w:eastAsiaTheme="majorEastAsia" w:hAnsi="Times New Roman" w:cs="Times New Roman"/>
           <w:color w:val="000000" w:themeColor="text1"/>
         </w:rPr>
-        <w:t>Price_</w:t>
-      </w:r>
-      <w:proofErr w:type="gramStart"/>
+        <w:t>Price_USD</w:t>
+      </w:r>
+      <w:proofErr w:type="spellEnd"/>
       <w:r>
         <w:rPr>
           <w:rFonts w:ascii="Times New Roman" w:eastAsiaTheme="majorEastAsia" w:hAnsi="Times New Roman" w:cs="Times New Roman"/>
           <w:color w:val="000000" w:themeColor="text1"/>
         </w:rPr>
-        <w:t>USD</w:t>
-      </w:r>
-      <w:proofErr w:type="spellEnd"/>
+        <w:t>,</w:t>
+      </w:r>
       <w:r>
         <w:rPr>
           <w:rFonts w:ascii="Times New Roman" w:eastAsiaTheme="majorEastAsia" w:hAnsi="Times New Roman" w:cs="Times New Roman"/>
           <w:color w:val="000000" w:themeColor="text1"/>
         </w:rPr>
-        <w:t>,</w:t>
+        <w:t xml:space="preserve"> </w:t>
       </w:r>
       <w:r>
         <w:rPr>
@@ -4630,28 +4629,13 @@
         </w:rPr>
         <w:t xml:space="preserve"> </w:t>
       </w:r>
+      <w:proofErr w:type="spellStart"/>
       <w:r>
         <w:rPr>
           <w:rFonts w:ascii="Times New Roman" w:eastAsiaTheme="majorEastAsia" w:hAnsi="Times New Roman" w:cs="Times New Roman"/>
           <w:color w:val="000000" w:themeColor="text1"/>
         </w:rPr>
-        <w:t xml:space="preserve"> </w:t>
-      </w:r>
-      <w:proofErr w:type="spellStart"/>
-      <w:r>
-        <w:rPr>
-          <w:rFonts w:ascii="Times New Roman" w:eastAsiaTheme="majorEastAsia" w:hAnsi="Times New Roman" w:cs="Times New Roman"/>
-          <w:color w:val="000000" w:themeColor="text1"/>
-        </w:rPr>
-        <w:t>Sales</w:t>
-      </w:r>
-      <w:proofErr w:type="gramEnd"/>
-      <w:r>
-        <w:rPr>
-          <w:rFonts w:ascii="Times New Roman" w:eastAsiaTheme="majorEastAsia" w:hAnsi="Times New Roman" w:cs="Times New Roman"/>
-          <w:color w:val="000000" w:themeColor="text1"/>
-        </w:rPr>
-        <w:t>_Volume</w:t>
+        <w:t>Sales_Volume</w:t>
       </w:r>
       <w:proofErr w:type="spellEnd"/>
       <w:r>
@@ -4750,38 +4734,7 @@
           <w:sz w:val="24"/>
           <w:szCs w:val="24"/>
         </w:rPr>
-        <w:t xml:space="preserve">. </w:t>
-      </w:r>
-      <w:r>
-        <w:rPr>
-          <w:rFonts w:ascii="Times New Roman" w:hAnsi="Times New Roman" w:cs="Times New Roman"/>
-          <w:i/>
-          <w:iCs/>
-          <w:sz w:val="24"/>
-          <w:szCs w:val="24"/>
-          <w:highlight w:val="yellow"/>
-        </w:rPr>
-        <w:t>State your RQ</w:t>
-      </w:r>
-      <w:r>
-        <w:rPr>
-          <w:rFonts w:ascii="Times New Roman" w:hAnsi="Times New Roman" w:cs="Times New Roman"/>
-          <w:i/>
-          <w:iCs/>
-          <w:sz w:val="24"/>
-          <w:szCs w:val="24"/>
-        </w:rPr>
-        <w:t xml:space="preserve"> </w:t>
-      </w:r>
-      <w:r>
-        <w:rPr>
-          <w:rFonts w:ascii="Times New Roman" w:hAnsi="Times New Roman" w:cs="Times New Roman"/>
-          <w:b/>
-          <w:bCs/>
-          <w:sz w:val="24"/>
-          <w:szCs w:val="24"/>
-        </w:rPr>
-        <w:t>(50 words)</w:t>
+        <w:t>. (50 words)</w:t>
       </w:r>
       <w:bookmarkEnd w:id="4"/>
     </w:p>
@@ -6103,14 +6056,7 @@
           <w:rFonts w:ascii="Times New Roman" w:eastAsiaTheme="majorEastAsia" w:hAnsi="Times New Roman" w:cs="Times New Roman"/>
           <w:color w:val="0F4761" w:themeColor="accent1" w:themeShade="BF"/>
         </w:rPr>
-        <w:t xml:space="preserve">                        </w:t>
-      </w:r>
-      <w:r>
-        <w:rPr>
-          <w:rFonts w:ascii="Times New Roman" w:eastAsiaTheme="majorEastAsia" w:hAnsi="Times New Roman" w:cs="Times New Roman"/>
-          <w:color w:val="0F4761" w:themeColor="accent1" w:themeShade="BF"/>
-        </w:rPr>
-        <w:t xml:space="preserve">   </w:t>
+        <w:t xml:space="preserve">                           </w:t>
       </w:r>
       <w:bookmarkStart w:id="21" w:name="_Hlk216326847"/>
       <w:r>
@@ -6451,51 +6397,263 @@
       <w:pPr>
         <w:pStyle w:val="ListParagraph"/>
         <w:ind w:left="709"/>
-        <w:rPr>
-          <w:rFonts w:ascii="Times New Roman" w:eastAsia="Times New Roman" w:hAnsi="Times New Roman" w:cs="Times New Roman"/>
+      </w:pPr>
+      <w:bookmarkStart w:id="26" w:name="_Hlk216326954"/>
+      <w:r>
+        <w:rPr>
+          <w:rFonts w:ascii="Times New Roman" w:hAnsi="Times New Roman" w:cs="Times New Roman"/>
+        </w:rPr>
+        <w:t xml:space="preserve">         </w:t>
+      </w:r>
+      <w:r>
+        <w:t xml:space="preserve">The complete Git log for this project, showing all commits including author, date, and message, is included in </w:t>
+      </w:r>
+      <w:r>
+        <w:rPr>
           <w:b/>
           <w:bCs/>
         </w:rPr>
-      </w:pPr>
-      <w:bookmarkStart w:id="26" w:name="_Hlk216326954"/>
-      <w:r>
-        <w:rPr>
-          <w:rFonts w:ascii="Times New Roman" w:hAnsi="Times New Roman" w:cs="Times New Roman"/>
-        </w:rPr>
-        <w:t xml:space="preserve">           </w:t>
-      </w:r>
-      <w:r>
-        <w:rPr>
-          <w:rFonts w:ascii="Times New Roman" w:hAnsi="Times New Roman" w:cs="Times New Roman"/>
-        </w:rPr>
-        <w:t>The GitHub log output clearly documents each step of the workflow, showing successful commits, push operations, and version tracking. It reflects consistent updates, proper branching, and collaboration. The log helps verify code changes, ensures transparency, and provides a reliable audit trail supporting reproducibility and smooth project management.”</w:t>
-      </w:r>
-    </w:p>
-    <w:bookmarkEnd w:id="26"/>
+        <w:t>Appendix B</w:t>
+      </w:r>
+      <w:r>
+        <w:t>. The log provides a detailed record of the development process and decisions made during the project.</w:t>
+      </w:r>
+    </w:p>
     <w:p>
       <w:pPr>
         <w:pStyle w:val="ListParagraph"/>
-        <w:ind w:left="1080"/>
-        <w:rPr>
-          <w:rFonts w:ascii="Times New Roman" w:eastAsia="Times New Roman" w:hAnsi="Times New Roman" w:cs="Times New Roman"/>
+        <w:ind w:left="709"/>
+        <w:rPr>
+          <w:rFonts w:ascii="Times New Roman" w:hAnsi="Times New Roman" w:cs="Times New Roman"/>
+        </w:rPr>
+      </w:pPr>
+      <w:r>
+        <w:rPr>
+          <w:rFonts w:ascii="Times New Roman" w:hAnsi="Times New Roman" w:cs="Times New Roman"/>
+        </w:rPr>
+        <w:t>From the Git log, the three most significant commits are:</w:t>
+      </w:r>
+    </w:p>
+    <w:p>
+      <w:pPr>
+        <w:pStyle w:val="ListParagraph"/>
+        <w:numPr>
+          <w:ilvl w:val="0"/>
+          <w:numId w:val="22"/>
+        </w:numPr>
+        <w:rPr>
+          <w:rFonts w:ascii="Times New Roman" w:hAnsi="Times New Roman" w:cs="Times New Roman"/>
+        </w:rPr>
+      </w:pPr>
+      <w:r>
+        <w:rPr>
+          <w:rFonts w:ascii="Times New Roman" w:hAnsi="Times New Roman" w:cs="Times New Roman"/>
+        </w:rPr>
+        <w:t>Commit message</w:t>
+      </w:r>
+      <w:r>
+        <w:t xml:space="preserve"> - </w:t>
+      </w:r>
+      <w:hyperlink r:id="rId8" w:tooltip="bmw_analysis.R" w:history="1">
+        <w:proofErr w:type="spellStart"/>
+        <w:r>
+          <w:rPr>
+            <w:rStyle w:val="Hyperlink"/>
+            <w:rFonts w:ascii="Times New Roman" w:hAnsi="Times New Roman" w:cs="Times New Roman"/>
+          </w:rPr>
+          <w:t>bmw_analysis.R</w:t>
+        </w:r>
+        <w:proofErr w:type="spellEnd"/>
+      </w:hyperlink>
+    </w:p>
+    <w:p>
+      <w:pPr>
+        <w:ind w:left="720"/>
+        <w:rPr>
+          <w:rFonts w:ascii="Times New Roman" w:hAnsi="Times New Roman" w:cs="Times New Roman"/>
+        </w:rPr>
+      </w:pPr>
+      <w:r>
+        <w:rPr>
+          <w:rFonts w:ascii="Times New Roman" w:hAnsi="Times New Roman" w:cs="Times New Roman"/>
           <w:b/>
           <w:bCs/>
         </w:rPr>
-      </w:pPr>
-    </w:p>
-    <w:p>
-      <w:pPr>
-        <w:ind w:left="1440"/>
-        <w:rPr>
-          <w:rFonts w:ascii="Times New Roman" w:eastAsia="Times New Roman" w:hAnsi="Times New Roman" w:cs="Times New Roman"/>
-        </w:rPr>
-      </w:pPr>
-      <w:r>
-        <w:rPr>
-          <w:rFonts w:ascii="Times New Roman" w:eastAsia="Times New Roman" w:hAnsi="Times New Roman" w:cs="Times New Roman"/>
+        <w:t>Impact:</w:t>
+      </w:r>
+      <w:r>
+        <w:rPr>
+          <w:rFonts w:ascii="Times New Roman" w:hAnsi="Times New Roman" w:cs="Times New Roman"/>
         </w:rPr>
         <w:t xml:space="preserve"> </w:t>
       </w:r>
+      <w:r>
+        <w:rPr>
+          <w:rFonts w:ascii="Times New Roman" w:hAnsi="Times New Roman" w:cs="Times New Roman"/>
+        </w:rPr>
+        <w:t xml:space="preserve">This commit includes the revised research question for the assigned </w:t>
+      </w:r>
+      <w:r>
+        <w:rPr>
+          <w:rFonts w:ascii="Times New Roman" w:hAnsi="Times New Roman" w:cs="Times New Roman"/>
+        </w:rPr>
+        <w:t xml:space="preserve">dataset,  </w:t>
+      </w:r>
+      <w:r>
+        <w:rPr>
+          <w:rFonts w:ascii="Times New Roman" w:hAnsi="Times New Roman" w:cs="Times New Roman"/>
+        </w:rPr>
+        <w:t xml:space="preserve"> </w:t>
+      </w:r>
+      <w:r>
+        <w:rPr>
+          <w:rFonts w:ascii="Times New Roman" w:hAnsi="Times New Roman" w:cs="Times New Roman"/>
+        </w:rPr>
+        <w:t>and the data visualization statistics have been incorporated into the R script.</w:t>
+      </w:r>
+    </w:p>
+    <w:p>
+      <w:pPr>
+        <w:pStyle w:val="ListParagraph"/>
+        <w:numPr>
+          <w:ilvl w:val="0"/>
+          <w:numId w:val="22"/>
+        </w:numPr>
+        <w:rPr>
+          <w:rFonts w:ascii="Times New Roman" w:hAnsi="Times New Roman" w:cs="Times New Roman"/>
+        </w:rPr>
+      </w:pPr>
+      <w:r>
+        <w:rPr>
+          <w:rFonts w:ascii="Times New Roman" w:hAnsi="Times New Roman" w:cs="Times New Roman"/>
+          <w:b/>
+          <w:bCs/>
+        </w:rPr>
+        <w:t>Commit Message:</w:t>
+      </w:r>
+      <w:r>
+        <w:rPr>
+          <w:rFonts w:ascii="Times New Roman" w:hAnsi="Times New Roman" w:cs="Times New Roman"/>
+        </w:rPr>
+        <w:t xml:space="preserve"> </w:t>
+      </w:r>
+      <w:hyperlink r:id="rId9" w:tooltip="The R code for the stacked bar chart visualization was added to the R script." w:history="1">
+        <w:r>
+          <w:rPr>
+            <w:rStyle w:val="Hyperlink"/>
+            <w:rFonts w:ascii="Times New Roman" w:hAnsi="Times New Roman" w:cs="Times New Roman"/>
+          </w:rPr>
+          <w:t>The R code for the stacked bar chart visualization was added to the R script.</w:t>
+        </w:r>
+      </w:hyperlink>
+      <w:r>
+        <w:rPr>
+          <w:rFonts w:ascii="Times New Roman" w:hAnsi="Times New Roman" w:cs="Times New Roman"/>
+        </w:rPr>
+        <w:br/>
+      </w:r>
+      <w:r>
+        <w:rPr>
+          <w:rFonts w:ascii="Times New Roman" w:hAnsi="Times New Roman" w:cs="Times New Roman"/>
+          <w:b/>
+          <w:bCs/>
+        </w:rPr>
+        <w:t>Impact:</w:t>
+      </w:r>
+      <w:r>
+        <w:rPr>
+          <w:rFonts w:ascii="Times New Roman" w:hAnsi="Times New Roman" w:cs="Times New Roman"/>
+        </w:rPr>
+        <w:t xml:space="preserve"> </w:t>
+      </w:r>
+      <w:r>
+        <w:rPr>
+          <w:rFonts w:ascii="Times New Roman" w:hAnsi="Times New Roman" w:cs="Times New Roman"/>
+        </w:rPr>
+        <w:t>This commit includes the addition of the R code for the stacked bar chart visualization in the R script.</w:t>
+      </w:r>
+    </w:p>
+    <w:p>
+      <w:pPr>
+        <w:pStyle w:val="ListParagraph"/>
+        <w:numPr>
+          <w:ilvl w:val="0"/>
+          <w:numId w:val="22"/>
+        </w:numPr>
+        <w:rPr>
+          <w:rFonts w:ascii="Times New Roman" w:hAnsi="Times New Roman" w:cs="Times New Roman"/>
+        </w:rPr>
+      </w:pPr>
+      <w:r>
+        <w:rPr>
+          <w:rFonts w:ascii="Times New Roman" w:hAnsi="Times New Roman" w:cs="Times New Roman"/>
+          <w:b/>
+          <w:bCs/>
+        </w:rPr>
+        <w:t>Commit Message:</w:t>
+      </w:r>
+      <w:r>
+        <w:rPr>
+          <w:rFonts w:ascii="Times New Roman" w:hAnsi="Times New Roman" w:cs="Times New Roman"/>
+        </w:rPr>
+        <w:t xml:space="preserve"> </w:t>
+      </w:r>
+      <w:hyperlink r:id="rId10" w:tooltip="Updated document" w:history="1">
+        <w:r>
+          <w:rPr>
+            <w:rStyle w:val="Hyperlink"/>
+            <w:rFonts w:ascii="Times New Roman" w:hAnsi="Times New Roman" w:cs="Times New Roman"/>
+          </w:rPr>
+          <w:t>Updated document</w:t>
+        </w:r>
+      </w:hyperlink>
+      <w:r>
+        <w:rPr>
+          <w:rFonts w:ascii="Times New Roman" w:hAnsi="Times New Roman" w:cs="Times New Roman"/>
+        </w:rPr>
+        <w:t xml:space="preserve"> </w:t>
+      </w:r>
+      <w:r>
+        <w:rPr>
+          <w:rFonts w:ascii="Times New Roman" w:hAnsi="Times New Roman" w:cs="Times New Roman"/>
+        </w:rPr>
+        <w:br/>
+      </w:r>
+      <w:r>
+        <w:rPr>
+          <w:rFonts w:ascii="Times New Roman" w:hAnsi="Times New Roman" w:cs="Times New Roman"/>
+          <w:b/>
+          <w:bCs/>
+        </w:rPr>
+        <w:t>Impact:</w:t>
+      </w:r>
+      <w:r>
+        <w:rPr>
+          <w:rFonts w:ascii="Times New Roman" w:hAnsi="Times New Roman" w:cs="Times New Roman"/>
+        </w:rPr>
+        <w:t xml:space="preserve"> This commit </w:t>
+      </w:r>
+      <w:r>
+        <w:rPr>
+          <w:rFonts w:ascii="Times New Roman" w:hAnsi="Times New Roman" w:cs="Times New Roman"/>
+        </w:rPr>
+        <w:t xml:space="preserve">has the </w:t>
+      </w:r>
+      <w:r>
+        <w:rPr>
+          <w:rFonts w:ascii="Times New Roman" w:hAnsi="Times New Roman" w:cs="Times New Roman"/>
+        </w:rPr>
+        <w:t>Research question of the allocated data set.</w:t>
+      </w:r>
+    </w:p>
+    <w:p>
+      <w:pPr>
+        <w:pStyle w:val="ListParagraph"/>
+        <w:ind w:left="709"/>
+        <w:rPr>
+          <w:rFonts w:ascii="Times New Roman" w:hAnsi="Times New Roman" w:cs="Times New Roman"/>
+        </w:rPr>
+      </w:pPr>
     </w:p>
     <w:p>
       <w:pPr>
@@ -6511,6 +6669,7 @@
         </w:rPr>
       </w:pPr>
       <w:bookmarkStart w:id="27" w:name="_Toc215910313"/>
+      <w:bookmarkEnd w:id="26"/>
       <w:r>
         <w:rPr>
           <w:rFonts w:ascii="Times New Roman" w:hAnsi="Times New Roman" w:cs="Times New Roman"/>
@@ -6793,25 +6952,9 @@
               <w:rFonts w:ascii="Times New Roman" w:eastAsia="Times New Roman" w:hAnsi="Times New Roman" w:cs="Times New Roman"/>
               <w:color w:val="000000"/>
             </w:rPr>
-            <w:t xml:space="preserve">Sun, Z. (2024) ‘Research on factors affecting second-hand car market </w:t>
+            <w:t xml:space="preserve">Sun, Z. (2024) ‘Research on factors affecting second-hand car market prices’. Available at: </w:t>
           </w:r>
-          <w:proofErr w:type="gramStart"/>
-          <w:r>
-            <w:rPr>
-              <w:rFonts w:ascii="Times New Roman" w:eastAsia="Times New Roman" w:hAnsi="Times New Roman" w:cs="Times New Roman"/>
-              <w:color w:val="000000"/>
-            </w:rPr>
-            <w:t>prices’</w:t>
-          </w:r>
-          <w:proofErr w:type="gramEnd"/>
-          <w:r>
-            <w:rPr>
-              <w:rFonts w:ascii="Times New Roman" w:eastAsia="Times New Roman" w:hAnsi="Times New Roman" w:cs="Times New Roman"/>
-              <w:color w:val="000000"/>
-            </w:rPr>
-            <w:t xml:space="preserve">. Available at: </w:t>
-          </w:r>
-          <w:hyperlink r:id="rId8" w:history="1">
+          <w:hyperlink r:id="rId11" w:history="1">
             <w:r>
               <w:rPr>
                 <w:rStyle w:val="Hyperlink"/>
@@ -7010,20 +7153,7 @@
           <w:sz w:val="24"/>
           <w:szCs w:val="24"/>
         </w:rPr>
-        <w:t xml:space="preserve"> </w:t>
-      </w:r>
-      <w:proofErr w:type="gramStart"/>
-      <w:r>
-        <w:rPr>
-          <w:rFonts w:ascii="Times New Roman" w:hAnsi="Times New Roman" w:cs="Times New Roman"/>
-          <w:b/>
-          <w:bCs/>
-          <w:i/>
-          <w:iCs/>
-          <w:sz w:val="24"/>
-          <w:szCs w:val="24"/>
-        </w:rPr>
-        <w:t>count)</w:t>
+        <w:t xml:space="preserve"> count)</w:t>
       </w:r>
       <w:proofErr w:type="spellStart"/>
       <w:r>
@@ -7035,7 +7165,6 @@
         <w:t>Analysis.R</w:t>
       </w:r>
       <w:proofErr w:type="spellEnd"/>
-      <w:proofErr w:type="gramEnd"/>
       <w:r>
         <w:rPr>
           <w:rFonts w:ascii="Times New Roman" w:hAnsi="Times New Roman" w:cs="Times New Roman"/>
@@ -7194,8 +7323,8 @@
       </w:pPr>
     </w:p>
     <w:sectPr>
-      <w:footerReference w:type="even" r:id="rId9"/>
-      <w:footerReference w:type="default" r:id="rId10"/>
+      <w:footerReference w:type="even" r:id="rId12"/>
+      <w:footerReference w:type="default" r:id="rId13"/>
       <w:pgSz w:w="11906" w:h="16838"/>
       <w:pgMar w:top="1440" w:right="1440" w:bottom="1440" w:left="1440" w:header="708" w:footer="708" w:gutter="0"/>
       <w:cols w:space="708"/>
@@ -7207,7 +7336,7 @@
 </file>
 
 <file path=word/endnotes.xml><?xml version="1.0" encoding="utf-8"?>
-<w:endnotes xmlns:wpc="http://schemas.microsoft.com/office/word/2010/wordprocessingCanvas" xmlns:cx="http://schemas.microsoft.com/office/drawing/2014/chartex" xmlns:cx1="http://schemas.microsoft.com/office/drawing/2015/9/8/chartex" xmlns:cx2="http://schemas.microsoft.com/office/drawing/2015/10/21/chartex" xmlns:cx3="http://schemas.microsoft.com/office/drawing/2016/5/9/chartex" xmlns:cx4="http://schemas.microsoft.com/office/drawing/2016/5/10/chartex" xmlns:cx5="http://schemas.microsoft.com/office/drawing/2016/5/11/chartex" xmlns:cx6="http://schemas.microsoft.com/office/drawing/2016/5/12/chartex" xmlns:cx7="http://schemas.microsoft.com/office/drawing/2016/5/13/chartex" xmlns:cx8="http://schemas.microsoft.com/office/drawing/2016/5/14/chartex" xmlns:mc="http://schemas.openxmlformats.org/markup-compatibility/2006" xmlns:aink="http://schemas.microsoft.com/office/drawing/2016/ink" xmlns:am3d="http://schemas.microsoft.com/office/drawing/2017/model3d" xmlns:o="urn:schemas-microsoft-com:office:office" xmlns:r="http://schemas.openxmlformats.org/officeDocument/2006/relationships" xmlns:m="http://schemas.openxmlformats.org/officeDocument/2006/math" xmlns:v="urn:schemas-microsoft-com:vml" xmlns:wp14="http://schemas.microsoft.com/office/word/2010/wordprocessingDrawing" xmlns:wp="http://schemas.openxmlformats.org/drawingml/2006/wordprocessingDrawing" xmlns:w10="urn:schemas-microsoft-com:office:word" xmlns:w="http://schemas.openxmlformats.org/wordprocessingml/2006/main" xmlns:w14="http://schemas.microsoft.com/office/word/2010/wordml" xmlns:w15="http://schemas.microsoft.com/office/word/2012/wordml" xmlns:w16cex="http://schemas.microsoft.com/office/word/2018/wordml/cex" xmlns:w16cid="http://schemas.microsoft.com/office/word/2016/wordml/cid" xmlns:w16="http://schemas.microsoft.com/office/word/2018/wordml" xmlns:w16sdtdh="http://schemas.microsoft.com/office/word/2020/wordml/sdtdatahash" xmlns:w16se="http://schemas.microsoft.com/office/word/2015/wordml/symex" xmlns:wpg="http://schemas.microsoft.com/office/word/2010/wordprocessingGroup" xmlns:wpi="http://schemas.microsoft.com/office/word/2010/wordprocessingInk" xmlns:wne="http://schemas.microsoft.com/office/word/2006/wordml" xmlns:wps="http://schemas.microsoft.com/office/word/2010/wordprocessingShape" mc:Ignorable="w14 w15 w16se w16cid w16 w16cex w16sdtdh wp14">
+<w:endnotes xmlns:wpc="http://schemas.microsoft.com/office/word/2010/wordprocessingCanvas" xmlns:cx="http://schemas.microsoft.com/office/drawing/2014/chartex" xmlns:cx1="http://schemas.microsoft.com/office/drawing/2015/9/8/chartex" xmlns:cx2="http://schemas.microsoft.com/office/drawing/2015/10/21/chartex" xmlns:cx3="http://schemas.microsoft.com/office/drawing/2016/5/9/chartex" xmlns:cx4="http://schemas.microsoft.com/office/drawing/2016/5/10/chartex" xmlns:cx5="http://schemas.microsoft.com/office/drawing/2016/5/11/chartex" xmlns:cx6="http://schemas.microsoft.com/office/drawing/2016/5/12/chartex" xmlns:cx7="http://schemas.microsoft.com/office/drawing/2016/5/13/chartex" xmlns:cx8="http://schemas.microsoft.com/office/drawing/2016/5/14/chartex" xmlns:mc="http://schemas.openxmlformats.org/markup-compatibility/2006" xmlns:aink="http://schemas.microsoft.com/office/drawing/2016/ink" xmlns:am3d="http://schemas.microsoft.com/office/drawing/2017/model3d" xmlns:o="urn:schemas-microsoft-com:office:office" xmlns:oel="http://schemas.microsoft.com/office/2019/extlst" xmlns:r="http://schemas.openxmlformats.org/officeDocument/2006/relationships" xmlns:m="http://schemas.openxmlformats.org/officeDocument/2006/math" xmlns:v="urn:schemas-microsoft-com:vml" xmlns:wp14="http://schemas.microsoft.com/office/word/2010/wordprocessingDrawing" xmlns:wp="http://schemas.openxmlformats.org/drawingml/2006/wordprocessingDrawing" xmlns:w10="urn:schemas-microsoft-com:office:word" xmlns:w="http://schemas.openxmlformats.org/wordprocessingml/2006/main" xmlns:w14="http://schemas.microsoft.com/office/word/2010/wordml" xmlns:w15="http://schemas.microsoft.com/office/word/2012/wordml" xmlns:w16cex="http://schemas.microsoft.com/office/word/2018/wordml/cex" xmlns:w16cid="http://schemas.microsoft.com/office/word/2016/wordml/cid" xmlns:w16="http://schemas.microsoft.com/office/word/2018/wordml" xmlns:w16du="http://schemas.microsoft.com/office/word/2023/wordml/word16du" xmlns:w16sdtdh="http://schemas.microsoft.com/office/word/2020/wordml/sdtdatahash" xmlns:w16sdtfl="http://schemas.microsoft.com/office/word/2024/wordml/sdtformatlock" xmlns:w16se="http://schemas.microsoft.com/office/word/2015/wordml/symex" xmlns:wpg="http://schemas.microsoft.com/office/word/2010/wordprocessingGroup" xmlns:wpi="http://schemas.microsoft.com/office/word/2010/wordprocessingInk" xmlns:wne="http://schemas.microsoft.com/office/word/2006/wordml" xmlns:wps="http://schemas.microsoft.com/office/word/2010/wordprocessingShape" mc:Ignorable="w14 w15 w16se w16cid w16 w16cex w16sdtdh w16sdtfl w16du wp14">
   <w:endnote w:type="separator" w:id="-1">
     <w:p>
       <w:r>
@@ -7229,7 +7358,7 @@
 </file>
 
 <file path=word/footer1.xml><?xml version="1.0" encoding="utf-8"?>
-<w:ftr xmlns:wpc="http://schemas.microsoft.com/office/word/2010/wordprocessingCanvas" xmlns:cx="http://schemas.microsoft.com/office/drawing/2014/chartex" xmlns:cx1="http://schemas.microsoft.com/office/drawing/2015/9/8/chartex" xmlns:cx2="http://schemas.microsoft.com/office/drawing/2015/10/21/chartex" xmlns:cx3="http://schemas.microsoft.com/office/drawing/2016/5/9/chartex" xmlns:cx4="http://schemas.microsoft.com/office/drawing/2016/5/10/chartex" xmlns:cx5="http://schemas.microsoft.com/office/drawing/2016/5/11/chartex" xmlns:cx6="http://schemas.microsoft.com/office/drawing/2016/5/12/chartex" xmlns:cx7="http://schemas.microsoft.com/office/drawing/2016/5/13/chartex" xmlns:cx8="http://schemas.microsoft.com/office/drawing/2016/5/14/chartex" xmlns:mc="http://schemas.openxmlformats.org/markup-compatibility/2006" xmlns:aink="http://schemas.microsoft.com/office/drawing/2016/ink" xmlns:am3d="http://schemas.microsoft.com/office/drawing/2017/model3d" xmlns:o="urn:schemas-microsoft-com:office:office" xmlns:r="http://schemas.openxmlformats.org/officeDocument/2006/relationships" xmlns:m="http://schemas.openxmlformats.org/officeDocument/2006/math" xmlns:v="urn:schemas-microsoft-com:vml" xmlns:wp14="http://schemas.microsoft.com/office/word/2010/wordprocessingDrawing" xmlns:wp="http://schemas.openxmlformats.org/drawingml/2006/wordprocessingDrawing" xmlns:w10="urn:schemas-microsoft-com:office:word" xmlns:w="http://schemas.openxmlformats.org/wordprocessingml/2006/main" xmlns:w14="http://schemas.microsoft.com/office/word/2010/wordml" xmlns:w15="http://schemas.microsoft.com/office/word/2012/wordml" xmlns:w16cex="http://schemas.microsoft.com/office/word/2018/wordml/cex" xmlns:w16cid="http://schemas.microsoft.com/office/word/2016/wordml/cid" xmlns:w16="http://schemas.microsoft.com/office/word/2018/wordml" xmlns:w16sdtdh="http://schemas.microsoft.com/office/word/2020/wordml/sdtdatahash" xmlns:w16se="http://schemas.microsoft.com/office/word/2015/wordml/symex" xmlns:wpg="http://schemas.microsoft.com/office/word/2010/wordprocessingGroup" xmlns:wpi="http://schemas.microsoft.com/office/word/2010/wordprocessingInk" xmlns:wne="http://schemas.microsoft.com/office/word/2006/wordml" xmlns:wps="http://schemas.microsoft.com/office/word/2010/wordprocessingShape" mc:Ignorable="w14 w15 w16se w16cid w16 w16cex w16sdtdh wp14">
+<w:ftr xmlns:wpc="http://schemas.microsoft.com/office/word/2010/wordprocessingCanvas" xmlns:cx="http://schemas.microsoft.com/office/drawing/2014/chartex" xmlns:cx1="http://schemas.microsoft.com/office/drawing/2015/9/8/chartex" xmlns:cx2="http://schemas.microsoft.com/office/drawing/2015/10/21/chartex" xmlns:cx3="http://schemas.microsoft.com/office/drawing/2016/5/9/chartex" xmlns:cx4="http://schemas.microsoft.com/office/drawing/2016/5/10/chartex" xmlns:cx5="http://schemas.microsoft.com/office/drawing/2016/5/11/chartex" xmlns:cx6="http://schemas.microsoft.com/office/drawing/2016/5/12/chartex" xmlns:cx7="http://schemas.microsoft.com/office/drawing/2016/5/13/chartex" xmlns:cx8="http://schemas.microsoft.com/office/drawing/2016/5/14/chartex" xmlns:mc="http://schemas.openxmlformats.org/markup-compatibility/2006" xmlns:aink="http://schemas.microsoft.com/office/drawing/2016/ink" xmlns:am3d="http://schemas.microsoft.com/office/drawing/2017/model3d" xmlns:o="urn:schemas-microsoft-com:office:office" xmlns:oel="http://schemas.microsoft.com/office/2019/extlst" xmlns:r="http://schemas.openxmlformats.org/officeDocument/2006/relationships" xmlns:m="http://schemas.openxmlformats.org/officeDocument/2006/math" xmlns:v="urn:schemas-microsoft-com:vml" xmlns:wp14="http://schemas.microsoft.com/office/word/2010/wordprocessingDrawing" xmlns:wp="http://schemas.openxmlformats.org/drawingml/2006/wordprocessingDrawing" xmlns:w10="urn:schemas-microsoft-com:office:word" xmlns:w="http://schemas.openxmlformats.org/wordprocessingml/2006/main" xmlns:w14="http://schemas.microsoft.com/office/word/2010/wordml" xmlns:w15="http://schemas.microsoft.com/office/word/2012/wordml" xmlns:w16cex="http://schemas.microsoft.com/office/word/2018/wordml/cex" xmlns:w16cid="http://schemas.microsoft.com/office/word/2016/wordml/cid" xmlns:w16="http://schemas.microsoft.com/office/word/2018/wordml" xmlns:w16du="http://schemas.microsoft.com/office/word/2023/wordml/word16du" xmlns:w16sdtdh="http://schemas.microsoft.com/office/word/2020/wordml/sdtdatahash" xmlns:w16sdtfl="http://schemas.microsoft.com/office/word/2024/wordml/sdtformatlock" xmlns:w16se="http://schemas.microsoft.com/office/word/2015/wordml/symex" xmlns:wpg="http://schemas.microsoft.com/office/word/2010/wordprocessingGroup" xmlns:wpi="http://schemas.microsoft.com/office/word/2010/wordprocessingInk" xmlns:wne="http://schemas.microsoft.com/office/word/2006/wordml" xmlns:wps="http://schemas.microsoft.com/office/word/2010/wordprocessingShape" mc:Ignorable="w14 w15 w16se w16cid w16 w16cex w16sdtdh w16sdtfl w16du wp14">
   <w:sdt>
     <w:sdtPr>
       <w:rPr>
@@ -7286,7 +7415,7 @@
 </file>
 
 <file path=word/footer2.xml><?xml version="1.0" encoding="utf-8"?>
-<w:ftr xmlns:wpc="http://schemas.microsoft.com/office/word/2010/wordprocessingCanvas" xmlns:cx="http://schemas.microsoft.com/office/drawing/2014/chartex" xmlns:cx1="http://schemas.microsoft.com/office/drawing/2015/9/8/chartex" xmlns:cx2="http://schemas.microsoft.com/office/drawing/2015/10/21/chartex" xmlns:cx3="http://schemas.microsoft.com/office/drawing/2016/5/9/chartex" xmlns:cx4="http://schemas.microsoft.com/office/drawing/2016/5/10/chartex" xmlns:cx5="http://schemas.microsoft.com/office/drawing/2016/5/11/chartex" xmlns:cx6="http://schemas.microsoft.com/office/drawing/2016/5/12/chartex" xmlns:cx7="http://schemas.microsoft.com/office/drawing/2016/5/13/chartex" xmlns:cx8="http://schemas.microsoft.com/office/drawing/2016/5/14/chartex" xmlns:mc="http://schemas.openxmlformats.org/markup-compatibility/2006" xmlns:aink="http://schemas.microsoft.com/office/drawing/2016/ink" xmlns:am3d="http://schemas.microsoft.com/office/drawing/2017/model3d" xmlns:o="urn:schemas-microsoft-com:office:office" xmlns:r="http://schemas.openxmlformats.org/officeDocument/2006/relationships" xmlns:m="http://schemas.openxmlformats.org/officeDocument/2006/math" xmlns:v="urn:schemas-microsoft-com:vml" xmlns:wp14="http://schemas.microsoft.com/office/word/2010/wordprocessingDrawing" xmlns:wp="http://schemas.openxmlformats.org/drawingml/2006/wordprocessingDrawing" xmlns:w10="urn:schemas-microsoft-com:office:word" xmlns:w="http://schemas.openxmlformats.org/wordprocessingml/2006/main" xmlns:w14="http://schemas.microsoft.com/office/word/2010/wordml" xmlns:w15="http://schemas.microsoft.com/office/word/2012/wordml" xmlns:w16cex="http://schemas.microsoft.com/office/word/2018/wordml/cex" xmlns:w16cid="http://schemas.microsoft.com/office/word/2016/wordml/cid" xmlns:w16="http://schemas.microsoft.com/office/word/2018/wordml" xmlns:w16sdtdh="http://schemas.microsoft.com/office/word/2020/wordml/sdtdatahash" xmlns:w16se="http://schemas.microsoft.com/office/word/2015/wordml/symex" xmlns:wpg="http://schemas.microsoft.com/office/word/2010/wordprocessingGroup" xmlns:wpi="http://schemas.microsoft.com/office/word/2010/wordprocessingInk" xmlns:wne="http://schemas.microsoft.com/office/word/2006/wordml" xmlns:wps="http://schemas.microsoft.com/office/word/2010/wordprocessingShape" mc:Ignorable="w14 w15 w16se w16cid w16 w16cex w16sdtdh wp14">
+<w:ftr xmlns:wpc="http://schemas.microsoft.com/office/word/2010/wordprocessingCanvas" xmlns:cx="http://schemas.microsoft.com/office/drawing/2014/chartex" xmlns:cx1="http://schemas.microsoft.com/office/drawing/2015/9/8/chartex" xmlns:cx2="http://schemas.microsoft.com/office/drawing/2015/10/21/chartex" xmlns:cx3="http://schemas.microsoft.com/office/drawing/2016/5/9/chartex" xmlns:cx4="http://schemas.microsoft.com/office/drawing/2016/5/10/chartex" xmlns:cx5="http://schemas.microsoft.com/office/drawing/2016/5/11/chartex" xmlns:cx6="http://schemas.microsoft.com/office/drawing/2016/5/12/chartex" xmlns:cx7="http://schemas.microsoft.com/office/drawing/2016/5/13/chartex" xmlns:cx8="http://schemas.microsoft.com/office/drawing/2016/5/14/chartex" xmlns:mc="http://schemas.openxmlformats.org/markup-compatibility/2006" xmlns:aink="http://schemas.microsoft.com/office/drawing/2016/ink" xmlns:am3d="http://schemas.microsoft.com/office/drawing/2017/model3d" xmlns:o="urn:schemas-microsoft-com:office:office" xmlns:oel="http://schemas.microsoft.com/office/2019/extlst" xmlns:r="http://schemas.openxmlformats.org/officeDocument/2006/relationships" xmlns:m="http://schemas.openxmlformats.org/officeDocument/2006/math" xmlns:v="urn:schemas-microsoft-com:vml" xmlns:wp14="http://schemas.microsoft.com/office/word/2010/wordprocessingDrawing" xmlns:wp="http://schemas.openxmlformats.org/drawingml/2006/wordprocessingDrawing" xmlns:w10="urn:schemas-microsoft-com:office:word" xmlns:w="http://schemas.openxmlformats.org/wordprocessingml/2006/main" xmlns:w14="http://schemas.microsoft.com/office/word/2010/wordml" xmlns:w15="http://schemas.microsoft.com/office/word/2012/wordml" xmlns:w16cex="http://schemas.microsoft.com/office/word/2018/wordml/cex" xmlns:w16cid="http://schemas.microsoft.com/office/word/2016/wordml/cid" xmlns:w16="http://schemas.microsoft.com/office/word/2018/wordml" xmlns:w16du="http://schemas.microsoft.com/office/word/2023/wordml/word16du" xmlns:w16sdtdh="http://schemas.microsoft.com/office/word/2020/wordml/sdtdatahash" xmlns:w16sdtfl="http://schemas.microsoft.com/office/word/2024/wordml/sdtformatlock" xmlns:w16se="http://schemas.microsoft.com/office/word/2015/wordml/symex" xmlns:wpg="http://schemas.microsoft.com/office/word/2010/wordprocessingGroup" xmlns:wpi="http://schemas.microsoft.com/office/word/2010/wordprocessingInk" xmlns:wne="http://schemas.microsoft.com/office/word/2006/wordml" xmlns:wps="http://schemas.microsoft.com/office/word/2010/wordprocessingShape" mc:Ignorable="w14 w15 w16se w16cid w16 w16cex w16sdtdh w16sdtfl w16du wp14">
   <w:sdt>
     <w:sdtPr>
       <w:rPr>
@@ -7356,7 +7485,7 @@
 </file>
 
 <file path=word/footnotes.xml><?xml version="1.0" encoding="utf-8"?>
-<w:footnotes xmlns:wpc="http://schemas.microsoft.com/office/word/2010/wordprocessingCanvas" xmlns:cx="http://schemas.microsoft.com/office/drawing/2014/chartex" xmlns:cx1="http://schemas.microsoft.com/office/drawing/2015/9/8/chartex" xmlns:cx2="http://schemas.microsoft.com/office/drawing/2015/10/21/chartex" xmlns:cx3="http://schemas.microsoft.com/office/drawing/2016/5/9/chartex" xmlns:cx4="http://schemas.microsoft.com/office/drawing/2016/5/10/chartex" xmlns:cx5="http://schemas.microsoft.com/office/drawing/2016/5/11/chartex" xmlns:cx6="http://schemas.microsoft.com/office/drawing/2016/5/12/chartex" xmlns:cx7="http://schemas.microsoft.com/office/drawing/2016/5/13/chartex" xmlns:cx8="http://schemas.microsoft.com/office/drawing/2016/5/14/chartex" xmlns:mc="http://schemas.openxmlformats.org/markup-compatibility/2006" xmlns:aink="http://schemas.microsoft.com/office/drawing/2016/ink" xmlns:am3d="http://schemas.microsoft.com/office/drawing/2017/model3d" xmlns:o="urn:schemas-microsoft-com:office:office" xmlns:r="http://schemas.openxmlformats.org/officeDocument/2006/relationships" xmlns:m="http://schemas.openxmlformats.org/officeDocument/2006/math" xmlns:v="urn:schemas-microsoft-com:vml" xmlns:wp14="http://schemas.microsoft.com/office/word/2010/wordprocessingDrawing" xmlns:wp="http://schemas.openxmlformats.org/drawingml/2006/wordprocessingDrawing" xmlns:w10="urn:schemas-microsoft-com:office:word" xmlns:w="http://schemas.openxmlformats.org/wordprocessingml/2006/main" xmlns:w14="http://schemas.microsoft.com/office/word/2010/wordml" xmlns:w15="http://schemas.microsoft.com/office/word/2012/wordml" xmlns:w16cex="http://schemas.microsoft.com/office/word/2018/wordml/cex" xmlns:w16cid="http://schemas.microsoft.com/office/word/2016/wordml/cid" xmlns:w16="http://schemas.microsoft.com/office/word/2018/wordml" xmlns:w16sdtdh="http://schemas.microsoft.com/office/word/2020/wordml/sdtdatahash" xmlns:w16se="http://schemas.microsoft.com/office/word/2015/wordml/symex" xmlns:wpg="http://schemas.microsoft.com/office/word/2010/wordprocessingGroup" xmlns:wpi="http://schemas.microsoft.com/office/word/2010/wordprocessingInk" xmlns:wne="http://schemas.microsoft.com/office/word/2006/wordml" xmlns:wps="http://schemas.microsoft.com/office/word/2010/wordprocessingShape" mc:Ignorable="w14 w15 w16se w16cid w16 w16cex w16sdtdh wp14">
+<w:footnotes xmlns:wpc="http://schemas.microsoft.com/office/word/2010/wordprocessingCanvas" xmlns:cx="http://schemas.microsoft.com/office/drawing/2014/chartex" xmlns:cx1="http://schemas.microsoft.com/office/drawing/2015/9/8/chartex" xmlns:cx2="http://schemas.microsoft.com/office/drawing/2015/10/21/chartex" xmlns:cx3="http://schemas.microsoft.com/office/drawing/2016/5/9/chartex" xmlns:cx4="http://schemas.microsoft.com/office/drawing/2016/5/10/chartex" xmlns:cx5="http://schemas.microsoft.com/office/drawing/2016/5/11/chartex" xmlns:cx6="http://schemas.microsoft.com/office/drawing/2016/5/12/chartex" xmlns:cx7="http://schemas.microsoft.com/office/drawing/2016/5/13/chartex" xmlns:cx8="http://schemas.microsoft.com/office/drawing/2016/5/14/chartex" xmlns:mc="http://schemas.openxmlformats.org/markup-compatibility/2006" xmlns:aink="http://schemas.microsoft.com/office/drawing/2016/ink" xmlns:am3d="http://schemas.microsoft.com/office/drawing/2017/model3d" xmlns:o="urn:schemas-microsoft-com:office:office" xmlns:oel="http://schemas.microsoft.com/office/2019/extlst" xmlns:r="http://schemas.openxmlformats.org/officeDocument/2006/relationships" xmlns:m="http://schemas.openxmlformats.org/officeDocument/2006/math" xmlns:v="urn:schemas-microsoft-com:vml" xmlns:wp14="http://schemas.microsoft.com/office/word/2010/wordprocessingDrawing" xmlns:wp="http://schemas.openxmlformats.org/drawingml/2006/wordprocessingDrawing" xmlns:w10="urn:schemas-microsoft-com:office:word" xmlns:w="http://schemas.openxmlformats.org/wordprocessingml/2006/main" xmlns:w14="http://schemas.microsoft.com/office/word/2010/wordml" xmlns:w15="http://schemas.microsoft.com/office/word/2012/wordml" xmlns:w16cex="http://schemas.microsoft.com/office/word/2018/wordml/cex" xmlns:w16cid="http://schemas.microsoft.com/office/word/2016/wordml/cid" xmlns:w16="http://schemas.microsoft.com/office/word/2018/wordml" xmlns:w16du="http://schemas.microsoft.com/office/word/2023/wordml/word16du" xmlns:w16sdtdh="http://schemas.microsoft.com/office/word/2020/wordml/sdtdatahash" xmlns:w16sdtfl="http://schemas.microsoft.com/office/word/2024/wordml/sdtformatlock" xmlns:w16se="http://schemas.microsoft.com/office/word/2015/wordml/symex" xmlns:wpg="http://schemas.microsoft.com/office/word/2010/wordprocessingGroup" xmlns:wpi="http://schemas.microsoft.com/office/word/2010/wordprocessingInk" xmlns:wne="http://schemas.microsoft.com/office/word/2006/wordml" xmlns:wps="http://schemas.microsoft.com/office/word/2010/wordprocessingShape" mc:Ignorable="w14 w15 w16se w16cid w16 w16cex w16sdtdh w16sdtfl w16du wp14">
   <w:footnote w:type="separator" w:id="-1">
     <w:p>
       <w:r>
@@ -7386,7 +7515,7 @@
 </file>
 
 <file path=word/numbering.xml><?xml version="1.0" encoding="utf-8"?>
-<w:numbering xmlns:wpc="http://schemas.microsoft.com/office/word/2010/wordprocessingCanvas" xmlns:cx="http://schemas.microsoft.com/office/drawing/2014/chartex" xmlns:cx1="http://schemas.microsoft.com/office/drawing/2015/9/8/chartex" xmlns:cx2="http://schemas.microsoft.com/office/drawing/2015/10/21/chartex" xmlns:cx3="http://schemas.microsoft.com/office/drawing/2016/5/9/chartex" xmlns:cx4="http://schemas.microsoft.com/office/drawing/2016/5/10/chartex" xmlns:cx5="http://schemas.microsoft.com/office/drawing/2016/5/11/chartex" xmlns:cx6="http://schemas.microsoft.com/office/drawing/2016/5/12/chartex" xmlns:cx7="http://schemas.microsoft.com/office/drawing/2016/5/13/chartex" xmlns:cx8="http://schemas.microsoft.com/office/drawing/2016/5/14/chartex" xmlns:mc="http://schemas.openxmlformats.org/markup-compatibility/2006" xmlns:aink="http://schemas.microsoft.com/office/drawing/2016/ink" xmlns:am3d="http://schemas.microsoft.com/office/drawing/2017/model3d" xmlns:o="urn:schemas-microsoft-com:office:office" xmlns:r="http://schemas.openxmlformats.org/officeDocument/2006/relationships" xmlns:m="http://schemas.openxmlformats.org/officeDocument/2006/math" xmlns:v="urn:schemas-microsoft-com:vml" xmlns:wp14="http://schemas.microsoft.com/office/word/2010/wordprocessingDrawing" xmlns:wp="http://schemas.openxmlformats.org/drawingml/2006/wordprocessingDrawing" xmlns:w10="urn:schemas-microsoft-com:office:word" xmlns:w="http://schemas.openxmlformats.org/wordprocessingml/2006/main" xmlns:w14="http://schemas.microsoft.com/office/word/2010/wordml" xmlns:w15="http://schemas.microsoft.com/office/word/2012/wordml" xmlns:w16cex="http://schemas.microsoft.com/office/word/2018/wordml/cex" xmlns:w16cid="http://schemas.microsoft.com/office/word/2016/wordml/cid" xmlns:w16="http://schemas.microsoft.com/office/word/2018/wordml" xmlns:w16sdtdh="http://schemas.microsoft.com/office/word/2020/wordml/sdtdatahash" xmlns:w16se="http://schemas.microsoft.com/office/word/2015/wordml/symex" xmlns:wpg="http://schemas.microsoft.com/office/word/2010/wordprocessingGroup" xmlns:wpi="http://schemas.microsoft.com/office/word/2010/wordprocessingInk" xmlns:wne="http://schemas.microsoft.com/office/word/2006/wordml" xmlns:wps="http://schemas.microsoft.com/office/word/2010/wordprocessingShape" mc:Ignorable="w14 w15 w16se w16cid w16 w16cex w16sdtdh wp14">
+<w:numbering xmlns:wpc="http://schemas.microsoft.com/office/word/2010/wordprocessingCanvas" xmlns:cx="http://schemas.microsoft.com/office/drawing/2014/chartex" xmlns:cx1="http://schemas.microsoft.com/office/drawing/2015/9/8/chartex" xmlns:cx2="http://schemas.microsoft.com/office/drawing/2015/10/21/chartex" xmlns:cx3="http://schemas.microsoft.com/office/drawing/2016/5/9/chartex" xmlns:cx4="http://schemas.microsoft.com/office/drawing/2016/5/10/chartex" xmlns:cx5="http://schemas.microsoft.com/office/drawing/2016/5/11/chartex" xmlns:cx6="http://schemas.microsoft.com/office/drawing/2016/5/12/chartex" xmlns:cx7="http://schemas.microsoft.com/office/drawing/2016/5/13/chartex" xmlns:cx8="http://schemas.microsoft.com/office/drawing/2016/5/14/chartex" xmlns:mc="http://schemas.openxmlformats.org/markup-compatibility/2006" xmlns:aink="http://schemas.microsoft.com/office/drawing/2016/ink" xmlns:am3d="http://schemas.microsoft.com/office/drawing/2017/model3d" xmlns:o="urn:schemas-microsoft-com:office:office" xmlns:oel="http://schemas.microsoft.com/office/2019/extlst" xmlns:r="http://schemas.openxmlformats.org/officeDocument/2006/relationships" xmlns:m="http://schemas.openxmlformats.org/officeDocument/2006/math" xmlns:v="urn:schemas-microsoft-com:vml" xmlns:wp14="http://schemas.microsoft.com/office/word/2010/wordprocessingDrawing" xmlns:wp="http://schemas.openxmlformats.org/drawingml/2006/wordprocessingDrawing" xmlns:w10="urn:schemas-microsoft-com:office:word" xmlns:w="http://schemas.openxmlformats.org/wordprocessingml/2006/main" xmlns:w14="http://schemas.microsoft.com/office/word/2010/wordml" xmlns:w15="http://schemas.microsoft.com/office/word/2012/wordml" xmlns:w16cex="http://schemas.microsoft.com/office/word/2018/wordml/cex" xmlns:w16cid="http://schemas.microsoft.com/office/word/2016/wordml/cid" xmlns:w16="http://schemas.microsoft.com/office/word/2018/wordml" xmlns:w16du="http://schemas.microsoft.com/office/word/2023/wordml/word16du" xmlns:w16sdtdh="http://schemas.microsoft.com/office/word/2020/wordml/sdtdatahash" xmlns:w16sdtfl="http://schemas.microsoft.com/office/word/2024/wordml/sdtformatlock" xmlns:w16se="http://schemas.microsoft.com/office/word/2015/wordml/symex" xmlns:wpg="http://schemas.microsoft.com/office/word/2010/wordprocessingGroup" xmlns:wpi="http://schemas.microsoft.com/office/word/2010/wordprocessingInk" xmlns:wne="http://schemas.microsoft.com/office/word/2006/wordml" xmlns:wps="http://schemas.microsoft.com/office/word/2010/wordprocessingShape" mc:Ignorable="w14 w15 w16se w16cid w16 w16cex w16sdtdh w16sdtfl w16du wp14">
   <w:abstractNum w:abstractNumId="0" w15:restartNumberingAfterBreak="0">
     <w:nsid w:val="03867835"/>
     <w:multiLevelType w:val="hybridMultilevel"/>
@@ -8597,6 +8726,119 @@
     </w:lvl>
   </w:abstractNum>
   <w:abstractNum w:abstractNumId="12" w15:restartNumberingAfterBreak="0">
+    <w:nsid w:val="4BCE5B0C"/>
+    <w:multiLevelType w:val="multilevel"/>
+    <w:tmpl w:val="6BB68F54"/>
+    <w:lvl w:ilvl="0">
+      <w:start w:val="1"/>
+      <w:numFmt w:val="decimal"/>
+      <w:lvlText w:val="%1."/>
+      <w:lvlJc w:val="left"/>
+      <w:pPr>
+        <w:tabs>
+          <w:tab w:val="num" w:pos="720"/>
+        </w:tabs>
+        <w:ind w:left="720" w:hanging="360"/>
+      </w:pPr>
+    </w:lvl>
+    <w:lvl w:ilvl="1" w:tentative="1">
+      <w:start w:val="1"/>
+      <w:numFmt w:val="decimal"/>
+      <w:lvlText w:val="%2."/>
+      <w:lvlJc w:val="left"/>
+      <w:pPr>
+        <w:tabs>
+          <w:tab w:val="num" w:pos="1440"/>
+        </w:tabs>
+        <w:ind w:left="1440" w:hanging="360"/>
+      </w:pPr>
+    </w:lvl>
+    <w:lvl w:ilvl="2" w:tentative="1">
+      <w:start w:val="1"/>
+      <w:numFmt w:val="decimal"/>
+      <w:lvlText w:val="%3."/>
+      <w:lvlJc w:val="left"/>
+      <w:pPr>
+        <w:tabs>
+          <w:tab w:val="num" w:pos="2160"/>
+        </w:tabs>
+        <w:ind w:left="2160" w:hanging="360"/>
+      </w:pPr>
+    </w:lvl>
+    <w:lvl w:ilvl="3" w:tentative="1">
+      <w:start w:val="1"/>
+      <w:numFmt w:val="decimal"/>
+      <w:lvlText w:val="%4."/>
+      <w:lvlJc w:val="left"/>
+      <w:pPr>
+        <w:tabs>
+          <w:tab w:val="num" w:pos="2880"/>
+        </w:tabs>
+        <w:ind w:left="2880" w:hanging="360"/>
+      </w:pPr>
+    </w:lvl>
+    <w:lvl w:ilvl="4" w:tentative="1">
+      <w:start w:val="1"/>
+      <w:numFmt w:val="decimal"/>
+      <w:lvlText w:val="%5."/>
+      <w:lvlJc w:val="left"/>
+      <w:pPr>
+        <w:tabs>
+          <w:tab w:val="num" w:pos="3600"/>
+        </w:tabs>
+        <w:ind w:left="3600" w:hanging="360"/>
+      </w:pPr>
+    </w:lvl>
+    <w:lvl w:ilvl="5" w:tentative="1">
+      <w:start w:val="1"/>
+      <w:numFmt w:val="decimal"/>
+      <w:lvlText w:val="%6."/>
+      <w:lvlJc w:val="left"/>
+      <w:pPr>
+        <w:tabs>
+          <w:tab w:val="num" w:pos="4320"/>
+        </w:tabs>
+        <w:ind w:left="4320" w:hanging="360"/>
+      </w:pPr>
+    </w:lvl>
+    <w:lvl w:ilvl="6" w:tentative="1">
+      <w:start w:val="1"/>
+      <w:numFmt w:val="decimal"/>
+      <w:lvlText w:val="%7."/>
+      <w:lvlJc w:val="left"/>
+      <w:pPr>
+        <w:tabs>
+          <w:tab w:val="num" w:pos="5040"/>
+        </w:tabs>
+        <w:ind w:left="5040" w:hanging="360"/>
+      </w:pPr>
+    </w:lvl>
+    <w:lvl w:ilvl="7" w:tentative="1">
+      <w:start w:val="1"/>
+      <w:numFmt w:val="decimal"/>
+      <w:lvlText w:val="%8."/>
+      <w:lvlJc w:val="left"/>
+      <w:pPr>
+        <w:tabs>
+          <w:tab w:val="num" w:pos="5760"/>
+        </w:tabs>
+        <w:ind w:left="5760" w:hanging="360"/>
+      </w:pPr>
+    </w:lvl>
+    <w:lvl w:ilvl="8" w:tentative="1">
+      <w:start w:val="1"/>
+      <w:numFmt w:val="decimal"/>
+      <w:lvlText w:val="%9."/>
+      <w:lvlJc w:val="left"/>
+      <w:pPr>
+        <w:tabs>
+          <w:tab w:val="num" w:pos="6480"/>
+        </w:tabs>
+        <w:ind w:left="6480" w:hanging="360"/>
+      </w:pPr>
+    </w:lvl>
+  </w:abstractNum>
+  <w:abstractNum w:abstractNumId="13" w15:restartNumberingAfterBreak="0">
     <w:nsid w:val="57193368"/>
     <w:multiLevelType w:val="hybridMultilevel"/>
     <w:tmpl w:val="9FC27AF2"/>
@@ -8687,7 +8929,7 @@
       </w:pPr>
     </w:lvl>
   </w:abstractNum>
-  <w:abstractNum w:abstractNumId="13" w15:restartNumberingAfterBreak="0">
+  <w:abstractNum w:abstractNumId="14" w15:restartNumberingAfterBreak="0">
     <w:nsid w:val="582D0B08"/>
     <w:multiLevelType w:val="multilevel"/>
     <w:tmpl w:val="F56CC84A"/>
@@ -8802,7 +9044,7 @@
       </w:rPr>
     </w:lvl>
   </w:abstractNum>
-  <w:abstractNum w:abstractNumId="14" w15:restartNumberingAfterBreak="0">
+  <w:abstractNum w:abstractNumId="15" w15:restartNumberingAfterBreak="0">
     <w:nsid w:val="5AE41D79"/>
     <w:multiLevelType w:val="hybridMultilevel"/>
     <w:tmpl w:val="BA1671E0"/>
@@ -8888,7 +9130,7 @@
       </w:pPr>
     </w:lvl>
   </w:abstractNum>
-  <w:abstractNum w:abstractNumId="15" w15:restartNumberingAfterBreak="0">
+  <w:abstractNum w:abstractNumId="16" w15:restartNumberingAfterBreak="0">
     <w:nsid w:val="64424843"/>
     <w:multiLevelType w:val="hybridMultilevel"/>
     <w:tmpl w:val="FFFFFFFF"/>
@@ -8974,7 +9216,7 @@
       </w:pPr>
     </w:lvl>
   </w:abstractNum>
-  <w:abstractNum w:abstractNumId="16" w15:restartNumberingAfterBreak="0">
+  <w:abstractNum w:abstractNumId="17" w15:restartNumberingAfterBreak="0">
     <w:nsid w:val="65302F03"/>
     <w:multiLevelType w:val="multilevel"/>
     <w:tmpl w:val="FFFFFFFF"/>
@@ -9060,7 +9302,7 @@
       </w:pPr>
     </w:lvl>
   </w:abstractNum>
-  <w:abstractNum w:abstractNumId="17" w15:restartNumberingAfterBreak="0">
+  <w:abstractNum w:abstractNumId="18" w15:restartNumberingAfterBreak="0">
     <w:nsid w:val="6A0B6387"/>
     <w:multiLevelType w:val="hybridMultilevel"/>
     <w:tmpl w:val="5036BB1E"/>
@@ -9150,7 +9392,7 @@
       </w:pPr>
     </w:lvl>
   </w:abstractNum>
-  <w:abstractNum w:abstractNumId="18" w15:restartNumberingAfterBreak="0">
+  <w:abstractNum w:abstractNumId="19" w15:restartNumberingAfterBreak="0">
     <w:nsid w:val="6C030B51"/>
     <w:multiLevelType w:val="hybridMultilevel"/>
     <w:tmpl w:val="92E62C52"/>
@@ -9263,7 +9505,7 @@
       </w:rPr>
     </w:lvl>
   </w:abstractNum>
-  <w:abstractNum w:abstractNumId="19" w15:restartNumberingAfterBreak="0">
+  <w:abstractNum w:abstractNumId="20" w15:restartNumberingAfterBreak="0">
     <w:nsid w:val="717456F8"/>
     <w:multiLevelType w:val="hybridMultilevel"/>
     <w:tmpl w:val="FFFFFFFF"/>
@@ -9376,72 +9618,191 @@
       </w:rPr>
     </w:lvl>
   </w:abstractNum>
-  <w:num w:numId="1">
+  <w:abstractNum w:abstractNumId="21" w15:restartNumberingAfterBreak="0">
+    <w:nsid w:val="73C653B3"/>
+    <w:multiLevelType w:val="hybridMultilevel"/>
+    <w:tmpl w:val="27B4A8DC"/>
+    <w:lvl w:ilvl="0" w:tplc="08090001">
+      <w:start w:val="1"/>
+      <w:numFmt w:val="bullet"/>
+      <w:lvlText w:val=""/>
+      <w:lvlJc w:val="left"/>
+      <w:pPr>
+        <w:ind w:left="720" w:hanging="360"/>
+      </w:pPr>
+      <w:rPr>
+        <w:rFonts w:ascii="Symbol" w:hAnsi="Symbol" w:hint="default"/>
+      </w:rPr>
+    </w:lvl>
+    <w:lvl w:ilvl="1" w:tplc="08090003">
+      <w:start w:val="1"/>
+      <w:numFmt w:val="bullet"/>
+      <w:lvlText w:val="o"/>
+      <w:lvlJc w:val="left"/>
+      <w:pPr>
+        <w:ind w:left="1440" w:hanging="360"/>
+      </w:pPr>
+      <w:rPr>
+        <w:rFonts w:ascii="Courier New" w:hAnsi="Courier New" w:cs="Courier New" w:hint="default"/>
+      </w:rPr>
+    </w:lvl>
+    <w:lvl w:ilvl="2" w:tplc="08090005" w:tentative="1">
+      <w:start w:val="1"/>
+      <w:numFmt w:val="bullet"/>
+      <w:lvlText w:val=""/>
+      <w:lvlJc w:val="left"/>
+      <w:pPr>
+        <w:ind w:left="2160" w:hanging="360"/>
+      </w:pPr>
+      <w:rPr>
+        <w:rFonts w:ascii="Wingdings" w:hAnsi="Wingdings" w:hint="default"/>
+      </w:rPr>
+    </w:lvl>
+    <w:lvl w:ilvl="3" w:tplc="08090001">
+      <w:start w:val="1"/>
+      <w:numFmt w:val="bullet"/>
+      <w:lvlText w:val=""/>
+      <w:lvlJc w:val="left"/>
+      <w:pPr>
+        <w:ind w:left="2880" w:hanging="360"/>
+      </w:pPr>
+      <w:rPr>
+        <w:rFonts w:ascii="Symbol" w:hAnsi="Symbol" w:hint="default"/>
+      </w:rPr>
+    </w:lvl>
+    <w:lvl w:ilvl="4" w:tplc="08090003" w:tentative="1">
+      <w:start w:val="1"/>
+      <w:numFmt w:val="bullet"/>
+      <w:lvlText w:val="o"/>
+      <w:lvlJc w:val="left"/>
+      <w:pPr>
+        <w:ind w:left="3600" w:hanging="360"/>
+      </w:pPr>
+      <w:rPr>
+        <w:rFonts w:ascii="Courier New" w:hAnsi="Courier New" w:cs="Courier New" w:hint="default"/>
+      </w:rPr>
+    </w:lvl>
+    <w:lvl w:ilvl="5" w:tplc="08090005" w:tentative="1">
+      <w:start w:val="1"/>
+      <w:numFmt w:val="bullet"/>
+      <w:lvlText w:val=""/>
+      <w:lvlJc w:val="left"/>
+      <w:pPr>
+        <w:ind w:left="4320" w:hanging="360"/>
+      </w:pPr>
+      <w:rPr>
+        <w:rFonts w:ascii="Wingdings" w:hAnsi="Wingdings" w:hint="default"/>
+      </w:rPr>
+    </w:lvl>
+    <w:lvl w:ilvl="6" w:tplc="08090001" w:tentative="1">
+      <w:start w:val="1"/>
+      <w:numFmt w:val="bullet"/>
+      <w:lvlText w:val=""/>
+      <w:lvlJc w:val="left"/>
+      <w:pPr>
+        <w:ind w:left="5040" w:hanging="360"/>
+      </w:pPr>
+      <w:rPr>
+        <w:rFonts w:ascii="Symbol" w:hAnsi="Symbol" w:hint="default"/>
+      </w:rPr>
+    </w:lvl>
+    <w:lvl w:ilvl="7" w:tplc="08090003" w:tentative="1">
+      <w:start w:val="1"/>
+      <w:numFmt w:val="bullet"/>
+      <w:lvlText w:val="o"/>
+      <w:lvlJc w:val="left"/>
+      <w:pPr>
+        <w:ind w:left="5760" w:hanging="360"/>
+      </w:pPr>
+      <w:rPr>
+        <w:rFonts w:ascii="Courier New" w:hAnsi="Courier New" w:cs="Courier New" w:hint="default"/>
+      </w:rPr>
+    </w:lvl>
+    <w:lvl w:ilvl="8" w:tplc="08090005" w:tentative="1">
+      <w:start w:val="1"/>
+      <w:numFmt w:val="bullet"/>
+      <w:lvlText w:val=""/>
+      <w:lvlJc w:val="left"/>
+      <w:pPr>
+        <w:ind w:left="6480" w:hanging="360"/>
+      </w:pPr>
+      <w:rPr>
+        <w:rFonts w:ascii="Wingdings" w:hAnsi="Wingdings" w:hint="default"/>
+      </w:rPr>
+    </w:lvl>
+  </w:abstractNum>
+  <w:num w:numId="1" w16cid:durableId="465196423">
     <w:abstractNumId w:val="0"/>
   </w:num>
-  <w:num w:numId="2">
+  <w:num w:numId="2" w16cid:durableId="1531918579">
+    <w:abstractNumId w:val="16"/>
+  </w:num>
+  <w:num w:numId="3" w16cid:durableId="672411973">
+    <w:abstractNumId w:val="8"/>
+  </w:num>
+  <w:num w:numId="4" w16cid:durableId="1566798530">
+    <w:abstractNumId w:val="5"/>
+  </w:num>
+  <w:num w:numId="5" w16cid:durableId="1683244980">
+    <w:abstractNumId w:val="6"/>
+  </w:num>
+  <w:num w:numId="6" w16cid:durableId="1690983580">
+    <w:abstractNumId w:val="20"/>
+  </w:num>
+  <w:num w:numId="7" w16cid:durableId="2144619651">
+    <w:abstractNumId w:val="9"/>
+  </w:num>
+  <w:num w:numId="8" w16cid:durableId="1455175086">
+    <w:abstractNumId w:val="1"/>
+  </w:num>
+  <w:num w:numId="9" w16cid:durableId="1066533679">
+    <w:abstractNumId w:val="17"/>
+  </w:num>
+  <w:num w:numId="10" w16cid:durableId="615329342">
+    <w:abstractNumId w:val="14"/>
+  </w:num>
+  <w:num w:numId="11" w16cid:durableId="1291204477">
+    <w:abstractNumId w:val="7"/>
+  </w:num>
+  <w:num w:numId="12" w16cid:durableId="1406495283">
+    <w:abstractNumId w:val="11"/>
+  </w:num>
+  <w:num w:numId="13" w16cid:durableId="280957278">
+    <w:abstractNumId w:val="19"/>
+  </w:num>
+  <w:num w:numId="14" w16cid:durableId="833958921">
+    <w:abstractNumId w:val="13"/>
+  </w:num>
+  <w:num w:numId="15" w16cid:durableId="1997953275">
+    <w:abstractNumId w:val="4"/>
+  </w:num>
+  <w:num w:numId="16" w16cid:durableId="768892086">
+    <w:abstractNumId w:val="18"/>
+  </w:num>
+  <w:num w:numId="17" w16cid:durableId="969285092">
+    <w:abstractNumId w:val="10"/>
+  </w:num>
+  <w:num w:numId="18" w16cid:durableId="905384700">
     <w:abstractNumId w:val="15"/>
   </w:num>
-  <w:num w:numId="3">
-    <w:abstractNumId w:val="8"/>
+  <w:num w:numId="19" w16cid:durableId="214899427">
+    <w:abstractNumId w:val="3"/>
   </w:num>
-  <w:num w:numId="4">
-    <w:abstractNumId w:val="5"/>
+  <w:num w:numId="20" w16cid:durableId="943656474">
+    <w:abstractNumId w:val="2"/>
   </w:num>
-  <w:num w:numId="5">
-    <w:abstractNumId w:val="6"/>
-  </w:num>
-  <w:num w:numId="6">
-    <w:abstractNumId w:val="19"/>
-  </w:num>
-  <w:num w:numId="7">
-    <w:abstractNumId w:val="9"/>
-  </w:num>
-  <w:num w:numId="8">
-    <w:abstractNumId w:val="1"/>
-  </w:num>
-  <w:num w:numId="9">
-    <w:abstractNumId w:val="16"/>
-  </w:num>
-  <w:num w:numId="10">
-    <w:abstractNumId w:val="13"/>
-  </w:num>
-  <w:num w:numId="11">
-    <w:abstractNumId w:val="7"/>
-  </w:num>
-  <w:num w:numId="12">
-    <w:abstractNumId w:val="11"/>
-  </w:num>
-  <w:num w:numId="13">
-    <w:abstractNumId w:val="18"/>
-  </w:num>
-  <w:num w:numId="14">
+  <w:num w:numId="21" w16cid:durableId="231934920">
     <w:abstractNumId w:val="12"/>
   </w:num>
-  <w:num w:numId="15">
-    <w:abstractNumId w:val="4"/>
-  </w:num>
-  <w:num w:numId="16">
-    <w:abstractNumId w:val="17"/>
-  </w:num>
-  <w:num w:numId="17">
-    <w:abstractNumId w:val="10"/>
-  </w:num>
-  <w:num w:numId="18">
-    <w:abstractNumId w:val="14"/>
-  </w:num>
-  <w:num w:numId="19">
-    <w:abstractNumId w:val="3"/>
-  </w:num>
-  <w:num w:numId="20">
-    <w:abstractNumId w:val="2"/>
+  <w:num w:numId="22" w16cid:durableId="1652824761">
+    <w:abstractNumId w:val="21"/>
   </w:num>
   <w:numIdMacAtCleanup w:val="12"/>
 </w:numbering>
 </file>
 
 <file path=word/styles.xml><?xml version="1.0" encoding="utf-8"?>
-<w:styles xmlns:mc="http://schemas.openxmlformats.org/markup-compatibility/2006" xmlns:r="http://schemas.openxmlformats.org/officeDocument/2006/relationships" xmlns:w="http://schemas.openxmlformats.org/wordprocessingml/2006/main" xmlns:w14="http://schemas.microsoft.com/office/word/2010/wordml" xmlns:w15="http://schemas.microsoft.com/office/word/2012/wordml" xmlns:w16cex="http://schemas.microsoft.com/office/word/2018/wordml/cex" xmlns:w16cid="http://schemas.microsoft.com/office/word/2016/wordml/cid" xmlns:w16="http://schemas.microsoft.com/office/word/2018/wordml" xmlns:w16sdtdh="http://schemas.microsoft.com/office/word/2020/wordml/sdtdatahash" xmlns:w16se="http://schemas.microsoft.com/office/word/2015/wordml/symex" mc:Ignorable="w14 w15 w16se w16cid w16 w16cex w16sdtdh">
+<w:styles xmlns:mc="http://schemas.openxmlformats.org/markup-compatibility/2006" xmlns:r="http://schemas.openxmlformats.org/officeDocument/2006/relationships" xmlns:w="http://schemas.openxmlformats.org/wordprocessingml/2006/main" xmlns:w14="http://schemas.microsoft.com/office/word/2010/wordml" xmlns:w15="http://schemas.microsoft.com/office/word/2012/wordml" xmlns:w16cex="http://schemas.microsoft.com/office/word/2018/wordml/cex" xmlns:w16cid="http://schemas.microsoft.com/office/word/2016/wordml/cid" xmlns:w16="http://schemas.microsoft.com/office/word/2018/wordml" xmlns:w16du="http://schemas.microsoft.com/office/word/2023/wordml/word16du" xmlns:w16sdtdh="http://schemas.microsoft.com/office/word/2020/wordml/sdtdatahash" xmlns:w16sdtfl="http://schemas.microsoft.com/office/word/2024/wordml/sdtformatlock" xmlns:w16se="http://schemas.microsoft.com/office/word/2015/wordml/symex" mc:Ignorable="w14 w15 w16se w16cid w16 w16cex w16sdtdh w16sdtfl w16du">
   <w:docDefaults>
     <w:rPrDefault>
       <w:rPr>
@@ -10068,7 +10429,6 @@
   <w:style w:type="character" w:default="1" w:styleId="DefaultParagraphFont">
     <w:name w:val="Default Paragraph Font"/>
     <w:uiPriority w:val="1"/>
-    <w:semiHidden/>
     <w:unhideWhenUsed/>
   </w:style>
   <w:style w:type="table" w:default="1" w:styleId="TableNormal">
@@ -10619,7 +10979,7 @@
 </file>
 
 <file path=word/glossary/document.xml><?xml version="1.0" encoding="utf-8"?>
-<w:glossaryDocument xmlns:wpc="http://schemas.microsoft.com/office/word/2010/wordprocessingCanvas" xmlns:cx="http://schemas.microsoft.com/office/drawing/2014/chartex" xmlns:cx1="http://schemas.microsoft.com/office/drawing/2015/9/8/chartex" xmlns:cx2="http://schemas.microsoft.com/office/drawing/2015/10/21/chartex" xmlns:cx3="http://schemas.microsoft.com/office/drawing/2016/5/9/chartex" xmlns:cx4="http://schemas.microsoft.com/office/drawing/2016/5/10/chartex" xmlns:cx5="http://schemas.microsoft.com/office/drawing/2016/5/11/chartex" xmlns:cx6="http://schemas.microsoft.com/office/drawing/2016/5/12/chartex" xmlns:cx7="http://schemas.microsoft.com/office/drawing/2016/5/13/chartex" xmlns:cx8="http://schemas.microsoft.com/office/drawing/2016/5/14/chartex" xmlns:mc="http://schemas.openxmlformats.org/markup-compatibility/2006" xmlns:aink="http://schemas.microsoft.com/office/drawing/2016/ink" xmlns:am3d="http://schemas.microsoft.com/office/drawing/2017/model3d" xmlns:o="urn:schemas-microsoft-com:office:office" xmlns:r="http://schemas.openxmlformats.org/officeDocument/2006/relationships" xmlns:m="http://schemas.openxmlformats.org/officeDocument/2006/math" xmlns:v="urn:schemas-microsoft-com:vml" xmlns:wp14="http://schemas.microsoft.com/office/word/2010/wordprocessingDrawing" xmlns:wp="http://schemas.openxmlformats.org/drawingml/2006/wordprocessingDrawing" xmlns:w10="urn:schemas-microsoft-com:office:word" xmlns:w="http://schemas.openxmlformats.org/wordprocessingml/2006/main" xmlns:w14="http://schemas.microsoft.com/office/word/2010/wordml" xmlns:w15="http://schemas.microsoft.com/office/word/2012/wordml" xmlns:w16cex="http://schemas.microsoft.com/office/word/2018/wordml/cex" xmlns:w16cid="http://schemas.microsoft.com/office/word/2016/wordml/cid" xmlns:w16="http://schemas.microsoft.com/office/word/2018/wordml" xmlns:w16sdtdh="http://schemas.microsoft.com/office/word/2020/wordml/sdtdatahash" xmlns:w16se="http://schemas.microsoft.com/office/word/2015/wordml/symex" xmlns:wpg="http://schemas.microsoft.com/office/word/2010/wordprocessingGroup" xmlns:wpi="http://schemas.microsoft.com/office/word/2010/wordprocessingInk" xmlns:wne="http://schemas.microsoft.com/office/word/2006/wordml" xmlns:wps="http://schemas.microsoft.com/office/word/2010/wordprocessingShape" mc:Ignorable="w14 w15 w16se w16cid w16 w16cex w16sdtdh wp14">
+<w:glossaryDocument xmlns:wpc="http://schemas.microsoft.com/office/word/2010/wordprocessingCanvas" xmlns:cx="http://schemas.microsoft.com/office/drawing/2014/chartex" xmlns:cx1="http://schemas.microsoft.com/office/drawing/2015/9/8/chartex" xmlns:cx2="http://schemas.microsoft.com/office/drawing/2015/10/21/chartex" xmlns:cx3="http://schemas.microsoft.com/office/drawing/2016/5/9/chartex" xmlns:cx4="http://schemas.microsoft.com/office/drawing/2016/5/10/chartex" xmlns:cx5="http://schemas.microsoft.com/office/drawing/2016/5/11/chartex" xmlns:cx6="http://schemas.microsoft.com/office/drawing/2016/5/12/chartex" xmlns:cx7="http://schemas.microsoft.com/office/drawing/2016/5/13/chartex" xmlns:cx8="http://schemas.microsoft.com/office/drawing/2016/5/14/chartex" xmlns:mc="http://schemas.openxmlformats.org/markup-compatibility/2006" xmlns:aink="http://schemas.microsoft.com/office/drawing/2016/ink" xmlns:am3d="http://schemas.microsoft.com/office/drawing/2017/model3d" xmlns:o="urn:schemas-microsoft-com:office:office" xmlns:oel="http://schemas.microsoft.com/office/2019/extlst" xmlns:r="http://schemas.openxmlformats.org/officeDocument/2006/relationships" xmlns:m="http://schemas.openxmlformats.org/officeDocument/2006/math" xmlns:v="urn:schemas-microsoft-com:vml" xmlns:wp14="http://schemas.microsoft.com/office/word/2010/wordprocessingDrawing" xmlns:wp="http://schemas.openxmlformats.org/drawingml/2006/wordprocessingDrawing" xmlns:w10="urn:schemas-microsoft-com:office:word" xmlns:w="http://schemas.openxmlformats.org/wordprocessingml/2006/main" xmlns:w14="http://schemas.microsoft.com/office/word/2010/wordml" xmlns:w15="http://schemas.microsoft.com/office/word/2012/wordml" xmlns:w16cex="http://schemas.microsoft.com/office/word/2018/wordml/cex" xmlns:w16cid="http://schemas.microsoft.com/office/word/2016/wordml/cid" xmlns:w16="http://schemas.microsoft.com/office/word/2018/wordml" xmlns:w16du="http://schemas.microsoft.com/office/word/2023/wordml/word16du" xmlns:w16sdtdh="http://schemas.microsoft.com/office/word/2020/wordml/sdtdatahash" xmlns:w16sdtfl="http://schemas.microsoft.com/office/word/2024/wordml/sdtformatlock" xmlns:w16se="http://schemas.microsoft.com/office/word/2015/wordml/symex" xmlns:wpg="http://schemas.microsoft.com/office/word/2010/wordprocessingGroup" xmlns:wpi="http://schemas.microsoft.com/office/word/2010/wordprocessingInk" xmlns:wne="http://schemas.microsoft.com/office/word/2006/wordml" xmlns:wps="http://schemas.microsoft.com/office/word/2010/wordprocessingShape" mc:Ignorable="w14 w15 w16se w16cid w16 w16cex w16sdtdh w16sdtfl w16du wp14">
   <w:docParts>
     <w:docPart>
       <w:docPartPr>
@@ -10652,7 +11012,7 @@
 </file>
 
 <file path=word/glossary/fontTable.xml><?xml version="1.0" encoding="utf-8"?>
-<w:fonts xmlns:mc="http://schemas.openxmlformats.org/markup-compatibility/2006" xmlns:r="http://schemas.openxmlformats.org/officeDocument/2006/relationships" xmlns:w="http://schemas.openxmlformats.org/wordprocessingml/2006/main" xmlns:w14="http://schemas.microsoft.com/office/word/2010/wordml" xmlns:w15="http://schemas.microsoft.com/office/word/2012/wordml" xmlns:w16cex="http://schemas.microsoft.com/office/word/2018/wordml/cex" xmlns:w16cid="http://schemas.microsoft.com/office/word/2016/wordml/cid" xmlns:w16="http://schemas.microsoft.com/office/word/2018/wordml" xmlns:w16sdtdh="http://schemas.microsoft.com/office/word/2020/wordml/sdtdatahash" xmlns:w16se="http://schemas.microsoft.com/office/word/2015/wordml/symex" mc:Ignorable="w14 w15 w16se w16cid w16 w16cex w16sdtdh">
+<w:fonts xmlns:mc="http://schemas.openxmlformats.org/markup-compatibility/2006" xmlns:r="http://schemas.openxmlformats.org/officeDocument/2006/relationships" xmlns:w="http://schemas.openxmlformats.org/wordprocessingml/2006/main" xmlns:w14="http://schemas.microsoft.com/office/word/2010/wordml" xmlns:w15="http://schemas.microsoft.com/office/word/2012/wordml" xmlns:w16cex="http://schemas.microsoft.com/office/word/2018/wordml/cex" xmlns:w16cid="http://schemas.microsoft.com/office/word/2016/wordml/cid" xmlns:w16="http://schemas.microsoft.com/office/word/2018/wordml" xmlns:w16du="http://schemas.microsoft.com/office/word/2023/wordml/word16du" xmlns:w16sdtdh="http://schemas.microsoft.com/office/word/2020/wordml/sdtdatahash" xmlns:w16sdtfl="http://schemas.microsoft.com/office/word/2024/wordml/sdtformatlock" xmlns:w16se="http://schemas.microsoft.com/office/word/2015/wordml/symex" mc:Ignorable="w14 w15 w16se w16cid w16 w16cex w16sdtdh w16sdtfl w16du">
   <w:font w:name="Times New Roman">
     <w:panose1 w:val="02020603050405020304"/>
     <w:charset w:val="00"/>
@@ -10661,14 +11021,12 @@
     <w:sig w:usb0="E0002EFF" w:usb1="C000785B" w:usb2="00000009" w:usb3="00000000" w:csb0="000001FF" w:csb1="00000000"/>
   </w:font>
   <w:font w:name="Aptos Display">
-    <w:altName w:val="Calibri"/>
     <w:charset w:val="00"/>
     <w:family w:val="swiss"/>
     <w:pitch w:val="variable"/>
     <w:sig w:usb0="20000287" w:usb1="00000003" w:usb2="00000000" w:usb3="00000000" w:csb0="0000019F" w:csb1="00000000"/>
   </w:font>
   <w:font w:name="Yu Gothic Light">
-    <w:altName w:val="游ゴシック Light"/>
     <w:panose1 w:val="020B0300000000000000"/>
     <w:charset w:val="80"/>
     <w:family w:val="swiss"/>
@@ -10697,7 +11055,6 @@
     <w:sig w:usb0="00000000" w:usb1="10000000" w:usb2="00000000" w:usb3="00000000" w:csb0="80000000" w:csb1="00000000"/>
   </w:font>
   <w:font w:name="Aptos">
-    <w:altName w:val="Calibri"/>
     <w:charset w:val="00"/>
     <w:family w:val="swiss"/>
     <w:pitch w:val="variable"/>
@@ -10718,25 +11075,11 @@
     <w:pitch w:val="variable"/>
     <w:sig w:usb0="E00002FF" w:usb1="2AC7FDFF" w:usb2="00000016" w:usb3="00000000" w:csb0="0002009F" w:csb1="00000000"/>
   </w:font>
-  <w:font w:name="Calibri">
-    <w:panose1 w:val="020F0502020204030204"/>
-    <w:charset w:val="00"/>
-    <w:family w:val="swiss"/>
-    <w:pitch w:val="variable"/>
-    <w:sig w:usb0="E4002EFF" w:usb1="C000247B" w:usb2="00000009" w:usb3="00000000" w:csb0="000001FF" w:csb1="00000000"/>
-  </w:font>
-  <w:font w:name="Calibri Light">
-    <w:panose1 w:val="020F0302020204030204"/>
-    <w:charset w:val="00"/>
-    <w:family w:val="swiss"/>
-    <w:pitch w:val="variable"/>
-    <w:sig w:usb0="E4002EFF" w:usb1="C000247B" w:usb2="00000009" w:usb3="00000000" w:csb0="000001FF" w:csb1="00000000"/>
-  </w:font>
 </w:fonts>
 </file>
 
 <file path=word/glossary/settings.xml><?xml version="1.0" encoding="utf-8"?>
-<w:settings xmlns:mc="http://schemas.openxmlformats.org/markup-compatibility/2006" xmlns:o="urn:schemas-microsoft-com:office:office" xmlns:r="http://schemas.openxmlformats.org/officeDocument/2006/relationships" xmlns:m="http://schemas.openxmlformats.org/officeDocument/2006/math" xmlns:v="urn:schemas-microsoft-com:vml" xmlns:w10="urn:schemas-microsoft-com:office:word" xmlns:w="http://schemas.openxmlformats.org/wordprocessingml/2006/main" xmlns:w14="http://schemas.microsoft.com/office/word/2010/wordml" xmlns:w15="http://schemas.microsoft.com/office/word/2012/wordml" xmlns:w16cex="http://schemas.microsoft.com/office/word/2018/wordml/cex" xmlns:w16cid="http://schemas.microsoft.com/office/word/2016/wordml/cid" xmlns:w16="http://schemas.microsoft.com/office/word/2018/wordml" xmlns:w16sdtdh="http://schemas.microsoft.com/office/word/2020/wordml/sdtdatahash" xmlns:w16se="http://schemas.microsoft.com/office/word/2015/wordml/symex" xmlns:sl="http://schemas.openxmlformats.org/schemaLibrary/2006/main" mc:Ignorable="w14 w15 w16se w16cid w16 w16cex w16sdtdh">
+<w:settings xmlns:mc="http://schemas.openxmlformats.org/markup-compatibility/2006" xmlns:o="urn:schemas-microsoft-com:office:office" xmlns:r="http://schemas.openxmlformats.org/officeDocument/2006/relationships" xmlns:m="http://schemas.openxmlformats.org/officeDocument/2006/math" xmlns:v="urn:schemas-microsoft-com:vml" xmlns:w10="urn:schemas-microsoft-com:office:word" xmlns:w="http://schemas.openxmlformats.org/wordprocessingml/2006/main" xmlns:w14="http://schemas.microsoft.com/office/word/2010/wordml" xmlns:w15="http://schemas.microsoft.com/office/word/2012/wordml" xmlns:w16cex="http://schemas.microsoft.com/office/word/2018/wordml/cex" xmlns:w16cid="http://schemas.microsoft.com/office/word/2016/wordml/cid" xmlns:w16="http://schemas.microsoft.com/office/word/2018/wordml" xmlns:w16du="http://schemas.microsoft.com/office/word/2023/wordml/word16du" xmlns:w16sdtdh="http://schemas.microsoft.com/office/word/2020/wordml/sdtdatahash" xmlns:w16sdtfl="http://schemas.microsoft.com/office/word/2024/wordml/sdtformatlock" xmlns:w16se="http://schemas.microsoft.com/office/word/2015/wordml/symex" xmlns:sl="http://schemas.openxmlformats.org/schemaLibrary/2006/main" mc:Ignorable="w14 w15 w16se w16cid w16 w16cex w16sdtdh w16sdtfl w16du">
   <w:view w:val="normal"/>
   <w:defaultTabStop w:val="720"/>
   <w:characterSpacingControl w:val="doNotCompress"/>
@@ -10759,6 +11102,7 @@
     <w:rsid w:val="00673211"/>
     <w:rsid w:val="00764961"/>
     <w:rsid w:val="007807EE"/>
+    <w:rsid w:val="00866EFE"/>
     <w:rsid w:val="00B65674"/>
     <w:rsid w:val="00BA78EF"/>
     <w:rsid w:val="00BB24F1"/>
@@ -10787,7 +11131,7 @@
 </file>
 
 <file path=word/glossary/styles.xml><?xml version="1.0" encoding="utf-8"?>
-<w:styles xmlns:mc="http://schemas.openxmlformats.org/markup-compatibility/2006" xmlns:r="http://schemas.openxmlformats.org/officeDocument/2006/relationships" xmlns:w="http://schemas.openxmlformats.org/wordprocessingml/2006/main" xmlns:w14="http://schemas.microsoft.com/office/word/2010/wordml" xmlns:w15="http://schemas.microsoft.com/office/word/2012/wordml" xmlns:w16cex="http://schemas.microsoft.com/office/word/2018/wordml/cex" xmlns:w16cid="http://schemas.microsoft.com/office/word/2016/wordml/cid" xmlns:w16="http://schemas.microsoft.com/office/word/2018/wordml" xmlns:w16sdtdh="http://schemas.microsoft.com/office/word/2020/wordml/sdtdatahash" xmlns:w16se="http://schemas.microsoft.com/office/word/2015/wordml/symex" mc:Ignorable="w14 w15 w16se w16cid w16 w16cex w16sdtdh">
+<w:styles xmlns:mc="http://schemas.openxmlformats.org/markup-compatibility/2006" xmlns:r="http://schemas.openxmlformats.org/officeDocument/2006/relationships" xmlns:w="http://schemas.openxmlformats.org/wordprocessingml/2006/main" xmlns:w14="http://schemas.microsoft.com/office/word/2010/wordml" xmlns:w15="http://schemas.microsoft.com/office/word/2012/wordml" xmlns:w16cex="http://schemas.microsoft.com/office/word/2018/wordml/cex" xmlns:w16cid="http://schemas.microsoft.com/office/word/2016/wordml/cid" xmlns:w16="http://schemas.microsoft.com/office/word/2018/wordml" xmlns:w16du="http://schemas.microsoft.com/office/word/2023/wordml/word16du" xmlns:w16sdtdh="http://schemas.microsoft.com/office/word/2020/wordml/sdtdatahash" xmlns:w16sdtfl="http://schemas.microsoft.com/office/word/2024/wordml/sdtformatlock" xmlns:w16se="http://schemas.microsoft.com/office/word/2015/wordml/symex" mc:Ignorable="w14 w15 w16se w16cid w16 w16cex w16sdtdh w16sdtfl w16du">
   <w:docDefaults>
     <w:rPrDefault>
       <w:rPr>
@@ -11228,7 +11572,7 @@
 </file>
 
 <file path=word/glossary/webSettings.xml><?xml version="1.0" encoding="utf-8"?>
-<w:webSettings xmlns:mc="http://schemas.openxmlformats.org/markup-compatibility/2006" xmlns:r="http://schemas.openxmlformats.org/officeDocument/2006/relationships" xmlns:w="http://schemas.openxmlformats.org/wordprocessingml/2006/main" xmlns:w14="http://schemas.microsoft.com/office/word/2010/wordml" xmlns:w15="http://schemas.microsoft.com/office/word/2012/wordml" xmlns:w16cex="http://schemas.microsoft.com/office/word/2018/wordml/cex" xmlns:w16cid="http://schemas.microsoft.com/office/word/2016/wordml/cid" xmlns:w16="http://schemas.microsoft.com/office/word/2018/wordml" xmlns:w16sdtdh="http://schemas.microsoft.com/office/word/2020/wordml/sdtdatahash" xmlns:w16se="http://schemas.microsoft.com/office/word/2015/wordml/symex" mc:Ignorable="w14 w15 w16se w16cid w16 w16cex w16sdtdh">
+<w:webSettings xmlns:mc="http://schemas.openxmlformats.org/markup-compatibility/2006" xmlns:r="http://schemas.openxmlformats.org/officeDocument/2006/relationships" xmlns:w="http://schemas.openxmlformats.org/wordprocessingml/2006/main" xmlns:w14="http://schemas.microsoft.com/office/word/2010/wordml" xmlns:w15="http://schemas.microsoft.com/office/word/2012/wordml" xmlns:w16cex="http://schemas.microsoft.com/office/word/2018/wordml/cex" xmlns:w16cid="http://schemas.microsoft.com/office/word/2016/wordml/cid" xmlns:w16="http://schemas.microsoft.com/office/word/2018/wordml" xmlns:w16du="http://schemas.microsoft.com/office/word/2023/wordml/word16du" xmlns:w16sdtdh="http://schemas.microsoft.com/office/word/2020/wordml/sdtdatahash" xmlns:w16sdtfl="http://schemas.microsoft.com/office/word/2024/wordml/sdtformatlock" xmlns:w16se="http://schemas.microsoft.com/office/word/2015/wordml/symex" mc:Ignorable="w14 w15 w16se w16cid w16 w16cex w16sdtdh w16sdtfl w16du">
   <w:optimizeForBrowser/>
   <w:allowPNG/>
 </w:webSettings>

</xml_diff>